<commit_message>
Tipuri de site-uri web
</commit_message>
<xml_diff>
--- a/Referat IG.docx
+++ b/Referat IG.docx
@@ -972,6 +972,7 @@
     <w:p>
       <w:pPr>
         <w:spacing w:after="0" w:line="360" w:lineRule="auto"/>
+        <w:jc w:val="both"/>
         <w:rPr>
           <w:rFonts w:ascii="Times New Roman" w:hAnsi="Times New Roman" w:cs="Times New Roman"/>
           <w:sz w:val="24"/>
@@ -990,6 +991,7 @@
     <w:p>
       <w:pPr>
         <w:spacing w:after="0" w:line="360" w:lineRule="auto"/>
+        <w:jc w:val="both"/>
         <w:rPr>
           <w:rFonts w:ascii="Times New Roman" w:hAnsi="Times New Roman" w:cs="Times New Roman"/>
           <w:sz w:val="24"/>
@@ -1013,6 +1015,7 @@
           <w:numId w:val="1"/>
         </w:numPr>
         <w:spacing w:after="0" w:line="360" w:lineRule="auto"/>
+        <w:jc w:val="both"/>
         <w:rPr>
           <w:rFonts w:ascii="Times New Roman" w:hAnsi="Times New Roman" w:cs="Times New Roman"/>
           <w:sz w:val="24"/>
@@ -1036,6 +1039,7 @@
           <w:numId w:val="1"/>
         </w:numPr>
         <w:spacing w:after="0" w:line="360" w:lineRule="auto"/>
+        <w:jc w:val="both"/>
         <w:rPr>
           <w:rFonts w:ascii="Times New Roman" w:hAnsi="Times New Roman" w:cs="Times New Roman"/>
           <w:sz w:val="24"/>
@@ -1059,6 +1063,7 @@
           <w:numId w:val="1"/>
         </w:numPr>
         <w:spacing w:after="0" w:line="360" w:lineRule="auto"/>
+        <w:jc w:val="both"/>
         <w:rPr>
           <w:rFonts w:ascii="Times New Roman" w:hAnsi="Times New Roman" w:cs="Times New Roman"/>
           <w:sz w:val="24"/>
@@ -1085,24 +1090,42 @@
     <w:p>
       <w:pPr>
         <w:spacing w:after="0" w:line="360" w:lineRule="auto"/>
-        <w:rPr>
-          <w:rFonts w:ascii="Times New Roman" w:hAnsi="Times New Roman" w:cs="Times New Roman"/>
-          <w:sz w:val="24"/>
-          <w:szCs w:val="24"/>
-        </w:rPr>
-      </w:pPr>
-      <w:r>
-        <w:rPr>
-          <w:rFonts w:ascii="Times New Roman" w:hAnsi="Times New Roman" w:cs="Times New Roman"/>
-          <w:sz w:val="24"/>
-          <w:szCs w:val="24"/>
-        </w:rPr>
-        <w:t>Un sit web este alcătuit de regulă din mai multe pagini web. O pagină web este un document creat cu ajutorul limbajului de marcare HTML și (opțional) limbaje de programare cum ar fi PHP, ASP ș.a. fiind accesibil vizitatorilor prin intermediul protocolului HTTP, care transferă informația de la server la browser. Pagina web se numește așa deoarece, afișată pe un monitor, ea se aseamănă cu o pagină de ziar: de obicei paginile web au o lățime care încape în întregime pe ecran. În schimb, pagina poate fi chiar mult mai înaltă (adâncă) decât înălțimea ecranului, ea putând fi totuși ușor afișată cu ajutorul funcțiilor normale ale mausului și browserului folosite, prin "tragere" în sus și în jos. De asemenea, un sit web poate fi vizualizat pe orice dispozitiv conectat la Internet capabil să afișeze informații prin intermediul protocolului HTTP (unele telefoane mobile, PDA-uri, etc.).</w:t>
-      </w:r>
-    </w:p>
-    <w:p>
-      <w:pPr>
-        <w:spacing w:after="0" w:line="360" w:lineRule="auto"/>
+        <w:jc w:val="both"/>
+        <w:rPr>
+          <w:rFonts w:ascii="Times New Roman" w:hAnsi="Times New Roman" w:cs="Times New Roman"/>
+          <w:sz w:val="24"/>
+          <w:szCs w:val="24"/>
+        </w:rPr>
+      </w:pPr>
+      <w:r>
+        <w:rPr>
+          <w:rFonts w:ascii="Times New Roman" w:hAnsi="Times New Roman" w:cs="Times New Roman"/>
+          <w:sz w:val="24"/>
+          <w:szCs w:val="24"/>
+        </w:rPr>
+        <w:t>Un sit</w:t>
+      </w:r>
+      <w:r>
+        <w:rPr>
+          <w:rFonts w:ascii="Times New Roman" w:hAnsi="Times New Roman" w:cs="Times New Roman"/>
+          <w:sz w:val="24"/>
+          <w:szCs w:val="24"/>
+        </w:rPr>
+        <w:t>e</w:t>
+      </w:r>
+      <w:r>
+        <w:rPr>
+          <w:rFonts w:ascii="Times New Roman" w:hAnsi="Times New Roman" w:cs="Times New Roman"/>
+          <w:sz w:val="24"/>
+          <w:szCs w:val="24"/>
+        </w:rPr>
+        <w:t xml:space="preserve"> web este alcătuit de regulă din mai multe pagini web. O pagină web este un document creat cu ajutorul limbajului de marcare HTML și (opțional) limbaje de programare cum ar fi PHP, ASP ș.a. fiind accesibil vizitatorilor prin intermediul protocolului HTTP, care transferă informația de la server la browser. Pagina web se numește așa deoarece, afișată pe un monitor, ea se aseamănă cu o pagină de ziar: de obicei paginile web au o lățime care încape în întregime pe ecran. În schimb, pagina poate fi chiar mult mai înaltă (adâncă) decât înălțimea ecranului, ea putând fi totuși ușor afișată cu ajutorul funcțiilor normale ale mausului și browserului folosite, prin "tragere" în sus și în jos. De asemenea, un sit web poate fi vizualizat pe orice dispozitiv conectat la Internet capabil să afișeze informații prin intermediul protocolului HTTP (unele telefoane mobile, PDA-uri, etc.).</w:t>
+      </w:r>
+    </w:p>
+    <w:p>
+      <w:pPr>
+        <w:spacing w:after="0" w:line="360" w:lineRule="auto"/>
+        <w:jc w:val="both"/>
         <w:rPr>
           <w:rFonts w:ascii="Times New Roman" w:hAnsi="Times New Roman" w:cs="Times New Roman"/>
           <w:sz w:val="24"/>
@@ -1116,9 +1139,168 @@
           <w:szCs w:val="24"/>
         </w:rPr>
         <w:t>Un site web este scris in limbajul HTML si este accesat prin intermediul unei aplicatii software, cunoscuta si sub numele de browser web. Exemple de browser-e web: Internet Explorer, Mozilla Firefox, Google Chrome, Opera, Safari etc. Exista o multitudine de browser-e web, insa cele mai des utilizate (insumand 99% din utilizatorii de Internet) sunt primele trei mentionate anterior. Felul in care limbajul HTML este interpretat si afisat pe ecran poate diferi de la un browser web la altul. Pentru ca o pagina web sa fie afisata identic, indiferent de faptul ca este vizualizata de un utilizator care foloseste Internet Explorer sau alt browser web, se face asa-numita verificare cross-browser, prin care se aplica mici artificii ale limbajului HTML pentru ca pagina sa arate identic in toate browser-ele (majore). Echipa websiteuri.ro practica acest tip de verificare cross-browser.</w:t>
+      </w:r>
+    </w:p>
+    <w:p>
+      <w:pPr>
+        <w:rPr>
+          <w:rFonts w:ascii="Times New Roman" w:hAnsi="Times New Roman" w:cs="Times New Roman"/>
+          <w:b/>
+          <w:sz w:val="24"/>
+          <w:szCs w:val="24"/>
+        </w:rPr>
+      </w:pPr>
+      <w:r>
+        <w:rPr>
+          <w:rFonts w:ascii="Times New Roman" w:hAnsi="Times New Roman" w:cs="Times New Roman"/>
+          <w:sz w:val="24"/>
+          <w:szCs w:val="24"/>
+        </w:rPr>
+        <w:br w:type="page"/>
+      </w:r>
+      <w:r>
+        <w:rPr>
+          <w:rFonts w:ascii="Times New Roman" w:hAnsi="Times New Roman" w:cs="Times New Roman"/>
+          <w:b/>
+          <w:sz w:val="24"/>
+          <w:szCs w:val="24"/>
+        </w:rPr>
+        <w:lastRenderedPageBreak/>
+        <w:t>Tipuri de sit</w:t>
+      </w:r>
+      <w:r>
+        <w:rPr>
+          <w:rFonts w:ascii="Times New Roman" w:hAnsi="Times New Roman" w:cs="Times New Roman"/>
+          <w:b/>
+          <w:sz w:val="24"/>
+          <w:szCs w:val="24"/>
+        </w:rPr>
+        <w:t>e-</w:t>
+      </w:r>
+      <w:r>
+        <w:rPr>
+          <w:rFonts w:ascii="Times New Roman" w:hAnsi="Times New Roman" w:cs="Times New Roman"/>
+          <w:b/>
+          <w:sz w:val="24"/>
+          <w:szCs w:val="24"/>
+        </w:rPr>
+        <w:t>uri web</w:t>
       </w:r>
       <w:bookmarkStart w:id="0" w:name="_GoBack"/>
       <w:bookmarkEnd w:id="0"/>
+    </w:p>
+    <w:p>
+      <w:pPr>
+        <w:spacing w:after="0" w:line="360" w:lineRule="auto"/>
+        <w:jc w:val="both"/>
+        <w:rPr>
+          <w:rFonts w:ascii="Times New Roman" w:hAnsi="Times New Roman" w:cs="Times New Roman"/>
+          <w:sz w:val="24"/>
+          <w:szCs w:val="24"/>
+        </w:rPr>
+      </w:pPr>
+      <w:r>
+        <w:rPr>
+          <w:rFonts w:ascii="Times New Roman" w:hAnsi="Times New Roman" w:cs="Times New Roman"/>
+          <w:sz w:val="24"/>
+          <w:szCs w:val="24"/>
+        </w:rPr>
+        <w:t xml:space="preserve">Website-urile pot fi catalogate după foarte multe criterii: destinație , conținut , audiență , scop, tehnologie utilizată , număr de pagini etc. În funcție de modul în care este generat codul HTML al paginilor web ale unui un website, acesta poate fi static, dinamic sau combinat, adică poate conține </w:t>
+      </w:r>
+      <w:r>
+        <w:rPr>
+          <w:rFonts w:ascii="Times New Roman" w:hAnsi="Times New Roman" w:cs="Times New Roman"/>
+          <w:b/>
+          <w:sz w:val="24"/>
+          <w:szCs w:val="24"/>
+        </w:rPr>
+        <w:t>atât pagini web statice, cât și pagini web dinamice</w:t>
+      </w:r>
+      <w:r>
+        <w:rPr>
+          <w:rFonts w:ascii="Times New Roman" w:hAnsi="Times New Roman" w:cs="Times New Roman"/>
+          <w:sz w:val="24"/>
+          <w:szCs w:val="24"/>
+        </w:rPr>
+        <w:t xml:space="preserve">. </w:t>
+      </w:r>
+    </w:p>
+    <w:p>
+      <w:pPr>
+        <w:spacing w:after="0" w:line="360" w:lineRule="auto"/>
+        <w:jc w:val="both"/>
+        <w:rPr>
+          <w:rFonts w:ascii="Times New Roman" w:hAnsi="Times New Roman" w:cs="Times New Roman"/>
+          <w:sz w:val="24"/>
+          <w:szCs w:val="24"/>
+        </w:rPr>
+      </w:pPr>
+      <w:r>
+        <w:rPr>
+          <w:rFonts w:ascii="Times New Roman" w:hAnsi="Times New Roman" w:cs="Times New Roman"/>
+          <w:b/>
+          <w:sz w:val="24"/>
+          <w:szCs w:val="24"/>
+        </w:rPr>
+        <w:t>Un website static</w:t>
+      </w:r>
+      <w:r>
+        <w:rPr>
+          <w:rFonts w:ascii="Times New Roman" w:hAnsi="Times New Roman" w:cs="Times New Roman"/>
+          <w:sz w:val="24"/>
+          <w:szCs w:val="24"/>
+        </w:rPr>
+        <w:t>, este format din pagini web statice, care sunt stocate pe serverul web în același format în care sunt transmise către browser. De obicei, acest format este HTML. Website</w:t>
+      </w:r>
+      <w:r>
+        <w:rPr>
+          <w:rFonts w:ascii="Times New Roman" w:hAnsi="Times New Roman" w:cs="Times New Roman"/>
+          <w:sz w:val="24"/>
+          <w:szCs w:val="24"/>
+        </w:rPr>
+        <w:t>-</w:t>
+      </w:r>
+      <w:r>
+        <w:rPr>
+          <w:rFonts w:ascii="Times New Roman" w:hAnsi="Times New Roman" w:cs="Times New Roman"/>
+          <w:sz w:val="24"/>
+          <w:szCs w:val="24"/>
+        </w:rPr>
+        <w:t xml:space="preserve">urile simple, de prezentare, sunt , de obicei, siteuri statice. Acest tip de website prezintă aceleași informații tuturor vizitatorilor. Siteul va prezența aceleași informații , structurate după formule consacrate, pentru perioade lungi de timp . Deși un website static poate fi actualizat periodic, acest proces se face manual și poate necesită anuminte cunoștințe specifice de limbaj HTML, de editare de imagine etc. </w:t>
+      </w:r>
+      <w:r>
+        <w:rPr>
+          <w:rFonts w:ascii="Times New Roman" w:hAnsi="Times New Roman" w:cs="Times New Roman"/>
+          <w:b/>
+          <w:sz w:val="24"/>
+          <w:szCs w:val="24"/>
+        </w:rPr>
+        <w:t>Un website dinamic</w:t>
+      </w:r>
+      <w:r>
+        <w:rPr>
+          <w:rFonts w:ascii="Times New Roman" w:hAnsi="Times New Roman" w:cs="Times New Roman"/>
+          <w:sz w:val="24"/>
+          <w:szCs w:val="24"/>
+        </w:rPr>
+        <w:t xml:space="preserve"> este compus din pagini construite dinamic, al căror conținut este variabil, în funcție de diverse condiții din website sau condiții impuse de vizitator. Un website dinamic conferă mult mai multă flexibilitate comparativ cu unul static, dar presupune utilizarea unui limbaj de programare de nivel înalt precum PHP, ASP, Python, Perl etc. De cele mai multe ori, în combinație cu limbajul de programare, se utilizează și structuri de date avansate, denumite baze de date. Bazele de date pot fi de multe tipuri : statice, relaționale , orientate pe obiecte etc. Cel mai des utilizate sunt bazele de date relaționale , de tip SQL, și aici, că și implementare a acestui tip de baze de date, cel mă des utilizate sunt bazele de date mySQL. Că să ieșim puțin din partea tehnică a acestor tipuri de websiteuri, să menționăm că ele sunt</w:t>
+      </w:r>
+      <w:r>
+        <w:rPr>
+          <w:rFonts w:ascii="Times New Roman" w:hAnsi="Times New Roman" w:cs="Times New Roman"/>
+          <w:sz w:val="24"/>
+          <w:szCs w:val="24"/>
+        </w:rPr>
+        <w:t>,</w:t>
+      </w:r>
+      <w:r>
+        <w:rPr>
+          <w:rFonts w:ascii="Times New Roman" w:hAnsi="Times New Roman" w:cs="Times New Roman"/>
+          <w:sz w:val="24"/>
+          <w:szCs w:val="24"/>
+        </w:rPr>
+        <w:t xml:space="preserve">  la ora actuală , cele mai răspândite deoarece permit automatizarea creării de pagini web, fiind mult mai simplu de a crea un șablon de pagină , un cod de generare a paginilor și o baza de date cu informațiile din pagini, decât să creezi sute de mii de pagini statice HTML individuale . Tipuri de website- uri dinamice: forumuri de discuții , bloguri, websiteuri de socializare, magazine online, reviste online etc.</w:t>
+      </w:r>
     </w:p>
     <w:p>
       <w:pPr>
@@ -2153,7 +2335,7 @@
 </file>
 
 <file path=customXml/itemProps1.xml><?xml version="1.0" encoding="utf-8"?>
-<ds:datastoreItem xmlns:ds="http://schemas.openxmlformats.org/officeDocument/2006/customXml" ds:itemID="{D4B92515-BC99-44BD-B564-9F9F443537A1}">
+<ds:datastoreItem xmlns:ds="http://schemas.openxmlformats.org/officeDocument/2006/customXml" ds:itemID="{D8B74318-3A52-4E6A-B4CE-208D9E94728F}">
   <ds:schemaRefs>
     <ds:schemaRef ds:uri="http://schemas.openxmlformats.org/officeDocument/2006/bibliography"/>
   </ds:schemaRefs>

</xml_diff>

<commit_message>
Limbaje de programare utiliazte (html)
</commit_message>
<xml_diff>
--- a/Referat IG.docx
+++ b/Referat IG.docx
@@ -714,6 +714,18 @@
     <w:p>
       <w:pPr>
         <w:spacing w:after="0" w:line="360" w:lineRule="auto"/>
+        <w:jc w:val="center"/>
+        <w:rPr>
+          <w:rFonts w:ascii="Times New Roman" w:hAnsi="Times New Roman" w:cs="Times New Roman"/>
+          <w:b/>
+          <w:sz w:val="24"/>
+          <w:szCs w:val="24"/>
+        </w:rPr>
+      </w:pPr>
+    </w:p>
+    <w:p>
+      <w:pPr>
+        <w:spacing w:after="0" w:line="360" w:lineRule="auto"/>
         <w:jc w:val="both"/>
         <w:rPr>
           <w:rFonts w:ascii="Times New Roman" w:hAnsi="Times New Roman" w:cs="Times New Roman"/>
@@ -929,6 +941,18 @@
         <w:lastRenderedPageBreak/>
         <w:t>PROGRAMAREA SITE-URILOR WEB</w:t>
       </w:r>
+    </w:p>
+    <w:p>
+      <w:pPr>
+        <w:spacing w:after="0" w:line="360" w:lineRule="auto"/>
+        <w:jc w:val="center"/>
+        <w:rPr>
+          <w:rFonts w:ascii="Times New Roman" w:hAnsi="Times New Roman" w:cs="Times New Roman"/>
+          <w:b/>
+          <w:sz w:val="24"/>
+          <w:szCs w:val="24"/>
+        </w:rPr>
+      </w:pPr>
     </w:p>
     <w:p>
       <w:pPr>
@@ -1145,7 +1169,6 @@
       <w:pPr>
         <w:rPr>
           <w:rFonts w:ascii="Times New Roman" w:hAnsi="Times New Roman" w:cs="Times New Roman"/>
-          <w:b/>
           <w:sz w:val="24"/>
           <w:szCs w:val="24"/>
         </w:rPr>
@@ -1158,6 +1181,17 @@
         </w:rPr>
         <w:br w:type="page"/>
       </w:r>
+    </w:p>
+    <w:p>
+      <w:pPr>
+        <w:spacing w:after="0" w:line="360" w:lineRule="auto"/>
+        <w:rPr>
+          <w:rFonts w:ascii="Times New Roman" w:hAnsi="Times New Roman" w:cs="Times New Roman"/>
+          <w:b/>
+          <w:sz w:val="24"/>
+          <w:szCs w:val="24"/>
+        </w:rPr>
+      </w:pPr>
       <w:r>
         <w:rPr>
           <w:rFonts w:ascii="Times New Roman" w:hAnsi="Times New Roman" w:cs="Times New Roman"/>
@@ -1166,6 +1200,161 @@
           <w:szCs w:val="24"/>
         </w:rPr>
         <w:lastRenderedPageBreak/>
+        <w:t>Structura unui site web</w:t>
+      </w:r>
+    </w:p>
+    <w:p>
+      <w:pPr>
+        <w:rPr>
+          <w:rFonts w:ascii="Times New Roman" w:hAnsi="Times New Roman" w:cs="Times New Roman"/>
+          <w:sz w:val="24"/>
+          <w:szCs w:val="24"/>
+        </w:rPr>
+      </w:pPr>
+      <w:r>
+        <w:rPr>
+          <w:rFonts w:ascii="Times New Roman" w:hAnsi="Times New Roman" w:cs="Times New Roman"/>
+          <w:sz w:val="24"/>
+          <w:szCs w:val="24"/>
+        </w:rPr>
+        <w:t>Structura unui site</w:t>
+      </w:r>
+      <w:r>
+        <w:rPr>
+          <w:rFonts w:ascii="Times New Roman" w:hAnsi="Times New Roman" w:cs="Times New Roman"/>
+          <w:sz w:val="24"/>
+          <w:szCs w:val="24"/>
+        </w:rPr>
+        <w:t xml:space="preserve"> (fig.1.1)</w:t>
+      </w:r>
+      <w:r>
+        <w:rPr>
+          <w:rFonts w:ascii="Times New Roman" w:hAnsi="Times New Roman" w:cs="Times New Roman"/>
+          <w:sz w:val="24"/>
+          <w:szCs w:val="24"/>
+        </w:rPr>
+        <w:t xml:space="preserve"> porneşte de la Homepage, care reprezintă prima pagină a site-ului, se ramifică în secţiuni principale şi subsecţiuni, şi se termină în paginile de conţinut.</w:t>
+      </w:r>
+    </w:p>
+    <w:p>
+      <w:pPr>
+        <w:jc w:val="center"/>
+        <w:rPr>
+          <w:rFonts w:ascii="Times New Roman" w:hAnsi="Times New Roman" w:cs="Times New Roman"/>
+          <w:sz w:val="24"/>
+          <w:szCs w:val="24"/>
+        </w:rPr>
+      </w:pPr>
+      <w:r>
+        <w:rPr>
+          <w:rFonts w:ascii="Times New Roman" w:hAnsi="Times New Roman" w:cs="Times New Roman"/>
+          <w:sz w:val="24"/>
+          <w:szCs w:val="24"/>
+        </w:rPr>
+        <w:drawing>
+          <wp:inline distT="0" distB="0" distL="0" distR="0" wp14:anchorId="71715F51" wp14:editId="291015BB">
+            <wp:extent cx="5716905" cy="3331845"/>
+            <wp:effectExtent l="0" t="0" r="0" b="1905"/>
+            <wp:docPr id="1" name="Рисунок 1"/>
+            <wp:cNvGraphicFramePr>
+              <a:graphicFrameLocks xmlns:a="http://schemas.openxmlformats.org/drawingml/2006/main" noChangeAspect="1"/>
+            </wp:cNvGraphicFramePr>
+            <a:graphic xmlns:a="http://schemas.openxmlformats.org/drawingml/2006/main">
+              <a:graphicData uri="http://schemas.openxmlformats.org/drawingml/2006/picture">
+                <pic:pic xmlns:pic="http://schemas.openxmlformats.org/drawingml/2006/picture">
+                  <pic:nvPicPr>
+                    <pic:cNvPr id="0" name="Picture 1"/>
+                    <pic:cNvPicPr>
+                      <a:picLocks noChangeAspect="1" noChangeArrowheads="1"/>
+                    </pic:cNvPicPr>
+                  </pic:nvPicPr>
+                  <pic:blipFill>
+                    <a:blip r:embed="rId8">
+                      <a:extLst>
+                        <a:ext uri="{28A0092B-C50C-407E-A947-70E740481C1C}">
+                          <a14:useLocalDpi xmlns:a14="http://schemas.microsoft.com/office/drawing/2010/main" val="0"/>
+                        </a:ext>
+                      </a:extLst>
+                    </a:blip>
+                    <a:srcRect/>
+                    <a:stretch>
+                      <a:fillRect/>
+                    </a:stretch>
+                  </pic:blipFill>
+                  <pic:spPr bwMode="auto">
+                    <a:xfrm>
+                      <a:off x="0" y="0"/>
+                      <a:ext cx="5716905" cy="3331845"/>
+                    </a:xfrm>
+                    <a:prstGeom prst="rect">
+                      <a:avLst/>
+                    </a:prstGeom>
+                    <a:noFill/>
+                    <a:ln>
+                      <a:noFill/>
+                    </a:ln>
+                  </pic:spPr>
+                </pic:pic>
+              </a:graphicData>
+            </a:graphic>
+          </wp:inline>
+        </w:drawing>
+      </w:r>
+    </w:p>
+    <w:p>
+      <w:pPr>
+        <w:jc w:val="center"/>
+        <w:rPr>
+          <w:rFonts w:ascii="Times New Roman" w:hAnsi="Times New Roman" w:cs="Times New Roman"/>
+          <w:sz w:val="24"/>
+          <w:szCs w:val="24"/>
+        </w:rPr>
+      </w:pPr>
+      <w:r>
+        <w:rPr>
+          <w:rFonts w:ascii="Times New Roman" w:hAnsi="Times New Roman" w:cs="Times New Roman"/>
+          <w:sz w:val="24"/>
+          <w:szCs w:val="24"/>
+        </w:rPr>
+        <w:t>Fig.1.1. Structura unui site web</w:t>
+      </w:r>
+    </w:p>
+    <w:p>
+      <w:pPr>
+        <w:jc w:val="center"/>
+        <w:rPr>
+          <w:rFonts w:ascii="Times New Roman" w:hAnsi="Times New Roman" w:cs="Times New Roman"/>
+          <w:sz w:val="24"/>
+          <w:szCs w:val="24"/>
+        </w:rPr>
+      </w:pPr>
+    </w:p>
+    <w:p>
+      <w:pPr>
+        <w:rPr>
+          <w:rFonts w:ascii="Times New Roman" w:hAnsi="Times New Roman" w:cs="Times New Roman"/>
+          <w:b/>
+          <w:sz w:val="24"/>
+          <w:szCs w:val="24"/>
+        </w:rPr>
+      </w:pPr>
+    </w:p>
+    <w:p>
+      <w:pPr>
+        <w:rPr>
+          <w:rFonts w:ascii="Times New Roman" w:hAnsi="Times New Roman" w:cs="Times New Roman"/>
+          <w:b/>
+          <w:sz w:val="24"/>
+          <w:szCs w:val="24"/>
+        </w:rPr>
+      </w:pPr>
+      <w:r>
+        <w:rPr>
+          <w:rFonts w:ascii="Times New Roman" w:hAnsi="Times New Roman" w:cs="Times New Roman"/>
+          <w:b/>
+          <w:sz w:val="24"/>
+          <w:szCs w:val="24"/>
+        </w:rPr>
         <w:t>Tipuri de sit</w:t>
       </w:r>
       <w:r>
@@ -1185,135 +1374,371 @@
           <w:szCs w:val="24"/>
         </w:rPr>
         <w:t>uri web</w:t>
+      </w:r>
+    </w:p>
+    <w:p>
+      <w:pPr>
+        <w:spacing w:after="0" w:line="360" w:lineRule="auto"/>
+        <w:jc w:val="both"/>
+        <w:rPr>
+          <w:rFonts w:ascii="Times New Roman" w:hAnsi="Times New Roman" w:cs="Times New Roman"/>
+          <w:sz w:val="24"/>
+          <w:szCs w:val="24"/>
+        </w:rPr>
+      </w:pPr>
+      <w:r>
+        <w:rPr>
+          <w:rFonts w:ascii="Times New Roman" w:hAnsi="Times New Roman" w:cs="Times New Roman"/>
+          <w:sz w:val="24"/>
+          <w:szCs w:val="24"/>
+        </w:rPr>
+        <w:t xml:space="preserve">Website-urile pot fi catalogate după foarte multe criterii: destinație , conținut , audiență , scop, tehnologie utilizată , număr de pagini etc. În funcție de modul în care este generat codul HTML al paginilor web ale unui un website, acesta poate fi static, dinamic sau combinat, adică poate conține </w:t>
+      </w:r>
+      <w:r>
+        <w:rPr>
+          <w:rFonts w:ascii="Times New Roman" w:hAnsi="Times New Roman" w:cs="Times New Roman"/>
+          <w:b/>
+          <w:sz w:val="24"/>
+          <w:szCs w:val="24"/>
+        </w:rPr>
+        <w:t>atât pagini web statice, cât și pagini web dinamice</w:t>
+      </w:r>
+      <w:r>
+        <w:rPr>
+          <w:rFonts w:ascii="Times New Roman" w:hAnsi="Times New Roman" w:cs="Times New Roman"/>
+          <w:sz w:val="24"/>
+          <w:szCs w:val="24"/>
+        </w:rPr>
+        <w:t xml:space="preserve">. </w:t>
+      </w:r>
+    </w:p>
+    <w:p>
+      <w:pPr>
+        <w:spacing w:after="0" w:line="360" w:lineRule="auto"/>
+        <w:jc w:val="both"/>
+        <w:rPr>
+          <w:rFonts w:ascii="Times New Roman" w:hAnsi="Times New Roman" w:cs="Times New Roman"/>
+          <w:sz w:val="24"/>
+          <w:szCs w:val="24"/>
+        </w:rPr>
+      </w:pPr>
+      <w:r>
+        <w:rPr>
+          <w:rFonts w:ascii="Times New Roman" w:hAnsi="Times New Roman" w:cs="Times New Roman"/>
+          <w:b/>
+          <w:sz w:val="24"/>
+          <w:szCs w:val="24"/>
+        </w:rPr>
+        <w:t>Un website static</w:t>
+      </w:r>
+      <w:r>
+        <w:rPr>
+          <w:rFonts w:ascii="Times New Roman" w:hAnsi="Times New Roman" w:cs="Times New Roman"/>
+          <w:sz w:val="24"/>
+          <w:szCs w:val="24"/>
+        </w:rPr>
+        <w:t>, este format din pagini web statice, care sunt stocate pe serverul web în același format în care sunt transmise către browser. De obicei, acest format este HTML. Website</w:t>
+      </w:r>
+      <w:r>
+        <w:rPr>
+          <w:rFonts w:ascii="Times New Roman" w:hAnsi="Times New Roman" w:cs="Times New Roman"/>
+          <w:sz w:val="24"/>
+          <w:szCs w:val="24"/>
+        </w:rPr>
+        <w:t>-</w:t>
+      </w:r>
+      <w:r>
+        <w:rPr>
+          <w:rFonts w:ascii="Times New Roman" w:hAnsi="Times New Roman" w:cs="Times New Roman"/>
+          <w:sz w:val="24"/>
+          <w:szCs w:val="24"/>
+        </w:rPr>
+        <w:t xml:space="preserve">urile simple, de prezentare, sunt , de obicei, siteuri statice. Acest tip de website prezintă aceleași informații tuturor vizitatorilor. Siteul va prezența aceleași informații , structurate după formule consacrate, pentru perioade lungi de timp . Deși un website static poate fi actualizat periodic, acest proces se face manual și poate necesită anuminte cunoștințe specifice de limbaj HTML, de editare de imagine etc. </w:t>
+      </w:r>
+      <w:r>
+        <w:rPr>
+          <w:rFonts w:ascii="Times New Roman" w:hAnsi="Times New Roman" w:cs="Times New Roman"/>
+          <w:b/>
+          <w:sz w:val="24"/>
+          <w:szCs w:val="24"/>
+        </w:rPr>
+        <w:t>Un website dinamic</w:t>
+      </w:r>
+      <w:r>
+        <w:rPr>
+          <w:rFonts w:ascii="Times New Roman" w:hAnsi="Times New Roman" w:cs="Times New Roman"/>
+          <w:sz w:val="24"/>
+          <w:szCs w:val="24"/>
+        </w:rPr>
+        <w:t xml:space="preserve"> este compus din pagini construite dinamic, al căror conținut este variabil, în funcție de diverse condiții din website sau condiții impuse de vizitator. Un website dinamic conferă mult mai multă flexibilitate comparativ cu unul static, dar presupune utilizarea unui limbaj de programare de nivel înalt precum PHP, ASP, Python, Perl etc. De cele mai multe ori, în combinație </w:t>
+      </w:r>
+      <w:r>
+        <w:rPr>
+          <w:rFonts w:ascii="Times New Roman" w:hAnsi="Times New Roman" w:cs="Times New Roman"/>
+          <w:sz w:val="24"/>
+          <w:szCs w:val="24"/>
+        </w:rPr>
+        <w:lastRenderedPageBreak/>
+        <w:t>cu limbajul de programare, se utilizează și structuri de date avansate, denumite baze de date. Bazele de date pot fi de multe tipuri : statice, relaționale , orientate pe obiecte etc. Cel mai des utilizate sunt bazele de date relaționale , de tip SQL, și aici, că și implementare a acestui tip de baze de date, cel mă des utilizate sunt bazele de date mySQL. Că să ieșim puțin din partea tehnică a acestor tipuri de websiteuri, să menționăm că ele sunt</w:t>
+      </w:r>
+      <w:r>
+        <w:rPr>
+          <w:rFonts w:ascii="Times New Roman" w:hAnsi="Times New Roman" w:cs="Times New Roman"/>
+          <w:sz w:val="24"/>
+          <w:szCs w:val="24"/>
+        </w:rPr>
+        <w:t>,</w:t>
+      </w:r>
+      <w:r>
+        <w:rPr>
+          <w:rFonts w:ascii="Times New Roman" w:hAnsi="Times New Roman" w:cs="Times New Roman"/>
+          <w:sz w:val="24"/>
+          <w:szCs w:val="24"/>
+        </w:rPr>
+        <w:t xml:space="preserve">  la ora actuală , cele mai răspândite deoarece permit automatizarea creării de pagini web, fiind mult mai simplu de a crea un șablon de pagină , un cod de generare a paginilor și o baza de date cu informațiile din pagini, decât să creezi sute de mii de pagini statice HTML individuale . Tipuri de website- uri dinamice: forumuri de discuții , bloguri, websiteuri de socializare, magazine online, reviste online etc.</w:t>
+      </w:r>
+    </w:p>
+    <w:p>
+      <w:pPr>
+        <w:rPr>
+          <w:rFonts w:ascii="Times New Roman" w:hAnsi="Times New Roman" w:cs="Times New Roman"/>
+          <w:sz w:val="24"/>
+          <w:szCs w:val="24"/>
+        </w:rPr>
+      </w:pPr>
+      <w:r>
+        <w:rPr>
+          <w:rFonts w:ascii="Times New Roman" w:hAnsi="Times New Roman" w:cs="Times New Roman"/>
+          <w:sz w:val="24"/>
+          <w:szCs w:val="24"/>
+        </w:rPr>
+        <w:br w:type="page"/>
+      </w:r>
+    </w:p>
+    <w:p>
+      <w:pPr>
+        <w:spacing w:after="0" w:line="360" w:lineRule="auto"/>
+        <w:jc w:val="center"/>
+        <w:rPr>
+          <w:rFonts w:ascii="Times New Roman" w:hAnsi="Times New Roman" w:cs="Times New Roman"/>
+          <w:b/>
+          <w:sz w:val="24"/>
+          <w:szCs w:val="24"/>
+        </w:rPr>
+      </w:pPr>
+      <w:r>
+        <w:rPr>
+          <w:rFonts w:ascii="Times New Roman" w:hAnsi="Times New Roman" w:cs="Times New Roman"/>
+          <w:b/>
+          <w:sz w:val="24"/>
+          <w:szCs w:val="24"/>
+        </w:rPr>
+        <w:lastRenderedPageBreak/>
+        <w:t>LIMBAJE DE PROGRAMARE UTILIZATE</w:t>
+      </w:r>
+    </w:p>
+    <w:p>
+      <w:pPr>
+        <w:spacing w:after="0" w:line="360" w:lineRule="auto"/>
+        <w:jc w:val="center"/>
+        <w:rPr>
+          <w:rFonts w:ascii="Times New Roman" w:hAnsi="Times New Roman" w:cs="Times New Roman"/>
+          <w:b/>
+          <w:sz w:val="24"/>
+          <w:szCs w:val="24"/>
+        </w:rPr>
+      </w:pPr>
+    </w:p>
+    <w:p>
+      <w:pPr>
+        <w:spacing w:after="0" w:line="360" w:lineRule="auto"/>
+        <w:rPr>
+          <w:rFonts w:ascii="Times New Roman" w:hAnsi="Times New Roman" w:cs="Times New Roman"/>
+          <w:b/>
+          <w:sz w:val="24"/>
+          <w:szCs w:val="24"/>
+        </w:rPr>
+      </w:pPr>
+      <w:r>
+        <w:rPr>
+          <w:rFonts w:ascii="Times New Roman" w:hAnsi="Times New Roman" w:cs="Times New Roman"/>
+          <w:b/>
+          <w:sz w:val="24"/>
+          <w:szCs w:val="24"/>
+        </w:rPr>
+        <w:t>Limbajul HTML</w:t>
+      </w:r>
+    </w:p>
+    <w:p>
+      <w:pPr>
+        <w:spacing w:after="0" w:line="360" w:lineRule="auto"/>
+        <w:rPr>
+          <w:rFonts w:ascii="Times New Roman" w:hAnsi="Times New Roman" w:cs="Times New Roman"/>
+          <w:sz w:val="24"/>
+          <w:szCs w:val="24"/>
+        </w:rPr>
+      </w:pPr>
+      <w:r>
+        <w:rPr>
+          <w:rFonts w:ascii="Times New Roman" w:hAnsi="Times New Roman" w:cs="Times New Roman"/>
+          <w:b/>
+          <w:sz w:val="24"/>
+          <w:szCs w:val="24"/>
+        </w:rPr>
+        <w:t>HyperText Markup Language (HTML)</w:t>
+      </w:r>
+      <w:r>
+        <w:rPr>
+          <w:rFonts w:ascii="Times New Roman" w:hAnsi="Times New Roman" w:cs="Times New Roman"/>
+          <w:sz w:val="24"/>
+          <w:szCs w:val="24"/>
+        </w:rPr>
+        <w:t xml:space="preserve"> este un limbaj de marcare utilizat pentru crearea paginilor web ce pot fi afișate într-un browser (sau navigator). Scopul HTML este mai degrabă prezentarea informațiilor – paragrafe, fonturi, tabele ș.a.m.d. – decât descrierea semanticii documentului.</w:t>
+      </w:r>
+    </w:p>
+    <w:p>
+      <w:pPr>
+        <w:spacing w:after="0" w:line="360" w:lineRule="auto"/>
+        <w:rPr>
+          <w:rFonts w:ascii="Times New Roman" w:hAnsi="Times New Roman" w:cs="Times New Roman"/>
+          <w:sz w:val="24"/>
+          <w:szCs w:val="24"/>
+        </w:rPr>
+      </w:pPr>
+      <w:r>
+        <w:rPr>
+          <w:rFonts w:ascii="Times New Roman" w:hAnsi="Times New Roman" w:cs="Times New Roman"/>
+          <w:sz w:val="24"/>
+          <w:szCs w:val="24"/>
+        </w:rPr>
+        <w:t>HTML este folosit pentru prezentarea unui conținut (text, imagine) într-o pagină web, furnizează mijloacele prin care conținutul unui document poate fi structurat și adnotat cu diverse tipuri de metadate și indicații de redare și afișare. Aceste indicațiile pot varia de la decorațiuni minore ale textului, cum ar fi culoarea sau sublinierea unui cuvânt ori introducerea unei imagini, până la adăugarea de elemente sofisticate, tabele, hărți de imagini, formulare și cod CSS sau scripturi JavaScript.</w:t>
+      </w:r>
+    </w:p>
+    <w:p>
+      <w:pPr>
+        <w:spacing w:after="0" w:line="360" w:lineRule="auto"/>
+        <w:rPr>
+          <w:rFonts w:ascii="Times New Roman" w:hAnsi="Times New Roman" w:cs="Times New Roman"/>
+          <w:sz w:val="24"/>
+          <w:szCs w:val="24"/>
+        </w:rPr>
+      </w:pPr>
+      <w:r>
+        <w:rPr>
+          <w:rFonts w:ascii="Times New Roman" w:hAnsi="Times New Roman" w:cs="Times New Roman"/>
+          <w:sz w:val="24"/>
+          <w:szCs w:val="24"/>
+        </w:rPr>
+        <w:t>Metadatele pot include informații despre titlul și autorul documentului, informații structurale despre cum este împărțit documentul în diferite segmente, paragrafe, liste, titluri etc. și informații esențiale care permit c</w:t>
+      </w:r>
+      <w:r>
+        <w:rPr>
+          <w:rFonts w:ascii="Times New Roman" w:hAnsi="Times New Roman" w:cs="Times New Roman"/>
+          <w:sz w:val="24"/>
+          <w:szCs w:val="24"/>
+        </w:rPr>
+        <w:t>a</w:t>
+      </w:r>
+      <w:r>
+        <w:rPr>
+          <w:rFonts w:ascii="Times New Roman" w:hAnsi="Times New Roman" w:cs="Times New Roman"/>
+          <w:sz w:val="24"/>
+          <w:szCs w:val="24"/>
+        </w:rPr>
+        <w:t xml:space="preserve"> documentul să poată fi legat de alte documente pentru a formă astfel hiperlink-uri.</w:t>
+      </w:r>
+    </w:p>
+    <w:p>
+      <w:pPr>
+        <w:spacing w:after="0" w:line="360" w:lineRule="auto"/>
+        <w:rPr>
+          <w:rFonts w:ascii="Times New Roman" w:hAnsi="Times New Roman" w:cs="Times New Roman"/>
+          <w:sz w:val="24"/>
+          <w:szCs w:val="24"/>
+        </w:rPr>
+      </w:pPr>
+      <w:r>
+        <w:rPr>
+          <w:rFonts w:ascii="Times New Roman" w:hAnsi="Times New Roman" w:cs="Times New Roman"/>
+          <w:sz w:val="24"/>
+          <w:szCs w:val="24"/>
+        </w:rPr>
+        <w:t>Paginile HTML sunt formate din etichete sau tag-uri și au extensia „.html” sau „.htm”. În marea lor majoritate aceste etichete sunt pereche, una de deschidere &lt;eticheta&gt; și alta de închidere &lt;/eticheta&gt;, mai există și cazuri în care nu se închid, atunci se folosește &lt;eticheta /&gt;. Navigatorul web interpretează aceste etichete afișând rezultatul pe ecran. HTML-ul este un limbaj care nu face deosebire între litere majuscule și minuscule.</w:t>
+      </w:r>
+    </w:p>
+    <w:p>
+      <w:pPr>
+        <w:spacing w:after="0" w:line="360" w:lineRule="auto"/>
+        <w:rPr>
+          <w:rFonts w:ascii="Times New Roman" w:hAnsi="Times New Roman" w:cs="Times New Roman"/>
+          <w:sz w:val="24"/>
+          <w:szCs w:val="24"/>
+        </w:rPr>
+      </w:pPr>
+      <w:r>
+        <w:rPr>
+          <w:rFonts w:ascii="Times New Roman" w:hAnsi="Times New Roman" w:cs="Times New Roman"/>
+          <w:sz w:val="24"/>
+          <w:szCs w:val="24"/>
+        </w:rPr>
+        <w:t>Pagina principala a unui domeniu este fisierul „index.html” respectiv „index.htm”. Această pagină este setată a fi afișată automat la vizitarea unui domeniu.</w:t>
+      </w:r>
+    </w:p>
+    <w:p>
+      <w:pPr>
+        <w:spacing w:after="0" w:line="360" w:lineRule="auto"/>
+        <w:rPr>
+          <w:rFonts w:ascii="Times New Roman" w:hAnsi="Times New Roman" w:cs="Times New Roman"/>
+          <w:sz w:val="24"/>
+          <w:szCs w:val="24"/>
+          <w:lang w:val="ru-RU"/>
+        </w:rPr>
+      </w:pPr>
+      <w:r>
+        <w:rPr>
+          <w:rFonts w:ascii="Times New Roman" w:hAnsi="Times New Roman" w:cs="Times New Roman"/>
+          <w:sz w:val="24"/>
+          <w:szCs w:val="24"/>
+        </w:rPr>
+        <w:t>De exemplu la vizitarea domeniului www.nume.</w:t>
+      </w:r>
+      <w:r>
+        <w:rPr>
+          <w:rFonts w:ascii="Times New Roman" w:hAnsi="Times New Roman" w:cs="Times New Roman"/>
+          <w:sz w:val="24"/>
+          <w:szCs w:val="24"/>
+        </w:rPr>
+        <w:t>md</w:t>
+      </w:r>
+      <w:r>
+        <w:rPr>
+          <w:rFonts w:ascii="Times New Roman" w:hAnsi="Times New Roman" w:cs="Times New Roman"/>
+          <w:sz w:val="24"/>
+          <w:szCs w:val="24"/>
+        </w:rPr>
+        <w:t xml:space="preserve"> este afișată pagina www.nume.</w:t>
+      </w:r>
+      <w:r>
+        <w:rPr>
+          <w:rFonts w:ascii="Times New Roman" w:hAnsi="Times New Roman" w:cs="Times New Roman"/>
+          <w:sz w:val="24"/>
+          <w:szCs w:val="24"/>
+        </w:rPr>
+        <w:t>md</w:t>
+      </w:r>
+      <w:r>
+        <w:rPr>
+          <w:rFonts w:ascii="Times New Roman" w:hAnsi="Times New Roman" w:cs="Times New Roman"/>
+          <w:sz w:val="24"/>
+          <w:szCs w:val="24"/>
+        </w:rPr>
+        <w:t>/index.html.</w:t>
       </w:r>
       <w:bookmarkStart w:id="0" w:name="_GoBack"/>
       <w:bookmarkEnd w:id="0"/>
     </w:p>
-    <w:p>
-      <w:pPr>
-        <w:spacing w:after="0" w:line="360" w:lineRule="auto"/>
-        <w:jc w:val="both"/>
-        <w:rPr>
-          <w:rFonts w:ascii="Times New Roman" w:hAnsi="Times New Roman" w:cs="Times New Roman"/>
-          <w:sz w:val="24"/>
-          <w:szCs w:val="24"/>
-        </w:rPr>
-      </w:pPr>
-      <w:r>
-        <w:rPr>
-          <w:rFonts w:ascii="Times New Roman" w:hAnsi="Times New Roman" w:cs="Times New Roman"/>
-          <w:sz w:val="24"/>
-          <w:szCs w:val="24"/>
-        </w:rPr>
-        <w:t xml:space="preserve">Website-urile pot fi catalogate după foarte multe criterii: destinație , conținut , audiență , scop, tehnologie utilizată , număr de pagini etc. În funcție de modul în care este generat codul HTML al paginilor web ale unui un website, acesta poate fi static, dinamic sau combinat, adică poate conține </w:t>
-      </w:r>
-      <w:r>
-        <w:rPr>
-          <w:rFonts w:ascii="Times New Roman" w:hAnsi="Times New Roman" w:cs="Times New Roman"/>
-          <w:b/>
-          <w:sz w:val="24"/>
-          <w:szCs w:val="24"/>
-        </w:rPr>
-        <w:t>atât pagini web statice, cât și pagini web dinamice</w:t>
-      </w:r>
-      <w:r>
-        <w:rPr>
-          <w:rFonts w:ascii="Times New Roman" w:hAnsi="Times New Roman" w:cs="Times New Roman"/>
-          <w:sz w:val="24"/>
-          <w:szCs w:val="24"/>
-        </w:rPr>
-        <w:t xml:space="preserve">. </w:t>
-      </w:r>
-    </w:p>
-    <w:p>
-      <w:pPr>
-        <w:spacing w:after="0" w:line="360" w:lineRule="auto"/>
-        <w:jc w:val="both"/>
-        <w:rPr>
-          <w:rFonts w:ascii="Times New Roman" w:hAnsi="Times New Roman" w:cs="Times New Roman"/>
-          <w:sz w:val="24"/>
-          <w:szCs w:val="24"/>
-        </w:rPr>
-      </w:pPr>
-      <w:r>
-        <w:rPr>
-          <w:rFonts w:ascii="Times New Roman" w:hAnsi="Times New Roman" w:cs="Times New Roman"/>
-          <w:b/>
-          <w:sz w:val="24"/>
-          <w:szCs w:val="24"/>
-        </w:rPr>
-        <w:t>Un website static</w:t>
-      </w:r>
-      <w:r>
-        <w:rPr>
-          <w:rFonts w:ascii="Times New Roman" w:hAnsi="Times New Roman" w:cs="Times New Roman"/>
-          <w:sz w:val="24"/>
-          <w:szCs w:val="24"/>
-        </w:rPr>
-        <w:t>, este format din pagini web statice, care sunt stocate pe serverul web în același format în care sunt transmise către browser. De obicei, acest format este HTML. Website</w:t>
-      </w:r>
-      <w:r>
-        <w:rPr>
-          <w:rFonts w:ascii="Times New Roman" w:hAnsi="Times New Roman" w:cs="Times New Roman"/>
-          <w:sz w:val="24"/>
-          <w:szCs w:val="24"/>
-        </w:rPr>
-        <w:t>-</w:t>
-      </w:r>
-      <w:r>
-        <w:rPr>
-          <w:rFonts w:ascii="Times New Roman" w:hAnsi="Times New Roman" w:cs="Times New Roman"/>
-          <w:sz w:val="24"/>
-          <w:szCs w:val="24"/>
-        </w:rPr>
-        <w:t xml:space="preserve">urile simple, de prezentare, sunt , de obicei, siteuri statice. Acest tip de website prezintă aceleași informații tuturor vizitatorilor. Siteul va prezența aceleași informații , structurate după formule consacrate, pentru perioade lungi de timp . Deși un website static poate fi actualizat periodic, acest proces se face manual și poate necesită anuminte cunoștințe specifice de limbaj HTML, de editare de imagine etc. </w:t>
-      </w:r>
-      <w:r>
-        <w:rPr>
-          <w:rFonts w:ascii="Times New Roman" w:hAnsi="Times New Roman" w:cs="Times New Roman"/>
-          <w:b/>
-          <w:sz w:val="24"/>
-          <w:szCs w:val="24"/>
-        </w:rPr>
-        <w:t>Un website dinamic</w:t>
-      </w:r>
-      <w:r>
-        <w:rPr>
-          <w:rFonts w:ascii="Times New Roman" w:hAnsi="Times New Roman" w:cs="Times New Roman"/>
-          <w:sz w:val="24"/>
-          <w:szCs w:val="24"/>
-        </w:rPr>
-        <w:t xml:space="preserve"> este compus din pagini construite dinamic, al căror conținut este variabil, în funcție de diverse condiții din website sau condiții impuse de vizitator. Un website dinamic conferă mult mai multă flexibilitate comparativ cu unul static, dar presupune utilizarea unui limbaj de programare de nivel înalt precum PHP, ASP, Python, Perl etc. De cele mai multe ori, în combinație cu limbajul de programare, se utilizează și structuri de date avansate, denumite baze de date. Bazele de date pot fi de multe tipuri : statice, relaționale , orientate pe obiecte etc. Cel mai des utilizate sunt bazele de date relaționale , de tip SQL, și aici, că și implementare a acestui tip de baze de date, cel mă des utilizate sunt bazele de date mySQL. Că să ieșim puțin din partea tehnică a acestor tipuri de websiteuri, să menționăm că ele sunt</w:t>
-      </w:r>
-      <w:r>
-        <w:rPr>
-          <w:rFonts w:ascii="Times New Roman" w:hAnsi="Times New Roman" w:cs="Times New Roman"/>
-          <w:sz w:val="24"/>
-          <w:szCs w:val="24"/>
-        </w:rPr>
-        <w:t>,</w:t>
-      </w:r>
-      <w:r>
-        <w:rPr>
-          <w:rFonts w:ascii="Times New Roman" w:hAnsi="Times New Roman" w:cs="Times New Roman"/>
-          <w:sz w:val="24"/>
-          <w:szCs w:val="24"/>
-        </w:rPr>
-        <w:t xml:space="preserve">  la ora actuală , cele mai răspândite deoarece permit automatizarea creării de pagini web, fiind mult mai simplu de a crea un șablon de pagină , un cod de generare a paginilor și o baza de date cu informațiile din pagini, decât să creezi sute de mii de pagini statice HTML individuale . Tipuri de website- uri dinamice: forumuri de discuții , bloguri, websiteuri de socializare, magazine online, reviste online etc.</w:t>
-      </w:r>
-    </w:p>
-    <w:p>
-      <w:pPr>
-        <w:spacing w:after="0" w:line="360" w:lineRule="auto"/>
-        <w:rPr>
-          <w:rFonts w:ascii="Times New Roman" w:hAnsi="Times New Roman" w:cs="Times New Roman"/>
-          <w:sz w:val="24"/>
-          <w:szCs w:val="24"/>
-        </w:rPr>
-      </w:pPr>
-    </w:p>
     <w:sectPr>
-      <w:footerReference w:type="default" r:id="rId8"/>
+      <w:footerReference w:type="default" r:id="rId9"/>
       <w:pgSz w:w="11906" w:h="16838" w:code="9"/>
       <w:pgMar w:top="1134" w:right="851" w:bottom="1134" w:left="1418" w:header="709" w:footer="709" w:gutter="0"/>
       <w:cols w:space="708"/>
@@ -2335,7 +2760,7 @@
 </file>
 
 <file path=customXml/itemProps1.xml><?xml version="1.0" encoding="utf-8"?>
-<ds:datastoreItem xmlns:ds="http://schemas.openxmlformats.org/officeDocument/2006/customXml" ds:itemID="{D8B74318-3A52-4E6A-B4CE-208D9E94728F}">
+<ds:datastoreItem xmlns:ds="http://schemas.openxmlformats.org/officeDocument/2006/customXml" ds:itemID="{AB432001-84EC-44E4-963D-FF96E36FDEDD}">
   <ds:schemaRefs>
     <ds:schemaRef ds:uri="http://schemas.openxmlformats.org/officeDocument/2006/bibliography"/>
   </ds:schemaRefs>

</xml_diff>

<commit_message>
Formatarea textului, redactarea paginilor
</commit_message>
<xml_diff>
--- a/Referat IG.docx
+++ b/Referat IG.docx
@@ -1,6 +1,6 @@
 
 <file path=word/document.xml><?xml version="1.0" encoding="utf-8"?>
-<w:document xmlns:ve="http://schemas.openxmlformats.org/markup-compatibility/2006" xmlns:o="urn:schemas-microsoft-com:office:office" xmlns:r="http://schemas.openxmlformats.org/officeDocument/2006/relationships" xmlns:m="http://schemas.openxmlformats.org/officeDocument/2006/math" xmlns:v="urn:schemas-microsoft-com:vml" xmlns:wp="http://schemas.openxmlformats.org/drawingml/2006/wordprocessingDrawing" xmlns:w10="urn:schemas-microsoft-com:office:word" xmlns:w="http://schemas.openxmlformats.org/wordprocessingml/2006/main" xmlns:wne="http://schemas.microsoft.com/office/word/2006/wordml">
+<w:document xmlns:wpc="http://schemas.microsoft.com/office/word/2010/wordprocessingCanvas" xmlns:cx="http://schemas.microsoft.com/office/drawing/2014/chartex" xmlns:mc="http://schemas.openxmlformats.org/markup-compatibility/2006" xmlns:o="urn:schemas-microsoft-com:office:office" xmlns:r="http://schemas.openxmlformats.org/officeDocument/2006/relationships" xmlns:m="http://schemas.openxmlformats.org/officeDocument/2006/math" xmlns:v="urn:schemas-microsoft-com:vml" xmlns:wp14="http://schemas.microsoft.com/office/word/2010/wordprocessingDrawing" xmlns:wp="http://schemas.openxmlformats.org/drawingml/2006/wordprocessingDrawing" xmlns:w10="urn:schemas-microsoft-com:office:word" xmlns:w="http://schemas.openxmlformats.org/wordprocessingml/2006/main" xmlns:w14="http://schemas.microsoft.com/office/word/2010/wordml" xmlns:w15="http://schemas.microsoft.com/office/word/2012/wordml" xmlns:w16se="http://schemas.microsoft.com/office/word/2015/wordml/symex" xmlns:wpg="http://schemas.microsoft.com/office/word/2010/wordprocessingGroup" xmlns:wpi="http://schemas.microsoft.com/office/word/2010/wordprocessingInk" xmlns:wne="http://schemas.microsoft.com/office/word/2006/wordml" xmlns:wps="http://schemas.microsoft.com/office/word/2010/wordprocessingShape" mc:Ignorable="w14 w15 w16se wp14">
   <w:body>
     <w:p>
       <w:pPr>
@@ -580,16 +580,8 @@
         </w:rPr>
         <w:t>2022</w:t>
       </w:r>
-    </w:p>
-    <w:p>
-      <w:pPr>
-        <w:rPr>
-          <w:rFonts w:ascii="Times New Roman" w:hAnsi="Times New Roman" w:cs="Times New Roman"/>
-          <w:b/>
-          <w:sz w:val="24"/>
-          <w:szCs w:val="24"/>
-        </w:rPr>
-      </w:pPr>
+      <w:bookmarkStart w:id="0" w:name="_GoBack"/>
+      <w:bookmarkEnd w:id="0"/>
     </w:p>
     <w:p>
       <w:pPr>
@@ -600,15 +592,17 @@
           <w:b/>
           <w:sz w:val="24"/>
           <w:szCs w:val="24"/>
-        </w:rPr>
-      </w:pPr>
-      <w:r>
-        <w:rPr>
-          <w:rFonts w:ascii="Times New Roman" w:hAnsi="Times New Roman" w:cs="Times New Roman"/>
-          <w:b/>
-          <w:sz w:val="24"/>
-          <w:szCs w:val="24"/>
-        </w:rPr>
+          <w:lang w:val="ru-RU"/>
+        </w:rPr>
+      </w:pPr>
+      <w:r>
+        <w:rPr>
+          <w:rFonts w:ascii="Times New Roman" w:hAnsi="Times New Roman" w:cs="Times New Roman"/>
+          <w:b/>
+          <w:sz w:val="24"/>
+          <w:szCs w:val="24"/>
+        </w:rPr>
+        <w:lastRenderedPageBreak/>
         <w:t>INTRODUCERE</w:t>
       </w:r>
     </w:p>
@@ -721,7 +715,7 @@
     </w:p>
     <w:p>
       <w:pPr>
-        <w:pStyle w:val="ListParagraph"/>
+        <w:pStyle w:val="a7"/>
         <w:numPr>
           <w:ilvl w:val="0"/>
           <w:numId w:val="6"/>
@@ -760,7 +754,7 @@
     </w:p>
     <w:p>
       <w:pPr>
-        <w:pStyle w:val="ListParagraph"/>
+        <w:pStyle w:val="a7"/>
         <w:numPr>
           <w:ilvl w:val="1"/>
           <w:numId w:val="6"/>
@@ -802,7 +796,7 @@
     </w:p>
     <w:p>
       <w:pPr>
-        <w:pStyle w:val="ListParagraph"/>
+        <w:pStyle w:val="a7"/>
         <w:numPr>
           <w:ilvl w:val="0"/>
           <w:numId w:val="1"/>
@@ -827,7 +821,7 @@
     </w:p>
     <w:p>
       <w:pPr>
-        <w:pStyle w:val="ListParagraph"/>
+        <w:pStyle w:val="a7"/>
         <w:numPr>
           <w:ilvl w:val="0"/>
           <w:numId w:val="1"/>
@@ -852,7 +846,7 @@
     </w:p>
     <w:p>
       <w:pPr>
-        <w:pStyle w:val="ListParagraph"/>
+        <w:pStyle w:val="a7"/>
         <w:numPr>
           <w:ilvl w:val="0"/>
           <w:numId w:val="1"/>
@@ -910,7 +904,13 @@
     </w:p>
     <w:p>
       <w:pPr>
-        <w:spacing w:after="0" w:line="360" w:lineRule="auto"/>
+        <w:pStyle w:val="a7"/>
+        <w:numPr>
+          <w:ilvl w:val="1"/>
+          <w:numId w:val="6"/>
+        </w:numPr>
+        <w:spacing w:after="0" w:line="360" w:lineRule="auto"/>
+        <w:ind w:left="0" w:firstLine="0"/>
         <w:rPr>
           <w:rFonts w:ascii="Times New Roman" w:hAnsi="Times New Roman" w:cs="Times New Roman"/>
           <w:b/>
@@ -980,7 +980,7 @@
                     <a:blip r:embed="rId8">
                       <a:extLst>
                         <a:ext uri="{28A0092B-C50C-407E-A947-70E740481C1C}">
-                          <a14:useLocalDpi xmlns:a14="http://schemas.microsoft.com/office/drawing/2010/main" xmlns:wps="http://schemas.microsoft.com/office/word/2010/wordprocessingShape" xmlns:wpi="http://schemas.microsoft.com/office/word/2010/wordprocessingInk" xmlns:wpg="http://schemas.microsoft.com/office/word/2010/wordprocessingGroup" xmlns:w16se="http://schemas.microsoft.com/office/word/2015/wordml/symex" xmlns:w16cid="http://schemas.microsoft.com/office/word/2016/wordml/cid" xmlns:w15="http://schemas.microsoft.com/office/word/2012/wordml" xmlns:w14="http://schemas.microsoft.com/office/word/2010/wordml" xmlns:w="http://schemas.openxmlformats.org/wordprocessingml/2006/main" xmlns:w10="urn:schemas-microsoft-com:office:word" xmlns:wp14="http://schemas.microsoft.com/office/word/2010/wordprocessingDrawing" xmlns:v="urn:schemas-microsoft-com:vml" xmlns:o="urn:schemas-microsoft-com:office:office" xmlns:am3d="http://schemas.microsoft.com/office/drawing/2017/model3d" xmlns:aink="http://schemas.microsoft.com/office/drawing/2016/ink" xmlns:mc="http://schemas.openxmlformats.org/markup-compatibility/2006" xmlns:cx8="http://schemas.microsoft.com/office/drawing/2016/5/14/chartex" xmlns:cx7="http://schemas.microsoft.com/office/drawing/2016/5/13/chartex" xmlns:cx6="http://schemas.microsoft.com/office/drawing/2016/5/12/chartex" xmlns:cx5="http://schemas.microsoft.com/office/drawing/2016/5/11/chartex" xmlns:cx4="http://schemas.microsoft.com/office/drawing/2016/5/10/chartex" xmlns:cx3="http://schemas.microsoft.com/office/drawing/2016/5/9/chartex" xmlns:cx2="http://schemas.microsoft.com/office/drawing/2015/10/21/chartex" xmlns:cx1="http://schemas.microsoft.com/office/drawing/2015/9/8/chartex" xmlns:cx="http://schemas.microsoft.com/office/drawing/2014/chartex" xmlns:wpc="http://schemas.microsoft.com/office/word/2010/wordprocessingCanvas" xmlns="" val="0"/>
+                          <a14:useLocalDpi xmlns:a14="http://schemas.microsoft.com/office/drawing/2010/main" val="0"/>
                         </a:ext>
                       </a:extLst>
                     </a:blip>
@@ -1057,6 +1057,13 @@
     </w:p>
     <w:p>
       <w:pPr>
+        <w:pStyle w:val="a7"/>
+        <w:numPr>
+          <w:ilvl w:val="1"/>
+          <w:numId w:val="6"/>
+        </w:numPr>
+        <w:spacing w:after="0" w:line="360" w:lineRule="auto"/>
+        <w:ind w:left="0" w:firstLine="0"/>
         <w:rPr>
           <w:rFonts w:ascii="Times New Roman" w:hAnsi="Times New Roman" w:cs="Times New Roman"/>
           <w:b/>
@@ -1167,6 +1174,11 @@
     </w:p>
     <w:p>
       <w:pPr>
+        <w:pStyle w:val="a7"/>
+        <w:numPr>
+          <w:ilvl w:val="0"/>
+          <w:numId w:val="9"/>
+        </w:numPr>
         <w:spacing w:after="0" w:line="360" w:lineRule="auto"/>
         <w:jc w:val="center"/>
         <w:rPr>
@@ -1201,15 +1213,28 @@
     </w:p>
     <w:p>
       <w:pPr>
-        <w:spacing w:after="0" w:line="360" w:lineRule="auto"/>
-        <w:jc w:val="both"/>
-        <w:rPr>
-          <w:rFonts w:ascii="Times New Roman" w:hAnsi="Times New Roman" w:cs="Times New Roman"/>
-          <w:b/>
-          <w:sz w:val="24"/>
-          <w:szCs w:val="24"/>
-        </w:rPr>
-      </w:pPr>
+        <w:pStyle w:val="a7"/>
+        <w:numPr>
+          <w:ilvl w:val="1"/>
+          <w:numId w:val="9"/>
+        </w:numPr>
+        <w:spacing w:after="0" w:line="360" w:lineRule="auto"/>
+        <w:rPr>
+          <w:rFonts w:ascii="Times New Roman" w:hAnsi="Times New Roman" w:cs="Times New Roman"/>
+          <w:b/>
+          <w:sz w:val="24"/>
+          <w:szCs w:val="24"/>
+        </w:rPr>
+      </w:pPr>
+      <w:r>
+        <w:rPr>
+          <w:rFonts w:ascii="Times New Roman" w:hAnsi="Times New Roman" w:cs="Times New Roman"/>
+          <w:b/>
+          <w:sz w:val="24"/>
+          <w:szCs w:val="24"/>
+        </w:rPr>
+        <w:t xml:space="preserve">      </w:t>
+      </w:r>
       <w:r>
         <w:rPr>
           <w:rFonts w:ascii="Times New Roman" w:hAnsi="Times New Roman" w:cs="Times New Roman"/>
@@ -1218,6 +1243,15 @@
           <w:szCs w:val="24"/>
         </w:rPr>
         <w:t>Limbajul HTML</w:t>
+      </w:r>
+      <w:r>
+        <w:rPr>
+          <w:rFonts w:ascii="Times New Roman" w:hAnsi="Times New Roman" w:cs="Times New Roman"/>
+          <w:b/>
+          <w:sz w:val="24"/>
+          <w:szCs w:val="24"/>
+        </w:rPr>
+        <w:t xml:space="preserve"> </w:t>
       </w:r>
     </w:p>
     <w:p>
@@ -1309,8 +1343,8 @@
         </w:rPr>
         <w:drawing>
           <wp:inline distT="0" distB="0" distL="0" distR="0">
-            <wp:extent cx="3105150" cy="2329912"/>
-            <wp:effectExtent l="19050" t="0" r="0" b="0"/>
+            <wp:extent cx="2998941" cy="2250219"/>
+            <wp:effectExtent l="0" t="0" r="0" b="0"/>
             <wp:docPr id="5" name="Рисунок 5"/>
             <wp:cNvGraphicFramePr>
               <a:graphicFrameLocks xmlns:a="http://schemas.openxmlformats.org/drawingml/2006/main" noChangeAspect="1"/>
@@ -1328,7 +1362,7 @@
                     <a:blip r:embed="rId9" cstate="print">
                       <a:extLst>
                         <a:ext uri="{28A0092B-C50C-407E-A947-70E740481C1C}">
-                          <a14:useLocalDpi xmlns:a14="http://schemas.microsoft.com/office/drawing/2010/main" xmlns:wps="http://schemas.microsoft.com/office/word/2010/wordprocessingShape" xmlns:wpi="http://schemas.microsoft.com/office/word/2010/wordprocessingInk" xmlns:wpg="http://schemas.microsoft.com/office/word/2010/wordprocessingGroup" xmlns:w16se="http://schemas.microsoft.com/office/word/2015/wordml/symex" xmlns:w16cid="http://schemas.microsoft.com/office/word/2016/wordml/cid" xmlns:w15="http://schemas.microsoft.com/office/word/2012/wordml" xmlns:w14="http://schemas.microsoft.com/office/word/2010/wordml" xmlns:w="http://schemas.openxmlformats.org/wordprocessingml/2006/main" xmlns:w10="urn:schemas-microsoft-com:office:word" xmlns:wp14="http://schemas.microsoft.com/office/word/2010/wordprocessingDrawing" xmlns:v="urn:schemas-microsoft-com:vml" xmlns:o="urn:schemas-microsoft-com:office:office" xmlns:am3d="http://schemas.microsoft.com/office/drawing/2017/model3d" xmlns:aink="http://schemas.microsoft.com/office/drawing/2016/ink" xmlns:mc="http://schemas.openxmlformats.org/markup-compatibility/2006" xmlns:cx8="http://schemas.microsoft.com/office/drawing/2016/5/14/chartex" xmlns:cx7="http://schemas.microsoft.com/office/drawing/2016/5/13/chartex" xmlns:cx6="http://schemas.microsoft.com/office/drawing/2016/5/12/chartex" xmlns:cx5="http://schemas.microsoft.com/office/drawing/2016/5/11/chartex" xmlns:cx4="http://schemas.microsoft.com/office/drawing/2016/5/10/chartex" xmlns:cx3="http://schemas.microsoft.com/office/drawing/2016/5/9/chartex" xmlns:cx2="http://schemas.microsoft.com/office/drawing/2015/10/21/chartex" xmlns:cx1="http://schemas.microsoft.com/office/drawing/2015/9/8/chartex" xmlns:cx="http://schemas.microsoft.com/office/drawing/2014/chartex" xmlns:wpc="http://schemas.microsoft.com/office/word/2010/wordprocessingCanvas" xmlns="" val="0"/>
+                          <a14:useLocalDpi xmlns:a14="http://schemas.microsoft.com/office/drawing/2010/main" val="0"/>
                         </a:ext>
                       </a:extLst>
                     </a:blip>
@@ -1340,7 +1374,7 @@
                   <pic:spPr bwMode="auto">
                     <a:xfrm>
                       <a:off x="0" y="0"/>
-                      <a:ext cx="3105150" cy="2329912"/>
+                      <a:ext cx="3061754" cy="2297350"/>
                     </a:xfrm>
                     <a:prstGeom prst="rect">
                       <a:avLst/>
@@ -1383,12 +1417,17 @@
         </w:rPr>
         <w:t>.</w:t>
       </w:r>
-      <w:r>
-        <w:rPr>
-          <w:rFonts w:ascii="Times New Roman" w:hAnsi="Times New Roman" w:cs="Times New Roman"/>
-          <w:sz w:val="24"/>
-          <w:szCs w:val="24"/>
-        </w:rPr>
+    </w:p>
+    <w:p>
+      <w:pPr>
+        <w:pStyle w:val="a7"/>
+        <w:numPr>
+          <w:ilvl w:val="1"/>
+          <w:numId w:val="9"/>
+        </w:numPr>
+        <w:spacing w:after="0" w:line="360" w:lineRule="auto"/>
+      </w:pPr>
+      <w:r>
         <w:br w:type="page"/>
       </w:r>
       <w:r>
@@ -1399,16 +1438,16 @@
           <w:szCs w:val="24"/>
         </w:rPr>
         <w:lastRenderedPageBreak/>
-        <w:t>L</w:t>
-      </w:r>
-      <w:r>
-        <w:rPr>
-          <w:rFonts w:ascii="Times New Roman" w:hAnsi="Times New Roman" w:cs="Times New Roman"/>
-          <w:b/>
-          <w:sz w:val="24"/>
-          <w:szCs w:val="24"/>
-        </w:rPr>
-        <w:t>IMBAJUL CSS</w:t>
+        <w:t xml:space="preserve">       </w:t>
+      </w:r>
+      <w:r>
+        <w:rPr>
+          <w:rFonts w:ascii="Times New Roman" w:hAnsi="Times New Roman" w:cs="Times New Roman"/>
+          <w:b/>
+          <w:sz w:val="24"/>
+          <w:szCs w:val="24"/>
+        </w:rPr>
+        <w:t>Limbajul CSS</w:t>
       </w:r>
     </w:p>
     <w:p>
@@ -1437,7 +1476,7 @@
     </w:p>
     <w:p>
       <w:pPr>
-        <w:pStyle w:val="ListParagraph"/>
+        <w:pStyle w:val="a7"/>
         <w:numPr>
           <w:ilvl w:val="0"/>
           <w:numId w:val="4"/>
@@ -1461,7 +1500,7 @@
     </w:p>
     <w:p>
       <w:pPr>
-        <w:pStyle w:val="ListParagraph"/>
+        <w:pStyle w:val="a7"/>
         <w:numPr>
           <w:ilvl w:val="0"/>
           <w:numId w:val="4"/>
@@ -1485,7 +1524,7 @@
     </w:p>
     <w:p>
       <w:pPr>
-        <w:pStyle w:val="ListParagraph"/>
+        <w:pStyle w:val="a7"/>
         <w:numPr>
           <w:ilvl w:val="0"/>
           <w:numId w:val="4"/>
@@ -1509,7 +1548,7 @@
     </w:p>
     <w:p>
       <w:pPr>
-        <w:pStyle w:val="ListParagraph"/>
+        <w:pStyle w:val="a7"/>
         <w:numPr>
           <w:ilvl w:val="0"/>
           <w:numId w:val="4"/>
@@ -1533,7 +1572,7 @@
     </w:p>
     <w:p>
       <w:pPr>
-        <w:pStyle w:val="ListParagraph"/>
+        <w:pStyle w:val="a7"/>
         <w:numPr>
           <w:ilvl w:val="0"/>
           <w:numId w:val="4"/>
@@ -1557,7 +1596,7 @@
     </w:p>
     <w:p>
       <w:pPr>
-        <w:pStyle w:val="ListParagraph"/>
+        <w:pStyle w:val="a7"/>
         <w:numPr>
           <w:ilvl w:val="0"/>
           <w:numId w:val="4"/>
@@ -1590,7 +1629,7 @@
     </w:p>
     <w:p>
       <w:pPr>
-        <w:pStyle w:val="ListParagraph"/>
+        <w:pStyle w:val="a7"/>
         <w:numPr>
           <w:ilvl w:val="0"/>
           <w:numId w:val="4"/>
@@ -1626,16 +1665,28 @@
     </w:p>
     <w:p>
       <w:pPr>
-        <w:spacing w:after="0" w:line="360" w:lineRule="auto"/>
-        <w:ind w:left="360"/>
-        <w:jc w:val="both"/>
-        <w:rPr>
-          <w:rFonts w:ascii="Times New Roman" w:hAnsi="Times New Roman" w:cs="Times New Roman"/>
-          <w:b/>
-          <w:sz w:val="24"/>
-          <w:szCs w:val="24"/>
-        </w:rPr>
-      </w:pPr>
+        <w:pStyle w:val="a7"/>
+        <w:numPr>
+          <w:ilvl w:val="1"/>
+          <w:numId w:val="9"/>
+        </w:numPr>
+        <w:spacing w:after="0" w:line="360" w:lineRule="auto"/>
+        <w:rPr>
+          <w:rFonts w:ascii="Times New Roman" w:hAnsi="Times New Roman" w:cs="Times New Roman"/>
+          <w:b/>
+          <w:sz w:val="24"/>
+          <w:szCs w:val="24"/>
+        </w:rPr>
+      </w:pPr>
+      <w:r>
+        <w:rPr>
+          <w:rFonts w:ascii="Times New Roman" w:hAnsi="Times New Roman" w:cs="Times New Roman"/>
+          <w:b/>
+          <w:sz w:val="24"/>
+          <w:szCs w:val="24"/>
+        </w:rPr>
+        <w:t xml:space="preserve">      </w:t>
+      </w:r>
       <w:r>
         <w:rPr>
           <w:rFonts w:ascii="Times New Roman" w:hAnsi="Times New Roman" w:cs="Times New Roman"/>
@@ -1664,7 +1715,7 @@
     </w:p>
     <w:p>
       <w:pPr>
-        <w:pStyle w:val="ListParagraph"/>
+        <w:pStyle w:val="a7"/>
         <w:numPr>
           <w:ilvl w:val="0"/>
           <w:numId w:val="5"/>
@@ -1697,7 +1748,7 @@
     </w:p>
     <w:p>
       <w:pPr>
-        <w:pStyle w:val="ListParagraph"/>
+        <w:pStyle w:val="a7"/>
         <w:numPr>
           <w:ilvl w:val="0"/>
           <w:numId w:val="5"/>
@@ -1730,7 +1781,7 @@
     </w:p>
     <w:p>
       <w:pPr>
-        <w:pStyle w:val="ListParagraph"/>
+        <w:pStyle w:val="a7"/>
         <w:numPr>
           <w:ilvl w:val="0"/>
           <w:numId w:val="5"/>
@@ -1772,7 +1823,7 @@
     </w:p>
     <w:p>
       <w:pPr>
-        <w:pStyle w:val="ListParagraph"/>
+        <w:pStyle w:val="a7"/>
         <w:numPr>
           <w:ilvl w:val="0"/>
           <w:numId w:val="5"/>
@@ -1805,7 +1856,7 @@
     </w:p>
     <w:p>
       <w:pPr>
-        <w:pStyle w:val="ListParagraph"/>
+        <w:pStyle w:val="a7"/>
         <w:numPr>
           <w:ilvl w:val="0"/>
           <w:numId w:val="5"/>
@@ -1838,7 +1889,7 @@
     </w:p>
     <w:p>
       <w:pPr>
-        <w:pStyle w:val="ListParagraph"/>
+        <w:pStyle w:val="a7"/>
         <w:numPr>
           <w:ilvl w:val="0"/>
           <w:numId w:val="5"/>
@@ -1871,7 +1922,7 @@
     </w:p>
     <w:p>
       <w:pPr>
-        <w:pStyle w:val="ListParagraph"/>
+        <w:pStyle w:val="a7"/>
         <w:numPr>
           <w:ilvl w:val="0"/>
           <w:numId w:val="5"/>
@@ -1904,7 +1955,7 @@
     </w:p>
     <w:p>
       <w:pPr>
-        <w:pStyle w:val="ListParagraph"/>
+        <w:pStyle w:val="a7"/>
         <w:numPr>
           <w:ilvl w:val="0"/>
           <w:numId w:val="5"/>
@@ -1937,7 +1988,7 @@
     </w:p>
     <w:p>
       <w:pPr>
-        <w:pStyle w:val="ListParagraph"/>
+        <w:pStyle w:val="a7"/>
         <w:numPr>
           <w:ilvl w:val="0"/>
           <w:numId w:val="5"/>
@@ -1970,7 +2021,7 @@
     </w:p>
     <w:p>
       <w:pPr>
-        <w:pStyle w:val="ListParagraph"/>
+        <w:pStyle w:val="a7"/>
         <w:numPr>
           <w:ilvl w:val="0"/>
           <w:numId w:val="5"/>
@@ -2015,24 +2066,242 @@
     </w:p>
     <w:p>
       <w:pPr>
+        <w:pStyle w:val="a7"/>
+        <w:numPr>
+          <w:ilvl w:val="1"/>
+          <w:numId w:val="9"/>
+        </w:numPr>
+        <w:spacing w:after="0" w:line="360" w:lineRule="auto"/>
+        <w:rPr>
+          <w:rFonts w:ascii="Times New Roman" w:hAnsi="Times New Roman" w:cs="Times New Roman"/>
+          <w:b/>
+          <w:sz w:val="24"/>
+          <w:szCs w:val="24"/>
+        </w:rPr>
+      </w:pPr>
+      <w:r>
+        <w:rPr>
+          <w:rFonts w:ascii="Times New Roman" w:hAnsi="Times New Roman" w:cs="Times New Roman"/>
+          <w:b/>
+          <w:sz w:val="24"/>
+          <w:szCs w:val="24"/>
+        </w:rPr>
+        <w:t xml:space="preserve">      </w:t>
+      </w:r>
+      <w:r>
+        <w:rPr>
+          <w:rFonts w:ascii="Times New Roman" w:hAnsi="Times New Roman" w:cs="Times New Roman"/>
+          <w:b/>
+          <w:sz w:val="24"/>
+          <w:szCs w:val="24"/>
+        </w:rPr>
+        <w:t>Limbajul PHP</w:t>
+      </w:r>
+    </w:p>
+    <w:p>
+      <w:pPr>
+        <w:pStyle w:val="Textdebaza"/>
+      </w:pPr>
+      <w:r>
+        <w:t>PHP este un limbaj de programare. Numele PHP provine din limba engleză și este un acronim recursiv : Php: Hypertext Preprocessor. Folosit inițial pentru a produce pagini web dinamice, este folosit pe scară largă în dezvoltarea paginilor și aplicațiilor web.</w:t>
+      </w:r>
+      <w:r>
+        <w:t xml:space="preserve">PHP-ul a fost dezvoltat la sfârșitul anului 1994 de către Rasmus Lerdorf, și a fost utilizat în scopuri personale. Prima versiune care a fost folosita și de alti programatori a apărut la începutul anului 1995, fiind cunoscuta că Personal Home Page Tools. Aceasta versiune permitea înțelegerea câtorva funcții și macro-uri folosite în mod regulat pentru realizarea de guestbook-uri și de contoare. Acesta a fost momentul în care programatorii din țoață lumea au început să-și aducă contribuția la dezvoltarea limbajului. La sfârșitul anului 1997, PHP/FI era folosit în peste 50.000 de site-uri Web din întreagă lume. În 1997, Zeev Suraski și Andi Gutmans au rescris de la zero serverul de PHP/FI, iar noua </w:t>
+      </w:r>
+      <w:r>
+        <w:lastRenderedPageBreak/>
+        <w:t>versiune lansata pe piață a devenit cunoscuta sub denumirea de PHP3. La mijlocul anului 1999, numărul de servere pe care rula PHP-ul ajunsese la 1.000.000.</w:t>
+      </w:r>
+      <w:r>
+        <w:t xml:space="preserve"> Se folosește în principal înglobat în codul HTML, dar începând de la versiunea 4.3.0 se poate folosi și în mod „linie de comandă” (CLI), permițând crearea de aplicații independente. Este unul din cele mai importante limbaje de programare web open-source și server-side, existând versiuni disponibile pentru majoritatea web serverelor și pentru toate sistemele de operare. Conform statisticilor este instalat pe 20 de milioane de site-uri web și pe 1 milion de servere web. Este disponibil sub Licenṭa PHP ṣi Free Software Foundation îl consideră a fi un software liber.</w:t>
+      </w:r>
+    </w:p>
+    <w:p>
+      <w:pPr>
+        <w:rPr>
+          <w:rFonts w:ascii="Times New Roman" w:hAnsi="Times New Roman" w:cs="Times New Roman"/>
+          <w:sz w:val="24"/>
+          <w:szCs w:val="24"/>
+        </w:rPr>
+      </w:pPr>
+      <w:r>
+        <w:rPr>
+          <w:rFonts w:ascii="Times New Roman" w:hAnsi="Times New Roman" w:cs="Times New Roman"/>
+          <w:sz w:val="24"/>
+          <w:szCs w:val="24"/>
+        </w:rPr>
+        <w:br w:type="page"/>
+      </w:r>
+    </w:p>
+    <w:p>
+      <w:pPr>
+        <w:pStyle w:val="a7"/>
+        <w:numPr>
+          <w:ilvl w:val="0"/>
+          <w:numId w:val="9"/>
+        </w:numPr>
+        <w:spacing w:after="0" w:line="360" w:lineRule="auto"/>
+        <w:jc w:val="center"/>
+        <w:rPr>
+          <w:rFonts w:ascii="Times New Roman" w:hAnsi="Times New Roman" w:cs="Times New Roman"/>
+          <w:b/>
+          <w:sz w:val="24"/>
+          <w:szCs w:val="24"/>
+        </w:rPr>
+      </w:pPr>
+      <w:r>
+        <w:rPr>
+          <w:rFonts w:ascii="Times New Roman" w:hAnsi="Times New Roman" w:cs="Times New Roman"/>
+          <w:b/>
+          <w:sz w:val="24"/>
+          <w:szCs w:val="24"/>
+        </w:rPr>
+        <w:lastRenderedPageBreak/>
+        <w:t>DEZVOLTATORI WEB</w:t>
+      </w:r>
+    </w:p>
+    <w:p>
+      <w:pPr>
+        <w:spacing w:after="0" w:line="360" w:lineRule="auto"/>
+        <w:ind w:left="360"/>
+        <w:jc w:val="center"/>
+        <w:rPr>
+          <w:rFonts w:ascii="Times New Roman" w:hAnsi="Times New Roman" w:cs="Times New Roman"/>
+          <w:b/>
+          <w:sz w:val="24"/>
+          <w:szCs w:val="24"/>
+        </w:rPr>
+      </w:pPr>
+    </w:p>
+    <w:p>
+      <w:pPr>
+        <w:pStyle w:val="a7"/>
+        <w:numPr>
+          <w:ilvl w:val="1"/>
+          <w:numId w:val="9"/>
+        </w:numPr>
+        <w:spacing w:after="0" w:line="360" w:lineRule="auto"/>
+        <w:rPr>
+          <w:rFonts w:ascii="Times New Roman" w:hAnsi="Times New Roman" w:cs="Times New Roman"/>
+          <w:b/>
+          <w:sz w:val="24"/>
+          <w:szCs w:val="24"/>
+        </w:rPr>
+      </w:pPr>
+      <w:r>
+        <w:rPr>
+          <w:rFonts w:ascii="Times New Roman" w:hAnsi="Times New Roman" w:cs="Times New Roman"/>
+          <w:b/>
+          <w:sz w:val="24"/>
+          <w:szCs w:val="24"/>
+        </w:rPr>
+        <w:t xml:space="preserve">      </w:t>
+      </w:r>
+      <w:r>
+        <w:rPr>
+          <w:rFonts w:ascii="Times New Roman" w:hAnsi="Times New Roman" w:cs="Times New Roman"/>
+          <w:b/>
+          <w:sz w:val="24"/>
+          <w:szCs w:val="24"/>
+        </w:rPr>
+        <w:t>Ce reprezintă un dezvoltator web</w:t>
+      </w:r>
+    </w:p>
+    <w:p>
+      <w:pPr>
+        <w:pStyle w:val="Textdebaza"/>
+      </w:pPr>
+      <w:r>
+        <w:t>În domeniul informaticii, un dezvoltator web (în engleză web developer), este o figură profesională care se ocupă cu dezvoltarea aplicațiilor web, în special dezvoltarea codului sursă de programare, optimizarea bazelor de date și a limbajelor de marcare prin intermediul tehnicilor de programare web.</w:t>
+      </w:r>
+      <w:r>
+        <w:rPr>
+          <w:b/>
+        </w:rPr>
+        <w:t>Acești programatori pot fi programatori de front end, de back end sau full stack</w:t>
+      </w:r>
+      <w:r>
+        <w:t>.Un dezvoltator web lucrează în echipe cu figuri precum web designeri, webmasteri și manageri de conținut web cu care nu ar trebui să fie confundat. Un dezvoltator web des, nu proiectează grafica unui site, nu se ocupă de conținut sau de crearea de fișiere multimedia, cum ar fi video sau audio, dar se ocupă în principal de asamblarea, structurarea și automatizarea unui site. Acest lucru se datorează faptului că, în general, dezvoltatorul de web se poate baza pe cunoștințe mult mai tehnice decât celelalte figuri din industrie. Un dezvoltator de web, de fapt, trebuie să dețină cunoștințe specializate legate de protocoalele de rețea, servere web și formele lor principale, baze de date, securitatea calculatoarelor și limbaje de programare, precum și cunoștințe avansate a celor mai comune limbaje de markup pe web. Foarte des dezvoltatorii web sunt, de asemenea, designeri web, sau au fost în trecut.</w:t>
+      </w:r>
+    </w:p>
+    <w:p>
+      <w:pPr>
+        <w:pStyle w:val="Textdebaza"/>
+      </w:pPr>
+      <w:r>
+        <w:t>Cu dezvoltarea web se poate înțelege dezvoltarea unei pagini web simplă, statică, sau dezvoltarea celor mai complexe aplicații web din web-ul dinamic, cum ar fi comerțul electronic, dar și crearea de rețele sociale. Un bun dezvoltator de web poate realiza orice aplicație web, exploatând cele mai relevante tehnologii atât pe partea de server, cât și pe partea clientului.</w:t>
+      </w:r>
+    </w:p>
+    <w:p>
+      <w:pPr>
+        <w:pStyle w:val="Textdebaza"/>
+      </w:pPr>
+      <w:r>
+        <w:t>Figura dezvoltatorului web devine din ce în ce mai importantă din cauza tendinței actuale de a transfera aplicații desktop pe web și a permite utilizatorului să acceseze datele lor independent de computer și de locul în care lucrează. În ultimii ani, a devenit din ce în ce mai clar că un site web poate avea succes atunci când este util pentru utilizator, atunci când este capabil să efectueze funcții avansate și personalizate. Fără suportul unui dezvoltator web, aceste rezultate sunt greu de obținut.</w:t>
+      </w:r>
+    </w:p>
+    <w:p>
+      <w:pPr>
         <w:spacing w:after="0" w:line="360" w:lineRule="auto"/>
         <w:ind w:left="360"/>
         <w:jc w:val="both"/>
         <w:rPr>
           <w:rFonts w:ascii="Times New Roman" w:hAnsi="Times New Roman" w:cs="Times New Roman"/>
-          <w:b/>
-          <w:sz w:val="24"/>
-          <w:szCs w:val="24"/>
-        </w:rPr>
-      </w:pPr>
-      <w:r>
-        <w:rPr>
-          <w:rFonts w:ascii="Times New Roman" w:hAnsi="Times New Roman" w:cs="Times New Roman"/>
-          <w:b/>
-          <w:sz w:val="24"/>
-          <w:szCs w:val="24"/>
-        </w:rPr>
-        <w:t>Limbajul PHP</w:t>
+          <w:sz w:val="24"/>
+          <w:szCs w:val="24"/>
+        </w:rPr>
+      </w:pPr>
+    </w:p>
+    <w:p>
+      <w:pPr>
+        <w:pStyle w:val="a7"/>
+        <w:numPr>
+          <w:ilvl w:val="1"/>
+          <w:numId w:val="9"/>
+        </w:numPr>
+        <w:spacing w:after="0" w:line="360" w:lineRule="auto"/>
+        <w:rPr>
+          <w:rFonts w:ascii="Times New Roman" w:hAnsi="Times New Roman" w:cs="Times New Roman"/>
+          <w:b/>
+          <w:sz w:val="24"/>
+          <w:szCs w:val="24"/>
+        </w:rPr>
+      </w:pPr>
+      <w:r>
+        <w:rPr>
+          <w:rFonts w:ascii="Times New Roman" w:hAnsi="Times New Roman" w:cs="Times New Roman"/>
+          <w:b/>
+          <w:sz w:val="24"/>
+          <w:szCs w:val="24"/>
+        </w:rPr>
+        <w:t xml:space="preserve">      </w:t>
+      </w:r>
+      <w:r>
+        <w:rPr>
+          <w:rFonts w:ascii="Times New Roman" w:hAnsi="Times New Roman" w:cs="Times New Roman"/>
+          <w:b/>
+          <w:sz w:val="24"/>
+          <w:szCs w:val="24"/>
+        </w:rPr>
+        <w:t>Programator</w:t>
+      </w:r>
+      <w:r>
+        <w:rPr>
+          <w:rFonts w:ascii="Times New Roman" w:hAnsi="Times New Roman" w:cs="Times New Roman"/>
+          <w:b/>
+          <w:sz w:val="24"/>
+          <w:szCs w:val="24"/>
+        </w:rPr>
+        <w:t>i</w:t>
+      </w:r>
+      <w:r>
+        <w:rPr>
+          <w:rFonts w:ascii="Times New Roman" w:hAnsi="Times New Roman" w:cs="Times New Roman"/>
+          <w:b/>
+          <w:sz w:val="24"/>
+          <w:szCs w:val="24"/>
+        </w:rPr>
+        <w:t xml:space="preserve"> Web de front end</w:t>
       </w:r>
     </w:p>
     <w:p>
@@ -2040,91 +2309,16 @@
         <w:pStyle w:val="Textdebaza"/>
       </w:pPr>
       <w:r>
-        <w:t>PHP este un limbaj de programare. Numele PHP provine din limba engleză și este un acronim recursiv : Php: Hypertext Preprocessor. Folosit inițial pentru a produce pagini web dinamice, este folosit pe scară largă în dezvoltarea paginilor și aplicațiilor web.</w:t>
-      </w:r>
-      <w:r>
-        <w:t xml:space="preserve">PHP-ul a fost dezvoltat la sfârșitul anului 1994 de către Rasmus Lerdorf, și a fost utilizat în scopuri personale. Prima versiune care a fost folosita și de alti programatori a apărut la începutul anului 1995, fiind cunoscuta că Personal Home Page Tools. Aceasta versiune permitea înțelegerea câtorva funcții și macro-uri folosite în mod regulat pentru realizarea de guestbook-uri și de contoare. Acesta a fost momentul în care programatorii din țoață lumea au început să-și aducă contribuția la dezvoltarea limbajului. La sfârșitul anului 1997, PHP/FI era folosit în peste 50.000 de site-uri Web din întreagă lume. În 1997, Zeev Suraski și Andi Gutmans au rescris de la zero serverul de PHP/FI, iar noua </w:t>
-      </w:r>
+        <w:t xml:space="preserve">Un Programator Web de front end este persoana care implementează designurile web prin limbaje specifice precum HTML, CSS și JavaScript. Spre deosebire de programatorii de front end, programatorii web de back end se ocupă de programarea din spate, precum bazele de date. Dacă intri pe orice site, poți vedea oriunde rezultatul muncii unui Programator Web de front end - în navigarea paginii, aranjarea paginii, inclusiv modul în care site-ul respectiv arată pe telefonul mobil. </w:t>
+      </w:r>
+    </w:p>
+    <w:p>
+      <w:pPr>
+        <w:pStyle w:val="Textdebaza"/>
+      </w:pPr>
       <w:r>
         <w:lastRenderedPageBreak/>
-        <w:t>versiune lansata pe piață a devenit cunoscuta sub denumirea de PHP3. La mijlocul anului 1999, numărul de servere pe care rula PHP-ul ajunsese la 1.000.000.</w:t>
-      </w:r>
-      <w:r>
-        <w:t xml:space="preserve"> Se folosește în principal înglobat în codul HTML, dar începând de la versiunea 4.3.0 se poate folosi și în mod „linie de comandă” (CLI), permițând crearea de aplicații independente. Este unul din cele mai importante limbaje de programare web open-source și server-side, existând versiuni disponibile pentru majoritatea web serverelor și pentru toate sistemele de operare. Conform statisticilor este instalat pe 20 de milioane de site-uri web și pe 1 milion de servere web. Este disponibil sub Licenṭa PHP ṣi Free Software Foundation îl consideră a fi un software liber.</w:t>
-      </w:r>
-    </w:p>
-    <w:p>
-      <w:pPr>
-        <w:rPr>
-          <w:rFonts w:ascii="Times New Roman" w:hAnsi="Times New Roman" w:cs="Times New Roman"/>
-          <w:sz w:val="24"/>
-          <w:szCs w:val="24"/>
-        </w:rPr>
-      </w:pPr>
-      <w:r>
-        <w:rPr>
-          <w:rFonts w:ascii="Times New Roman" w:hAnsi="Times New Roman" w:cs="Times New Roman"/>
-          <w:sz w:val="24"/>
-          <w:szCs w:val="24"/>
-        </w:rPr>
-        <w:br w:type="page"/>
-      </w:r>
-    </w:p>
-    <w:p>
-      <w:pPr>
-        <w:spacing w:after="0" w:line="360" w:lineRule="auto"/>
-        <w:ind w:left="360"/>
-        <w:jc w:val="center"/>
-        <w:rPr>
-          <w:rFonts w:ascii="Times New Roman" w:hAnsi="Times New Roman" w:cs="Times New Roman"/>
-          <w:b/>
-          <w:sz w:val="24"/>
-          <w:szCs w:val="24"/>
-        </w:rPr>
-      </w:pPr>
-      <w:r>
-        <w:rPr>
-          <w:rFonts w:ascii="Times New Roman" w:hAnsi="Times New Roman" w:cs="Times New Roman"/>
-          <w:b/>
-          <w:sz w:val="24"/>
-          <w:szCs w:val="24"/>
-        </w:rPr>
-        <w:lastRenderedPageBreak/>
-        <w:t>DEZVOLTATORI WEB</w:t>
-      </w:r>
-    </w:p>
-    <w:p>
-      <w:pPr>
-        <w:spacing w:after="0" w:line="360" w:lineRule="auto"/>
-        <w:ind w:left="360"/>
-        <w:jc w:val="center"/>
-        <w:rPr>
-          <w:rFonts w:ascii="Times New Roman" w:hAnsi="Times New Roman" w:cs="Times New Roman"/>
-          <w:b/>
-          <w:sz w:val="24"/>
-          <w:szCs w:val="24"/>
-        </w:rPr>
-      </w:pPr>
-    </w:p>
-    <w:p>
-      <w:pPr>
-        <w:spacing w:after="0" w:line="360" w:lineRule="auto"/>
-        <w:ind w:left="360"/>
-        <w:rPr>
-          <w:rFonts w:ascii="Times New Roman" w:hAnsi="Times New Roman" w:cs="Times New Roman"/>
-          <w:b/>
-          <w:sz w:val="24"/>
-          <w:szCs w:val="24"/>
-        </w:rPr>
-      </w:pPr>
-      <w:r>
-        <w:rPr>
-          <w:rFonts w:ascii="Times New Roman" w:hAnsi="Times New Roman" w:cs="Times New Roman"/>
-          <w:b/>
-          <w:sz w:val="24"/>
-          <w:szCs w:val="24"/>
-        </w:rPr>
-        <w:t>Ce reprezintă un dezvoltator web</w:t>
+        <w:t xml:space="preserve">Practic, un Programator Web de front end este responsabil elementele de conținut ale site-ului să fie clare, vizibile și la locul potrivit. În unele cazuri, aceștia au și abilități de content writing, creând în același timp și conținutul site-ului. </w:t>
       </w:r>
     </w:p>
     <w:p>
@@ -2132,16 +2326,7 @@
         <w:pStyle w:val="Textdebaza"/>
       </w:pPr>
       <w:r>
-        <w:t>În domeniul informaticii, un dezvoltator web (în engleză web developer), este o figură profesională care se ocupă cu dezvoltarea aplicațiilor web, în special dezvoltarea codului sursă de programare, optimizarea bazelor de date și a limbajelor de marcare prin intermediul tehnicilor de programare web.</w:t>
-      </w:r>
-      <w:r>
-        <w:rPr>
-          <w:b/>
-        </w:rPr>
-        <w:t>Acești programatori pot fi programatori de front end, de back end sau full stack</w:t>
-      </w:r>
-      <w:r>
-        <w:t>.Un dezvoltator web lucrează în echipe cu figuri precum web designeri, webmasteri și manageri de conținut web cu care nu ar trebui să fie confundat. Un dezvoltator web des, nu proiectează grafica unui site, nu se ocupă de conținut sau de crearea de fișiere multimedia, cum ar fi video sau audio, dar se ocupă în principal de asamblarea, structurarea și automatizarea unui site. Acest lucru se datorează faptului că, în general, dezvoltatorul de web se poate baza pe cunoștințe mult mai tehnice decât celelalte figuri din industrie. Un dezvoltator de web, de fapt, trebuie să dețină cunoștințe specializate legate de protocoalele de rețea, servere web și formele lor principale, baze de date, securitatea calculatoarelor și limbaje de programare, precum și cunoștințe avansate a celor mai comune limbaje de markup pe web. Foarte des dezvoltatorii web sunt, de asemenea, designeri web, sau au fost în trecut.</w:t>
+        <w:t xml:space="preserve">Programatorii web de front end se asigură că toate culorile site-ului sunt potrivite, mai ales cele care conțin text, culorile de fundal și titlurile. Cei mai buni programatori web de front end au și cunoștințe de design, putând astfel să modifice diverse aspecte pe parcurs. </w:t>
       </w:r>
     </w:p>
     <w:p>
@@ -2149,15 +2334,7 @@
         <w:pStyle w:val="Textdebaza"/>
       </w:pPr>
       <w:r>
-        <w:t>Cu dezvoltarea web se poate înțelege dezvoltarea unei pagini web simplă, statică, sau dezvoltarea celor mai complexe aplicații web din web-ul dinamic, cum ar fi comerțul electronic, dar și crearea de rețele sociale. Un bun dezvoltator de web poate realiza orice aplicație web, exploatând cele mai relevante tehnologii atât pe partea de server, cât și pe partea clientului.</w:t>
-      </w:r>
-    </w:p>
-    <w:p>
-      <w:pPr>
-        <w:pStyle w:val="Textdebaza"/>
-      </w:pPr>
-      <w:r>
-        <w:t>Figura dezvoltatorului web devine din ce în ce mai importantă din cauza tendinței actuale de a transfera aplicații desktop pe web și a permite utilizatorului să acceseze datele lor independent de computer și de locul în care lucrează. În ultimii ani, a devenit din ce în ce mai clar că un site web poate avea succes atunci când este util pentru utilizator, atunci când este capabil să efectueze funcții avansate și personalizate. Fără suportul unui dezvoltator web, aceste rezultate sunt greu de obținut.</w:t>
+        <w:t>Nu în ultimul rând, se asigură că toate linkurile sunt formatate corect, că toate butoanele funcționează corect și că site-ul este funcțional și că arată bine. De multe ori, tot ei sunt responsabili și de designul versiunii de mobil a site-ului, dar și de funcționarea acestuia pe toate tipurile de browser.</w:t>
       </w:r>
     </w:p>
     <w:p>
@@ -2174,76 +2351,81 @@
     </w:p>
     <w:p>
       <w:pPr>
+        <w:pStyle w:val="a7"/>
+        <w:numPr>
+          <w:ilvl w:val="1"/>
+          <w:numId w:val="9"/>
+        </w:numPr>
+        <w:spacing w:after="0" w:line="360" w:lineRule="auto"/>
+        <w:rPr>
+          <w:rFonts w:ascii="Times New Roman" w:hAnsi="Times New Roman" w:cs="Times New Roman"/>
+          <w:b/>
+          <w:sz w:val="24"/>
+          <w:szCs w:val="24"/>
+        </w:rPr>
+      </w:pPr>
+      <w:r>
+        <w:rPr>
+          <w:rFonts w:ascii="Times New Roman" w:hAnsi="Times New Roman" w:cs="Times New Roman"/>
+          <w:b/>
+          <w:sz w:val="24"/>
+          <w:szCs w:val="24"/>
+        </w:rPr>
+        <w:t xml:space="preserve">      </w:t>
+      </w:r>
+      <w:r>
+        <w:rPr>
+          <w:rFonts w:ascii="Times New Roman" w:hAnsi="Times New Roman" w:cs="Times New Roman"/>
+          <w:b/>
+          <w:sz w:val="24"/>
+          <w:szCs w:val="24"/>
+        </w:rPr>
+        <w:t>Programatori Web de back end</w:t>
+      </w:r>
+    </w:p>
+    <w:p>
+      <w:pPr>
+        <w:pStyle w:val="Textdebaza"/>
+      </w:pPr>
+      <w:r>
+        <w:t xml:space="preserve">Deși poate părea că programatorii web de front end au o viață destul de dificilă în a se asigura că un site arată bine, funcționează bine și că afișează conținutul corect, programatorii web de back end au însă o viață mult mai grea. În timp ce programatorii web de front end sunt responsabili de programarea cu care interacționează clienții, programatorii de back end se ocupă de partea de servere. </w:t>
+      </w:r>
+    </w:p>
+    <w:p>
+      <w:pPr>
+        <w:pStyle w:val="Textdebaza"/>
+      </w:pPr>
+      <w:r>
+        <w:t xml:space="preserve">Acest lucru înseamnă că ei trebuie să creeze codul și programele care operează serverele, bazele de date și alte aplicații ale acestora. În calitate de Programator Web de back end, cea mai mare calitate este abilitatea de a crea un program curat și eficient care face tot ce îți dorești în cel mai scurt timp. Din moment ce viteza site-ului este foarte importantă atunci când se ajunge la partea de SEO, aceasta este foarte importantă în back end development. </w:t>
+      </w:r>
+    </w:p>
+    <w:p>
+      <w:pPr>
+        <w:pStyle w:val="Textdebaza"/>
+      </w:pPr>
+      <w:r>
+        <w:t xml:space="preserve">Pentru a explica ce face un Web Developer, este important de știut că programatorii de back end folosesc o gamă variată de limbaje asociate cu serverele pentru a construi programe complicate. Printre cele mai populare limbaje folosite în back end development se numără PHP, Python, Java și Ruby. JavaScript începe să devină și acesta popular printre programatorii back end, iar SQL este și el des folosit pentru a manageria și a analiza informațiile din cadrul bazelor de date. </w:t>
+      </w:r>
+    </w:p>
+    <w:p>
+      <w:pPr>
+        <w:pStyle w:val="Textdebaza"/>
+      </w:pPr>
+      <w:r>
+        <w:t>Din moment ce fiecare website are alte nevoi, un Programator Web de back end trebuie să fie flexibil și capabil să creeze diverse programe. De asemenea, aceștia trebuie neapărat să aibă o înțelegere clară și aprofundată a limbajelor pe care le folosesc. Acest lucru este foarte important pentru a se asigura că vin soluția cea mai eficientă pentru crearea programului respectiv, asigurându-se de asemenea că este sigur și ușor de întreținut.</w:t>
+      </w:r>
+    </w:p>
+    <w:p>
+      <w:pPr>
         <w:spacing w:after="0" w:line="360" w:lineRule="auto"/>
         <w:ind w:left="360"/>
         <w:jc w:val="both"/>
         <w:rPr>
           <w:rFonts w:ascii="Times New Roman" w:hAnsi="Times New Roman" w:cs="Times New Roman"/>
-          <w:b/>
-          <w:sz w:val="24"/>
-          <w:szCs w:val="24"/>
-        </w:rPr>
-      </w:pPr>
-      <w:r>
-        <w:rPr>
-          <w:rFonts w:ascii="Times New Roman" w:hAnsi="Times New Roman" w:cs="Times New Roman"/>
-          <w:b/>
-          <w:sz w:val="24"/>
-          <w:szCs w:val="24"/>
-        </w:rPr>
-        <w:t>Programator</w:t>
-      </w:r>
-      <w:r>
-        <w:rPr>
-          <w:rFonts w:ascii="Times New Roman" w:hAnsi="Times New Roman" w:cs="Times New Roman"/>
-          <w:b/>
-          <w:sz w:val="24"/>
-          <w:szCs w:val="24"/>
-        </w:rPr>
-        <w:t>i</w:t>
-      </w:r>
-      <w:r>
-        <w:rPr>
-          <w:rFonts w:ascii="Times New Roman" w:hAnsi="Times New Roman" w:cs="Times New Roman"/>
-          <w:b/>
-          <w:sz w:val="24"/>
-          <w:szCs w:val="24"/>
-        </w:rPr>
-        <w:t xml:space="preserve"> Web de front end</w:t>
-      </w:r>
-    </w:p>
-    <w:p>
-      <w:pPr>
-        <w:pStyle w:val="Textdebaza"/>
-      </w:pPr>
-      <w:r>
-        <w:t xml:space="preserve">Un Programator Web de front end este persoana care implementează designurile web prin limbaje specifice precum HTML, CSS și JavaScript. Spre deosebire de programatorii de front end, programatorii web de back end se ocupă de programarea din spate, precum bazele de date. Dacă intri pe orice site, poți vedea oriunde rezultatul muncii unui Programator Web de front end - în navigarea paginii, aranjarea paginii, inclusiv modul în care site-ul respectiv arată pe telefonul mobil. </w:t>
-      </w:r>
-    </w:p>
-    <w:p>
-      <w:pPr>
-        <w:pStyle w:val="Textdebaza"/>
-      </w:pPr>
-      <w:r>
-        <w:lastRenderedPageBreak/>
-        <w:t xml:space="preserve">Practic, un Programator Web de front end este responsabil elementele de conținut ale site-ului să fie clare, vizibile și la locul potrivit. În unele cazuri, aceștia au și abilități de content writing, creând în același timp și conținutul site-ului. </w:t>
-      </w:r>
-    </w:p>
-    <w:p>
-      <w:pPr>
-        <w:pStyle w:val="Textdebaza"/>
-      </w:pPr>
-      <w:r>
-        <w:t xml:space="preserve">Programatorii web de front end se asigură că toate culorile site-ului sunt potrivite, mai ales cele care conțin text, culorile de fundal și titlurile. Cei mai buni programatori web de front end au și cunoștințe de design, putând astfel să modifice diverse aspecte pe parcurs. </w:t>
-      </w:r>
-    </w:p>
-    <w:p>
-      <w:pPr>
-        <w:pStyle w:val="Textdebaza"/>
-      </w:pPr>
-      <w:r>
-        <w:t>Nu în ultimul rând, se asigură că toate linkurile sunt formatate corect, că toate butoanele funcționează corect și că site-ul este funcțional și că arată bine. De multe ori, tot ei sunt responsabili și de designul versiunii de mobil a site-ului, dar și de funcționarea acestuia pe toate tipurile de browser.</w:t>
-      </w:r>
+          <w:sz w:val="24"/>
+          <w:szCs w:val="24"/>
+        </w:rPr>
+      </w:pPr>
     </w:p>
     <w:p>
       <w:pPr>
@@ -2264,19 +2446,44 @@
         <w:jc w:val="both"/>
         <w:rPr>
           <w:rFonts w:ascii="Times New Roman" w:hAnsi="Times New Roman" w:cs="Times New Roman"/>
-          <w:b/>
-          <w:sz w:val="24"/>
-          <w:szCs w:val="24"/>
-        </w:rPr>
-      </w:pPr>
-      <w:r>
-        <w:rPr>
-          <w:rFonts w:ascii="Times New Roman" w:hAnsi="Times New Roman" w:cs="Times New Roman"/>
-          <w:b/>
-          <w:sz w:val="24"/>
-          <w:szCs w:val="24"/>
-        </w:rPr>
-        <w:t>Programatori Web de back end</w:t>
+          <w:sz w:val="24"/>
+          <w:szCs w:val="24"/>
+        </w:rPr>
+      </w:pPr>
+    </w:p>
+    <w:p>
+      <w:pPr>
+        <w:pStyle w:val="a7"/>
+        <w:numPr>
+          <w:ilvl w:val="1"/>
+          <w:numId w:val="9"/>
+        </w:numPr>
+        <w:spacing w:after="0" w:line="360" w:lineRule="auto"/>
+        <w:rPr>
+          <w:rFonts w:ascii="Times New Roman" w:hAnsi="Times New Roman" w:cs="Times New Roman"/>
+          <w:b/>
+          <w:sz w:val="24"/>
+          <w:szCs w:val="24"/>
+        </w:rPr>
+      </w:pPr>
+      <w:r>
+        <w:rPr>
+          <w:rFonts w:ascii="Times New Roman" w:hAnsi="Times New Roman" w:cs="Times New Roman"/>
+          <w:b/>
+          <w:sz w:val="24"/>
+          <w:szCs w:val="24"/>
+        </w:rPr>
+        <w:lastRenderedPageBreak/>
+        <w:t xml:space="preserve">      </w:t>
+      </w:r>
+      <w:r>
+        <w:rPr>
+          <w:rFonts w:ascii="Times New Roman" w:hAnsi="Times New Roman" w:cs="Times New Roman"/>
+          <w:b/>
+          <w:sz w:val="24"/>
+          <w:szCs w:val="24"/>
+        </w:rPr>
+        <w:t>Programatori Web Full stack</w:t>
       </w:r>
     </w:p>
     <w:p>
@@ -2284,7 +2491,7 @@
         <w:pStyle w:val="Textdebaza"/>
       </w:pPr>
       <w:r>
-        <w:t xml:space="preserve">Deși poate părea că programatorii web de front end au o viață destul de dificilă în a se asigura că un site arată bine, funcționează bine și că afișează conținutul corect, programatorii web de back end au însă o viață mult mai grea. În timp ce programatorii web de front end sunt responsabili de programarea cu care interacționează clienții, programatorii de back end se ocupă de partea de servere. </w:t>
+        <w:t xml:space="preserve">Un Full stack developer este cel mai în măsură să conducă un proiect de web development de la început la bun sfârșit, acesta având experiență atât pe partea de strategie, cât și pe practicile din domeniu. </w:t>
       </w:r>
     </w:p>
     <w:p>
@@ -2292,15 +2499,66 @@
         <w:pStyle w:val="Textdebaza"/>
       </w:pPr>
       <w:r>
-        <w:t xml:space="preserve">Acest lucru înseamnă că ei trebuie să creeze codul și programele care operează serverele, bazele de date și alte aplicații ale acestora. În calitate de Programator Web de back end, cea mai mare calitate este abilitatea de a crea un program curat și eficient care face tot ce îți dorești în cel mai scurt timp. Din moment ce viteza site-ului este foarte importantă atunci când se ajunge la partea de SEO, aceasta este foarte importantă în back end development. </w:t>
-      </w:r>
+        <w:t>Având cunoștințe atât de front end, cât și de back end, pot vedea mai bine „imaginea de ansamblu” și sunt de cele mai multe ori cea mai bună alegere atunci când vine vorba de proiecte medii în termeni de complexitate sau care nu au un buget foarte mare.</w:t>
+      </w:r>
+    </w:p>
+    <w:p>
+      <w:pPr>
+        <w:rPr>
+          <w:rFonts w:ascii="Times New Roman" w:hAnsi="Times New Roman" w:cs="Times New Roman"/>
+          <w:sz w:val="24"/>
+          <w:szCs w:val="24"/>
+        </w:rPr>
+      </w:pPr>
+      <w:r>
+        <w:br w:type="page"/>
+      </w:r>
+    </w:p>
+    <w:p>
+      <w:pPr>
+        <w:pStyle w:val="a7"/>
+        <w:numPr>
+          <w:ilvl w:val="0"/>
+          <w:numId w:val="9"/>
+        </w:numPr>
+        <w:spacing w:after="0" w:line="360" w:lineRule="auto"/>
+        <w:jc w:val="center"/>
+        <w:rPr>
+          <w:rFonts w:ascii="Times New Roman" w:hAnsi="Times New Roman" w:cs="Times New Roman"/>
+          <w:b/>
+          <w:sz w:val="24"/>
+          <w:szCs w:val="24"/>
+        </w:rPr>
+      </w:pPr>
+      <w:r>
+        <w:rPr>
+          <w:rFonts w:ascii="Times New Roman" w:hAnsi="Times New Roman" w:cs="Times New Roman"/>
+          <w:b/>
+          <w:sz w:val="24"/>
+          <w:szCs w:val="24"/>
+        </w:rPr>
+        <w:lastRenderedPageBreak/>
+        <w:t>CONCLUZIE</w:t>
+      </w:r>
+    </w:p>
+    <w:p>
+      <w:pPr>
+        <w:spacing w:after="0" w:line="360" w:lineRule="auto"/>
+        <w:jc w:val="center"/>
+        <w:rPr>
+          <w:rFonts w:ascii="Times New Roman" w:hAnsi="Times New Roman" w:cs="Times New Roman"/>
+          <w:b/>
+          <w:sz w:val="24"/>
+          <w:szCs w:val="24"/>
+        </w:rPr>
+      </w:pPr>
     </w:p>
     <w:p>
       <w:pPr>
         <w:pStyle w:val="Textdebaza"/>
       </w:pPr>
       <w:r>
-        <w:t xml:space="preserve">Pentru a explica ce face un Web Developer, este important de știut că programatorii de back end folosesc o gamă variată de limbaje asociate cu serverele pentru a construi programe complicate. Printre cele mai populare limbaje folosite în back end development se numără PHP, Python, Java și Ruby. JavaScript începe să devină și acesta popular printre programatorii back end, iar SQL este și el des folosit pentru a manageria și a analiza informațiile din cadrul bazelor de date. </w:t>
+        <w:t>Programarea web este una din principalele ramuri ale programării care are ca scop ghidarea și informarea utilizatorului în web, astfel ocupând unul dintre cele mai înalte și cele mai importante locuri în industria IT.</w:t>
       </w:r>
     </w:p>
     <w:p>
@@ -2308,84 +2566,10 @@
         <w:pStyle w:val="Textdebaza"/>
       </w:pPr>
       <w:r>
-        <w:t>Din moment ce fiecare website are alte nevoi, un Programator Web de back end trebuie să fie flexibil și capabil să creeze diverse programe. De asemenea, aceștia trebuie neapărat să aibă o înțelegere clară și aprofundată a limbajelor pe care le folosesc. Acest lucru este foarte important pentru a se asigura că vin soluția cea mai eficientă pentru crearea programului respectiv, asigurându-se de asemenea că este sigur și ușor de întreținut.</w:t>
-      </w:r>
-    </w:p>
-    <w:p>
-      <w:pPr>
-        <w:spacing w:after="0" w:line="360" w:lineRule="auto"/>
-        <w:ind w:left="360"/>
-        <w:jc w:val="both"/>
-        <w:rPr>
-          <w:rFonts w:ascii="Times New Roman" w:hAnsi="Times New Roman" w:cs="Times New Roman"/>
-          <w:sz w:val="24"/>
-          <w:szCs w:val="24"/>
-        </w:rPr>
-      </w:pPr>
-    </w:p>
-    <w:p>
-      <w:pPr>
-        <w:spacing w:after="0" w:line="360" w:lineRule="auto"/>
-        <w:ind w:left="360"/>
-        <w:jc w:val="both"/>
-        <w:rPr>
-          <w:rFonts w:ascii="Times New Roman" w:hAnsi="Times New Roman" w:cs="Times New Roman"/>
-          <w:sz w:val="24"/>
-          <w:szCs w:val="24"/>
-        </w:rPr>
-      </w:pPr>
-    </w:p>
-    <w:p>
-      <w:pPr>
-        <w:spacing w:after="0" w:line="360" w:lineRule="auto"/>
-        <w:ind w:left="360"/>
-        <w:jc w:val="both"/>
-        <w:rPr>
-          <w:rFonts w:ascii="Times New Roman" w:hAnsi="Times New Roman" w:cs="Times New Roman"/>
-          <w:sz w:val="24"/>
-          <w:szCs w:val="24"/>
-        </w:rPr>
-      </w:pPr>
-    </w:p>
-    <w:p>
-      <w:pPr>
-        <w:spacing w:after="0" w:line="360" w:lineRule="auto"/>
-        <w:ind w:left="360"/>
-        <w:jc w:val="both"/>
-        <w:rPr>
-          <w:rFonts w:ascii="Times New Roman" w:hAnsi="Times New Roman" w:cs="Times New Roman"/>
-          <w:b/>
-          <w:sz w:val="24"/>
-          <w:szCs w:val="24"/>
-        </w:rPr>
-      </w:pPr>
-      <w:r>
-        <w:rPr>
-          <w:rFonts w:ascii="Times New Roman" w:hAnsi="Times New Roman" w:cs="Times New Roman"/>
-          <w:b/>
-          <w:sz w:val="24"/>
-          <w:szCs w:val="24"/>
-        </w:rPr>
-        <w:lastRenderedPageBreak/>
-        <w:t>Programatori Web Full stack</w:t>
-      </w:r>
-    </w:p>
-    <w:p>
-      <w:pPr>
-        <w:pStyle w:val="Textdebaza"/>
-      </w:pPr>
-      <w:r>
-        <w:t xml:space="preserve">Un Full stack developer este cel mai în măsură să conducă un proiect de web development de la început la bun sfârșit, acesta având experiență atât pe partea de strategie, cât și pe practicile din domeniu. </w:t>
-      </w:r>
-      <w:bookmarkStart w:id="0" w:name="_GoBack"/>
-      <w:bookmarkEnd w:id="0"/>
-    </w:p>
-    <w:p>
-      <w:pPr>
-        <w:pStyle w:val="Textdebaza"/>
-      </w:pPr>
-      <w:r>
-        <w:t>Având cunoștințe atât de front end, cât și de back end, pot vedea mai bine „imaginea de ansamblu” și sunt de cele mai multe ori cea mai bună alegere atunci când vine vorba de proiecte medii în termeni de complexitate sau care nu au un buget foarte mare.</w:t>
+        <w:t>Programarea web este și tot timpul va fi întâlnită pretutindeni</w:t>
+      </w:r>
+      <w:r>
+        <w:t xml:space="preserve"> deoarece astăzi toate tipurile de comerț, toate întreprinderile, chiar și omenirea este strâns legată, uneori și dependentă de internet. </w:t>
       </w:r>
     </w:p>
     <w:sectPr>
@@ -2400,8 +2584,8 @@
 </file>
 
 <file path=word/endnotes.xml><?xml version="1.0" encoding="utf-8"?>
-<w:endnotes xmlns:ve="http://schemas.openxmlformats.org/markup-compatibility/2006" xmlns:o="urn:schemas-microsoft-com:office:office" xmlns:r="http://schemas.openxmlformats.org/officeDocument/2006/relationships" xmlns:m="http://schemas.openxmlformats.org/officeDocument/2006/math" xmlns:v="urn:schemas-microsoft-com:vml" xmlns:wp="http://schemas.openxmlformats.org/drawingml/2006/wordprocessingDrawing" xmlns:w10="urn:schemas-microsoft-com:office:word" xmlns:w="http://schemas.openxmlformats.org/wordprocessingml/2006/main" xmlns:wne="http://schemas.microsoft.com/office/word/2006/wordml">
-  <w:endnote w:type="separator" w:id="0">
+<w:endnotes xmlns:wpc="http://schemas.microsoft.com/office/word/2010/wordprocessingCanvas" xmlns:cx="http://schemas.microsoft.com/office/drawing/2014/chartex" xmlns:mc="http://schemas.openxmlformats.org/markup-compatibility/2006" xmlns:o="urn:schemas-microsoft-com:office:office" xmlns:r="http://schemas.openxmlformats.org/officeDocument/2006/relationships" xmlns:m="http://schemas.openxmlformats.org/officeDocument/2006/math" xmlns:v="urn:schemas-microsoft-com:vml" xmlns:wp14="http://schemas.microsoft.com/office/word/2010/wordprocessingDrawing" xmlns:wp="http://schemas.openxmlformats.org/drawingml/2006/wordprocessingDrawing" xmlns:w10="urn:schemas-microsoft-com:office:word" xmlns:w="http://schemas.openxmlformats.org/wordprocessingml/2006/main" xmlns:w14="http://schemas.microsoft.com/office/word/2010/wordml" xmlns:w15="http://schemas.microsoft.com/office/word/2012/wordml" xmlns:w16se="http://schemas.microsoft.com/office/word/2015/wordml/symex" xmlns:wpg="http://schemas.microsoft.com/office/word/2010/wordprocessingGroup" xmlns:wpi="http://schemas.microsoft.com/office/word/2010/wordprocessingInk" xmlns:wne="http://schemas.microsoft.com/office/word/2006/wordml" xmlns:wps="http://schemas.microsoft.com/office/word/2010/wordprocessingShape" mc:Ignorable="w14 w15 w16se wp14">
+  <w:endnote w:type="separator" w:id="-1">
     <w:p>
       <w:pPr>
         <w:spacing w:after="0" w:line="240" w:lineRule="auto"/>
@@ -2411,7 +2595,7 @@
       </w:r>
     </w:p>
   </w:endnote>
-  <w:endnote w:type="continuationSeparator" w:id="1">
+  <w:endnote w:type="continuationSeparator" w:id="0">
     <w:p>
       <w:pPr>
         <w:spacing w:after="0" w:line="240" w:lineRule="auto"/>
@@ -2425,7 +2609,7 @@
 </file>
 
 <file path=word/footer1.xml><?xml version="1.0" encoding="utf-8"?>
-<w:ftr xmlns:ve="http://schemas.openxmlformats.org/markup-compatibility/2006" xmlns:o="urn:schemas-microsoft-com:office:office" xmlns:r="http://schemas.openxmlformats.org/officeDocument/2006/relationships" xmlns:m="http://schemas.openxmlformats.org/officeDocument/2006/math" xmlns:v="urn:schemas-microsoft-com:vml" xmlns:wp="http://schemas.openxmlformats.org/drawingml/2006/wordprocessingDrawing" xmlns:w10="urn:schemas-microsoft-com:office:word" xmlns:w="http://schemas.openxmlformats.org/wordprocessingml/2006/main" xmlns:wne="http://schemas.microsoft.com/office/word/2006/wordml">
+<w:ftr xmlns:wpc="http://schemas.microsoft.com/office/word/2010/wordprocessingCanvas" xmlns:cx="http://schemas.microsoft.com/office/drawing/2014/chartex" xmlns:mc="http://schemas.openxmlformats.org/markup-compatibility/2006" xmlns:o="urn:schemas-microsoft-com:office:office" xmlns:r="http://schemas.openxmlformats.org/officeDocument/2006/relationships" xmlns:m="http://schemas.openxmlformats.org/officeDocument/2006/math" xmlns:v="urn:schemas-microsoft-com:vml" xmlns:wp14="http://schemas.microsoft.com/office/word/2010/wordprocessingDrawing" xmlns:wp="http://schemas.openxmlformats.org/drawingml/2006/wordprocessingDrawing" xmlns:w10="urn:schemas-microsoft-com:office:word" xmlns:w="http://schemas.openxmlformats.org/wordprocessingml/2006/main" xmlns:w14="http://schemas.microsoft.com/office/word/2010/wordml" xmlns:w15="http://schemas.microsoft.com/office/word/2012/wordml" xmlns:w16se="http://schemas.microsoft.com/office/word/2015/wordml/symex" xmlns:wpg="http://schemas.microsoft.com/office/word/2010/wordprocessingGroup" xmlns:wpi="http://schemas.microsoft.com/office/word/2010/wordprocessingInk" xmlns:wne="http://schemas.microsoft.com/office/word/2006/wordml" xmlns:wps="http://schemas.microsoft.com/office/word/2010/wordprocessingShape" mc:Ignorable="w14 w15 w16se wp14">
   <w:sdt>
     <w:sdtPr>
       <w:id w:val="511955395"/>
@@ -2434,10 +2618,11 @@
         <w:docPartUnique/>
       </w:docPartObj>
     </w:sdtPr>
+    <w:sdtEndPr/>
     <w:sdtContent>
       <w:p>
         <w:pPr>
-          <w:pStyle w:val="Footer"/>
+          <w:pStyle w:val="a5"/>
           <w:jc w:val="right"/>
         </w:pPr>
         <w:r>
@@ -2453,7 +2638,7 @@
           <w:rPr>
             <w:lang w:val="ru-RU"/>
           </w:rPr>
-          <w:t>13</w:t>
+          <w:t>2</w:t>
         </w:r>
         <w:r>
           <w:fldChar w:fldCharType="end"/>
@@ -2463,15 +2648,15 @@
   </w:sdt>
   <w:p>
     <w:pPr>
-      <w:pStyle w:val="Footer"/>
+      <w:pStyle w:val="a5"/>
     </w:pPr>
   </w:p>
 </w:ftr>
 </file>
 
 <file path=word/footnotes.xml><?xml version="1.0" encoding="utf-8"?>
-<w:footnotes xmlns:ve="http://schemas.openxmlformats.org/markup-compatibility/2006" xmlns:o="urn:schemas-microsoft-com:office:office" xmlns:r="http://schemas.openxmlformats.org/officeDocument/2006/relationships" xmlns:m="http://schemas.openxmlformats.org/officeDocument/2006/math" xmlns:v="urn:schemas-microsoft-com:vml" xmlns:wp="http://schemas.openxmlformats.org/drawingml/2006/wordprocessingDrawing" xmlns:w10="urn:schemas-microsoft-com:office:word" xmlns:w="http://schemas.openxmlformats.org/wordprocessingml/2006/main" xmlns:wne="http://schemas.microsoft.com/office/word/2006/wordml">
-  <w:footnote w:type="separator" w:id="0">
+<w:footnotes xmlns:wpc="http://schemas.microsoft.com/office/word/2010/wordprocessingCanvas" xmlns:cx="http://schemas.microsoft.com/office/drawing/2014/chartex" xmlns:mc="http://schemas.openxmlformats.org/markup-compatibility/2006" xmlns:o="urn:schemas-microsoft-com:office:office" xmlns:r="http://schemas.openxmlformats.org/officeDocument/2006/relationships" xmlns:m="http://schemas.openxmlformats.org/officeDocument/2006/math" xmlns:v="urn:schemas-microsoft-com:vml" xmlns:wp14="http://schemas.microsoft.com/office/word/2010/wordprocessingDrawing" xmlns:wp="http://schemas.openxmlformats.org/drawingml/2006/wordprocessingDrawing" xmlns:w10="urn:schemas-microsoft-com:office:word" xmlns:w="http://schemas.openxmlformats.org/wordprocessingml/2006/main" xmlns:w14="http://schemas.microsoft.com/office/word/2010/wordml" xmlns:w15="http://schemas.microsoft.com/office/word/2012/wordml" xmlns:w16se="http://schemas.microsoft.com/office/word/2015/wordml/symex" xmlns:wpg="http://schemas.microsoft.com/office/word/2010/wordprocessingGroup" xmlns:wpi="http://schemas.microsoft.com/office/word/2010/wordprocessingInk" xmlns:wne="http://schemas.microsoft.com/office/word/2006/wordml" xmlns:wps="http://schemas.microsoft.com/office/word/2010/wordprocessingShape" mc:Ignorable="w14 w15 w16se wp14">
+  <w:footnote w:type="separator" w:id="-1">
     <w:p>
       <w:pPr>
         <w:spacing w:after="0" w:line="240" w:lineRule="auto"/>
@@ -2481,7 +2666,7 @@
       </w:r>
     </w:p>
   </w:footnote>
-  <w:footnote w:type="continuationSeparator" w:id="1">
+  <w:footnote w:type="continuationSeparator" w:id="0">
     <w:p>
       <w:pPr>
         <w:spacing w:after="0" w:line="240" w:lineRule="auto"/>
@@ -2495,8 +2680,121 @@
 </file>
 
 <file path=word/numbering.xml><?xml version="1.0" encoding="utf-8"?>
-<w:numbering xmlns:ve="http://schemas.openxmlformats.org/markup-compatibility/2006" xmlns:o="urn:schemas-microsoft-com:office:office" xmlns:r="http://schemas.openxmlformats.org/officeDocument/2006/relationships" xmlns:m="http://schemas.openxmlformats.org/officeDocument/2006/math" xmlns:v="urn:schemas-microsoft-com:vml" xmlns:wp="http://schemas.openxmlformats.org/drawingml/2006/wordprocessingDrawing" xmlns:w10="urn:schemas-microsoft-com:office:word" xmlns:w="http://schemas.openxmlformats.org/wordprocessingml/2006/main" xmlns:wne="http://schemas.microsoft.com/office/word/2006/wordml">
-  <w:abstractNum w:abstractNumId="0">
+<w:numbering xmlns:wpc="http://schemas.microsoft.com/office/word/2010/wordprocessingCanvas" xmlns:cx="http://schemas.microsoft.com/office/drawing/2014/chartex" xmlns:mc="http://schemas.openxmlformats.org/markup-compatibility/2006" xmlns:o="urn:schemas-microsoft-com:office:office" xmlns:r="http://schemas.openxmlformats.org/officeDocument/2006/relationships" xmlns:m="http://schemas.openxmlformats.org/officeDocument/2006/math" xmlns:v="urn:schemas-microsoft-com:vml" xmlns:wp14="http://schemas.microsoft.com/office/word/2010/wordprocessingDrawing" xmlns:wp="http://schemas.openxmlformats.org/drawingml/2006/wordprocessingDrawing" xmlns:w10="urn:schemas-microsoft-com:office:word" xmlns:w="http://schemas.openxmlformats.org/wordprocessingml/2006/main" xmlns:w14="http://schemas.microsoft.com/office/word/2010/wordml" xmlns:w15="http://schemas.microsoft.com/office/word/2012/wordml" xmlns:w16se="http://schemas.microsoft.com/office/word/2015/wordml/symex" xmlns:wpg="http://schemas.microsoft.com/office/word/2010/wordprocessingGroup" xmlns:wpi="http://schemas.microsoft.com/office/word/2010/wordprocessingInk" xmlns:wne="http://schemas.microsoft.com/office/word/2006/wordml" xmlns:wps="http://schemas.microsoft.com/office/word/2010/wordprocessingShape" mc:Ignorable="w14 w15 w16se wp14">
+  <w:abstractNum w:abstractNumId="0" w15:restartNumberingAfterBreak="0">
+    <w:nsid w:val="0B625AB8"/>
+    <w:multiLevelType w:val="multilevel"/>
+    <w:tmpl w:val="0D585832"/>
+    <w:lvl w:ilvl="0">
+      <w:start w:val="2"/>
+      <w:numFmt w:val="decimal"/>
+      <w:lvlText w:val="%1."/>
+      <w:lvlJc w:val="left"/>
+      <w:pPr>
+        <w:ind w:left="360" w:hanging="360"/>
+      </w:pPr>
+      <w:rPr>
+        <w:rFonts w:hint="default"/>
+      </w:rPr>
+    </w:lvl>
+    <w:lvl w:ilvl="1">
+      <w:start w:val="4"/>
+      <w:numFmt w:val="decimal"/>
+      <w:lvlText w:val="%1.%2."/>
+      <w:lvlJc w:val="left"/>
+      <w:pPr>
+        <w:ind w:left="720" w:hanging="360"/>
+      </w:pPr>
+      <w:rPr>
+        <w:rFonts w:hint="default"/>
+      </w:rPr>
+    </w:lvl>
+    <w:lvl w:ilvl="2">
+      <w:start w:val="1"/>
+      <w:numFmt w:val="decimal"/>
+      <w:lvlText w:val="%1.%2.%3."/>
+      <w:lvlJc w:val="left"/>
+      <w:pPr>
+        <w:ind w:left="1440" w:hanging="720"/>
+      </w:pPr>
+      <w:rPr>
+        <w:rFonts w:hint="default"/>
+      </w:rPr>
+    </w:lvl>
+    <w:lvl w:ilvl="3">
+      <w:start w:val="1"/>
+      <w:numFmt w:val="decimal"/>
+      <w:lvlText w:val="%1.%2.%3.%4."/>
+      <w:lvlJc w:val="left"/>
+      <w:pPr>
+        <w:ind w:left="1800" w:hanging="720"/>
+      </w:pPr>
+      <w:rPr>
+        <w:rFonts w:hint="default"/>
+      </w:rPr>
+    </w:lvl>
+    <w:lvl w:ilvl="4">
+      <w:start w:val="1"/>
+      <w:numFmt w:val="decimal"/>
+      <w:lvlText w:val="%1.%2.%3.%4.%5."/>
+      <w:lvlJc w:val="left"/>
+      <w:pPr>
+        <w:ind w:left="2520" w:hanging="1080"/>
+      </w:pPr>
+      <w:rPr>
+        <w:rFonts w:hint="default"/>
+      </w:rPr>
+    </w:lvl>
+    <w:lvl w:ilvl="5">
+      <w:start w:val="1"/>
+      <w:numFmt w:val="decimal"/>
+      <w:lvlText w:val="%1.%2.%3.%4.%5.%6."/>
+      <w:lvlJc w:val="left"/>
+      <w:pPr>
+        <w:ind w:left="2880" w:hanging="1080"/>
+      </w:pPr>
+      <w:rPr>
+        <w:rFonts w:hint="default"/>
+      </w:rPr>
+    </w:lvl>
+    <w:lvl w:ilvl="6">
+      <w:start w:val="1"/>
+      <w:numFmt w:val="decimal"/>
+      <w:lvlText w:val="%1.%2.%3.%4.%5.%6.%7."/>
+      <w:lvlJc w:val="left"/>
+      <w:pPr>
+        <w:ind w:left="3600" w:hanging="1440"/>
+      </w:pPr>
+      <w:rPr>
+        <w:rFonts w:hint="default"/>
+      </w:rPr>
+    </w:lvl>
+    <w:lvl w:ilvl="7">
+      <w:start w:val="1"/>
+      <w:numFmt w:val="decimal"/>
+      <w:lvlText w:val="%1.%2.%3.%4.%5.%6.%7.%8."/>
+      <w:lvlJc w:val="left"/>
+      <w:pPr>
+        <w:ind w:left="3960" w:hanging="1440"/>
+      </w:pPr>
+      <w:rPr>
+        <w:rFonts w:hint="default"/>
+      </w:rPr>
+    </w:lvl>
+    <w:lvl w:ilvl="8">
+      <w:start w:val="1"/>
+      <w:numFmt w:val="decimal"/>
+      <w:lvlText w:val="%1.%2.%3.%4.%5.%6.%7.%8.%9."/>
+      <w:lvlJc w:val="left"/>
+      <w:pPr>
+        <w:ind w:left="4680" w:hanging="1800"/>
+      </w:pPr>
+      <w:rPr>
+        <w:rFonts w:hint="default"/>
+      </w:rPr>
+    </w:lvl>
+  </w:abstractNum>
+  <w:abstractNum w:abstractNumId="1" w15:restartNumberingAfterBreak="0">
     <w:nsid w:val="21CF459D"/>
     <w:multiLevelType w:val="hybridMultilevel"/>
     <w:tmpl w:val="C2B09238"/>
@@ -2609,7 +2907,7 @@
       </w:rPr>
     </w:lvl>
   </w:abstractNum>
-  <w:abstractNum w:abstractNumId="1">
+  <w:abstractNum w:abstractNumId="2" w15:restartNumberingAfterBreak="0">
     <w:nsid w:val="240925E7"/>
     <w:multiLevelType w:val="hybridMultilevel"/>
     <w:tmpl w:val="7BE22CD0"/>
@@ -2722,7 +3020,7 @@
       </w:rPr>
     </w:lvl>
   </w:abstractNum>
-  <w:abstractNum w:abstractNumId="2">
+  <w:abstractNum w:abstractNumId="3" w15:restartNumberingAfterBreak="0">
     <w:nsid w:val="4EB839DC"/>
     <w:multiLevelType w:val="hybridMultilevel"/>
     <w:tmpl w:val="ECAE7146"/>
@@ -2811,7 +3109,7 @@
       </w:pPr>
     </w:lvl>
   </w:abstractNum>
-  <w:abstractNum w:abstractNumId="3">
+  <w:abstractNum w:abstractNumId="4" w15:restartNumberingAfterBreak="0">
     <w:nsid w:val="57E94EF2"/>
     <w:multiLevelType w:val="multilevel"/>
     <w:tmpl w:val="A47A5542"/>
@@ -2932,7 +3230,462 @@
       </w:rPr>
     </w:lvl>
   </w:abstractNum>
-  <w:abstractNum w:abstractNumId="4">
+  <w:abstractNum w:abstractNumId="5" w15:restartNumberingAfterBreak="0">
+    <w:nsid w:val="655E1EE4"/>
+    <w:multiLevelType w:val="multilevel"/>
+    <w:tmpl w:val="41D4B31A"/>
+    <w:lvl w:ilvl="0">
+      <w:start w:val="2"/>
+      <w:numFmt w:val="decimal"/>
+      <w:lvlText w:val="%1."/>
+      <w:lvlJc w:val="left"/>
+      <w:pPr>
+        <w:ind w:left="360" w:hanging="360"/>
+      </w:pPr>
+      <w:rPr>
+        <w:rFonts w:hint="default"/>
+      </w:rPr>
+    </w:lvl>
+    <w:lvl w:ilvl="1">
+      <w:start w:val="1"/>
+      <w:numFmt w:val="decimal"/>
+      <w:lvlText w:val="%1.%2."/>
+      <w:lvlJc w:val="left"/>
+      <w:pPr>
+        <w:ind w:left="360" w:hanging="360"/>
+      </w:pPr>
+      <w:rPr>
+        <w:rFonts w:hint="default"/>
+        <w:b/>
+      </w:rPr>
+    </w:lvl>
+    <w:lvl w:ilvl="2">
+      <w:start w:val="1"/>
+      <w:numFmt w:val="decimal"/>
+      <w:lvlText w:val="%1.%2.%3."/>
+      <w:lvlJc w:val="left"/>
+      <w:pPr>
+        <w:ind w:left="720" w:hanging="720"/>
+      </w:pPr>
+      <w:rPr>
+        <w:rFonts w:hint="default"/>
+      </w:rPr>
+    </w:lvl>
+    <w:lvl w:ilvl="3">
+      <w:start w:val="1"/>
+      <w:numFmt w:val="decimal"/>
+      <w:lvlText w:val="%1.%2.%3.%4."/>
+      <w:lvlJc w:val="left"/>
+      <w:pPr>
+        <w:ind w:left="720" w:hanging="720"/>
+      </w:pPr>
+      <w:rPr>
+        <w:rFonts w:hint="default"/>
+      </w:rPr>
+    </w:lvl>
+    <w:lvl w:ilvl="4">
+      <w:start w:val="1"/>
+      <w:numFmt w:val="decimal"/>
+      <w:lvlText w:val="%1.%2.%3.%4.%5."/>
+      <w:lvlJc w:val="left"/>
+      <w:pPr>
+        <w:ind w:left="1080" w:hanging="1080"/>
+      </w:pPr>
+      <w:rPr>
+        <w:rFonts w:hint="default"/>
+      </w:rPr>
+    </w:lvl>
+    <w:lvl w:ilvl="5">
+      <w:start w:val="1"/>
+      <w:numFmt w:val="decimal"/>
+      <w:lvlText w:val="%1.%2.%3.%4.%5.%6."/>
+      <w:lvlJc w:val="left"/>
+      <w:pPr>
+        <w:ind w:left="1080" w:hanging="1080"/>
+      </w:pPr>
+      <w:rPr>
+        <w:rFonts w:hint="default"/>
+      </w:rPr>
+    </w:lvl>
+    <w:lvl w:ilvl="6">
+      <w:start w:val="1"/>
+      <w:numFmt w:val="decimal"/>
+      <w:lvlText w:val="%1.%2.%3.%4.%5.%6.%7."/>
+      <w:lvlJc w:val="left"/>
+      <w:pPr>
+        <w:ind w:left="1440" w:hanging="1440"/>
+      </w:pPr>
+      <w:rPr>
+        <w:rFonts w:hint="default"/>
+      </w:rPr>
+    </w:lvl>
+    <w:lvl w:ilvl="7">
+      <w:start w:val="1"/>
+      <w:numFmt w:val="decimal"/>
+      <w:lvlText w:val="%1.%2.%3.%4.%5.%6.%7.%8."/>
+      <w:lvlJc w:val="left"/>
+      <w:pPr>
+        <w:ind w:left="1440" w:hanging="1440"/>
+      </w:pPr>
+      <w:rPr>
+        <w:rFonts w:hint="default"/>
+      </w:rPr>
+    </w:lvl>
+    <w:lvl w:ilvl="8">
+      <w:start w:val="1"/>
+      <w:numFmt w:val="decimal"/>
+      <w:lvlText w:val="%1.%2.%3.%4.%5.%6.%7.%8.%9."/>
+      <w:lvlJc w:val="left"/>
+      <w:pPr>
+        <w:ind w:left="1800" w:hanging="1800"/>
+      </w:pPr>
+      <w:rPr>
+        <w:rFonts w:hint="default"/>
+      </w:rPr>
+    </w:lvl>
+  </w:abstractNum>
+  <w:abstractNum w:abstractNumId="6" w15:restartNumberingAfterBreak="0">
+    <w:nsid w:val="69390F0C"/>
+    <w:multiLevelType w:val="multilevel"/>
+    <w:tmpl w:val="41D4B31A"/>
+    <w:lvl w:ilvl="0">
+      <w:start w:val="2"/>
+      <w:numFmt w:val="decimal"/>
+      <w:lvlText w:val="%1."/>
+      <w:lvlJc w:val="left"/>
+      <w:pPr>
+        <w:ind w:left="360" w:hanging="360"/>
+      </w:pPr>
+      <w:rPr>
+        <w:rFonts w:hint="default"/>
+      </w:rPr>
+    </w:lvl>
+    <w:lvl w:ilvl="1">
+      <w:start w:val="1"/>
+      <w:numFmt w:val="decimal"/>
+      <w:lvlText w:val="%1.%2."/>
+      <w:lvlJc w:val="left"/>
+      <w:pPr>
+        <w:ind w:left="360" w:hanging="360"/>
+      </w:pPr>
+      <w:rPr>
+        <w:rFonts w:hint="default"/>
+        <w:b/>
+      </w:rPr>
+    </w:lvl>
+    <w:lvl w:ilvl="2">
+      <w:start w:val="1"/>
+      <w:numFmt w:val="decimal"/>
+      <w:lvlText w:val="%1.%2.%3."/>
+      <w:lvlJc w:val="left"/>
+      <w:pPr>
+        <w:ind w:left="720" w:hanging="720"/>
+      </w:pPr>
+      <w:rPr>
+        <w:rFonts w:hint="default"/>
+      </w:rPr>
+    </w:lvl>
+    <w:lvl w:ilvl="3">
+      <w:start w:val="1"/>
+      <w:numFmt w:val="decimal"/>
+      <w:lvlText w:val="%1.%2.%3.%4."/>
+      <w:lvlJc w:val="left"/>
+      <w:pPr>
+        <w:ind w:left="720" w:hanging="720"/>
+      </w:pPr>
+      <w:rPr>
+        <w:rFonts w:hint="default"/>
+      </w:rPr>
+    </w:lvl>
+    <w:lvl w:ilvl="4">
+      <w:start w:val="1"/>
+      <w:numFmt w:val="decimal"/>
+      <w:lvlText w:val="%1.%2.%3.%4.%5."/>
+      <w:lvlJc w:val="left"/>
+      <w:pPr>
+        <w:ind w:left="1080" w:hanging="1080"/>
+      </w:pPr>
+      <w:rPr>
+        <w:rFonts w:hint="default"/>
+      </w:rPr>
+    </w:lvl>
+    <w:lvl w:ilvl="5">
+      <w:start w:val="1"/>
+      <w:numFmt w:val="decimal"/>
+      <w:lvlText w:val="%1.%2.%3.%4.%5.%6."/>
+      <w:lvlJc w:val="left"/>
+      <w:pPr>
+        <w:ind w:left="1080" w:hanging="1080"/>
+      </w:pPr>
+      <w:rPr>
+        <w:rFonts w:hint="default"/>
+      </w:rPr>
+    </w:lvl>
+    <w:lvl w:ilvl="6">
+      <w:start w:val="1"/>
+      <w:numFmt w:val="decimal"/>
+      <w:lvlText w:val="%1.%2.%3.%4.%5.%6.%7."/>
+      <w:lvlJc w:val="left"/>
+      <w:pPr>
+        <w:ind w:left="1440" w:hanging="1440"/>
+      </w:pPr>
+      <w:rPr>
+        <w:rFonts w:hint="default"/>
+      </w:rPr>
+    </w:lvl>
+    <w:lvl w:ilvl="7">
+      <w:start w:val="1"/>
+      <w:numFmt w:val="decimal"/>
+      <w:lvlText w:val="%1.%2.%3.%4.%5.%6.%7.%8."/>
+      <w:lvlJc w:val="left"/>
+      <w:pPr>
+        <w:ind w:left="1440" w:hanging="1440"/>
+      </w:pPr>
+      <w:rPr>
+        <w:rFonts w:hint="default"/>
+      </w:rPr>
+    </w:lvl>
+    <w:lvl w:ilvl="8">
+      <w:start w:val="1"/>
+      <w:numFmt w:val="decimal"/>
+      <w:lvlText w:val="%1.%2.%3.%4.%5.%6.%7.%8.%9."/>
+      <w:lvlJc w:val="left"/>
+      <w:pPr>
+        <w:ind w:left="1800" w:hanging="1800"/>
+      </w:pPr>
+      <w:rPr>
+        <w:rFonts w:hint="default"/>
+      </w:rPr>
+    </w:lvl>
+  </w:abstractNum>
+  <w:abstractNum w:abstractNumId="7" w15:restartNumberingAfterBreak="0">
+    <w:nsid w:val="6BE1733C"/>
+    <w:multiLevelType w:val="multilevel"/>
+    <w:tmpl w:val="0D585832"/>
+    <w:lvl w:ilvl="0">
+      <w:start w:val="2"/>
+      <w:numFmt w:val="decimal"/>
+      <w:lvlText w:val="%1."/>
+      <w:lvlJc w:val="left"/>
+      <w:pPr>
+        <w:ind w:left="360" w:hanging="360"/>
+      </w:pPr>
+      <w:rPr>
+        <w:rFonts w:hint="default"/>
+      </w:rPr>
+    </w:lvl>
+    <w:lvl w:ilvl="1">
+      <w:start w:val="4"/>
+      <w:numFmt w:val="decimal"/>
+      <w:lvlText w:val="%1.%2."/>
+      <w:lvlJc w:val="left"/>
+      <w:pPr>
+        <w:ind w:left="720" w:hanging="360"/>
+      </w:pPr>
+      <w:rPr>
+        <w:rFonts w:hint="default"/>
+      </w:rPr>
+    </w:lvl>
+    <w:lvl w:ilvl="2">
+      <w:start w:val="1"/>
+      <w:numFmt w:val="decimal"/>
+      <w:lvlText w:val="%1.%2.%3."/>
+      <w:lvlJc w:val="left"/>
+      <w:pPr>
+        <w:ind w:left="1440" w:hanging="720"/>
+      </w:pPr>
+      <w:rPr>
+        <w:rFonts w:hint="default"/>
+      </w:rPr>
+    </w:lvl>
+    <w:lvl w:ilvl="3">
+      <w:start w:val="1"/>
+      <w:numFmt w:val="decimal"/>
+      <w:lvlText w:val="%1.%2.%3.%4."/>
+      <w:lvlJc w:val="left"/>
+      <w:pPr>
+        <w:ind w:left="1800" w:hanging="720"/>
+      </w:pPr>
+      <w:rPr>
+        <w:rFonts w:hint="default"/>
+      </w:rPr>
+    </w:lvl>
+    <w:lvl w:ilvl="4">
+      <w:start w:val="1"/>
+      <w:numFmt w:val="decimal"/>
+      <w:lvlText w:val="%1.%2.%3.%4.%5."/>
+      <w:lvlJc w:val="left"/>
+      <w:pPr>
+        <w:ind w:left="2520" w:hanging="1080"/>
+      </w:pPr>
+      <w:rPr>
+        <w:rFonts w:hint="default"/>
+      </w:rPr>
+    </w:lvl>
+    <w:lvl w:ilvl="5">
+      <w:start w:val="1"/>
+      <w:numFmt w:val="decimal"/>
+      <w:lvlText w:val="%1.%2.%3.%4.%5.%6."/>
+      <w:lvlJc w:val="left"/>
+      <w:pPr>
+        <w:ind w:left="2880" w:hanging="1080"/>
+      </w:pPr>
+      <w:rPr>
+        <w:rFonts w:hint="default"/>
+      </w:rPr>
+    </w:lvl>
+    <w:lvl w:ilvl="6">
+      <w:start w:val="1"/>
+      <w:numFmt w:val="decimal"/>
+      <w:lvlText w:val="%1.%2.%3.%4.%5.%6.%7."/>
+      <w:lvlJc w:val="left"/>
+      <w:pPr>
+        <w:ind w:left="3600" w:hanging="1440"/>
+      </w:pPr>
+      <w:rPr>
+        <w:rFonts w:hint="default"/>
+      </w:rPr>
+    </w:lvl>
+    <w:lvl w:ilvl="7">
+      <w:start w:val="1"/>
+      <w:numFmt w:val="decimal"/>
+      <w:lvlText w:val="%1.%2.%3.%4.%5.%6.%7.%8."/>
+      <w:lvlJc w:val="left"/>
+      <w:pPr>
+        <w:ind w:left="3960" w:hanging="1440"/>
+      </w:pPr>
+      <w:rPr>
+        <w:rFonts w:hint="default"/>
+      </w:rPr>
+    </w:lvl>
+    <w:lvl w:ilvl="8">
+      <w:start w:val="1"/>
+      <w:numFmt w:val="decimal"/>
+      <w:lvlText w:val="%1.%2.%3.%4.%5.%6.%7.%8.%9."/>
+      <w:lvlJc w:val="left"/>
+      <w:pPr>
+        <w:ind w:left="4680" w:hanging="1800"/>
+      </w:pPr>
+      <w:rPr>
+        <w:rFonts w:hint="default"/>
+      </w:rPr>
+    </w:lvl>
+  </w:abstractNum>
+  <w:abstractNum w:abstractNumId="8" w15:restartNumberingAfterBreak="0">
+    <w:nsid w:val="6D187368"/>
+    <w:multiLevelType w:val="multilevel"/>
+    <w:tmpl w:val="19E6E3A6"/>
+    <w:lvl w:ilvl="0">
+      <w:start w:val="2"/>
+      <w:numFmt w:val="decimal"/>
+      <w:lvlText w:val="%1."/>
+      <w:lvlJc w:val="left"/>
+      <w:pPr>
+        <w:ind w:left="360" w:hanging="360"/>
+      </w:pPr>
+      <w:rPr>
+        <w:rFonts w:hint="default"/>
+      </w:rPr>
+    </w:lvl>
+    <w:lvl w:ilvl="1">
+      <w:start w:val="3"/>
+      <w:numFmt w:val="decimal"/>
+      <w:lvlText w:val="%1.%2."/>
+      <w:lvlJc w:val="left"/>
+      <w:pPr>
+        <w:ind w:left="360" w:hanging="360"/>
+      </w:pPr>
+      <w:rPr>
+        <w:rFonts w:hint="default"/>
+        <w:b/>
+      </w:rPr>
+    </w:lvl>
+    <w:lvl w:ilvl="2">
+      <w:start w:val="1"/>
+      <w:numFmt w:val="decimal"/>
+      <w:lvlText w:val="%1.%2.%3."/>
+      <w:lvlJc w:val="left"/>
+      <w:pPr>
+        <w:ind w:left="720" w:hanging="720"/>
+      </w:pPr>
+      <w:rPr>
+        <w:rFonts w:hint="default"/>
+      </w:rPr>
+    </w:lvl>
+    <w:lvl w:ilvl="3">
+      <w:start w:val="1"/>
+      <w:numFmt w:val="decimal"/>
+      <w:lvlText w:val="%1.%2.%3.%4."/>
+      <w:lvlJc w:val="left"/>
+      <w:pPr>
+        <w:ind w:left="720" w:hanging="720"/>
+      </w:pPr>
+      <w:rPr>
+        <w:rFonts w:hint="default"/>
+      </w:rPr>
+    </w:lvl>
+    <w:lvl w:ilvl="4">
+      <w:start w:val="1"/>
+      <w:numFmt w:val="decimal"/>
+      <w:lvlText w:val="%1.%2.%3.%4.%5."/>
+      <w:lvlJc w:val="left"/>
+      <w:pPr>
+        <w:ind w:left="1080" w:hanging="1080"/>
+      </w:pPr>
+      <w:rPr>
+        <w:rFonts w:hint="default"/>
+      </w:rPr>
+    </w:lvl>
+    <w:lvl w:ilvl="5">
+      <w:start w:val="1"/>
+      <w:numFmt w:val="decimal"/>
+      <w:lvlText w:val="%1.%2.%3.%4.%5.%6."/>
+      <w:lvlJc w:val="left"/>
+      <w:pPr>
+        <w:ind w:left="1080" w:hanging="1080"/>
+      </w:pPr>
+      <w:rPr>
+        <w:rFonts w:hint="default"/>
+      </w:rPr>
+    </w:lvl>
+    <w:lvl w:ilvl="6">
+      <w:start w:val="1"/>
+      <w:numFmt w:val="decimal"/>
+      <w:lvlText w:val="%1.%2.%3.%4.%5.%6.%7."/>
+      <w:lvlJc w:val="left"/>
+      <w:pPr>
+        <w:ind w:left="1440" w:hanging="1440"/>
+      </w:pPr>
+      <w:rPr>
+        <w:rFonts w:hint="default"/>
+      </w:rPr>
+    </w:lvl>
+    <w:lvl w:ilvl="7">
+      <w:start w:val="1"/>
+      <w:numFmt w:val="decimal"/>
+      <w:lvlText w:val="%1.%2.%3.%4.%5.%6.%7.%8."/>
+      <w:lvlJc w:val="left"/>
+      <w:pPr>
+        <w:ind w:left="1440" w:hanging="1440"/>
+      </w:pPr>
+      <w:rPr>
+        <w:rFonts w:hint="default"/>
+      </w:rPr>
+    </w:lvl>
+    <w:lvl w:ilvl="8">
+      <w:start w:val="1"/>
+      <w:numFmt w:val="decimal"/>
+      <w:lvlText w:val="%1.%2.%3.%4.%5.%6.%7.%8.%9."/>
+      <w:lvlJc w:val="left"/>
+      <w:pPr>
+        <w:ind w:left="1800" w:hanging="1800"/>
+      </w:pPr>
+      <w:rPr>
+        <w:rFonts w:hint="default"/>
+      </w:rPr>
+    </w:lvl>
+  </w:abstractNum>
+  <w:abstractNum w:abstractNumId="9" w15:restartNumberingAfterBreak="0">
     <w:nsid w:val="7148316D"/>
     <w:multiLevelType w:val="hybridMultilevel"/>
     <w:tmpl w:val="BA6E9554"/>
@@ -3045,7 +3798,7 @@
       </w:rPr>
     </w:lvl>
   </w:abstractNum>
-  <w:abstractNum w:abstractNumId="5">
+  <w:abstractNum w:abstractNumId="10" w15:restartNumberingAfterBreak="0">
     <w:nsid w:val="73526E40"/>
     <w:multiLevelType w:val="hybridMultilevel"/>
     <w:tmpl w:val="D7EC0C40"/>
@@ -3159,28 +3912,43 @@
     </w:lvl>
   </w:abstractNum>
   <w:num w:numId="1">
+    <w:abstractNumId w:val="1"/>
+  </w:num>
+  <w:num w:numId="2">
+    <w:abstractNumId w:val="2"/>
+  </w:num>
+  <w:num w:numId="3">
+    <w:abstractNumId w:val="10"/>
+  </w:num>
+  <w:num w:numId="4">
+    <w:abstractNumId w:val="9"/>
+  </w:num>
+  <w:num w:numId="5">
+    <w:abstractNumId w:val="3"/>
+  </w:num>
+  <w:num w:numId="6">
+    <w:abstractNumId w:val="4"/>
+  </w:num>
+  <w:num w:numId="7">
     <w:abstractNumId w:val="0"/>
   </w:num>
-  <w:num w:numId="2">
-    <w:abstractNumId w:val="1"/>
+  <w:num w:numId="8">
+    <w:abstractNumId w:val="7"/>
   </w:num>
-  <w:num w:numId="3">
+  <w:num w:numId="9">
     <w:abstractNumId w:val="5"/>
   </w:num>
-  <w:num w:numId="4">
-    <w:abstractNumId w:val="4"/>
+  <w:num w:numId="10">
+    <w:abstractNumId w:val="6"/>
   </w:num>
-  <w:num w:numId="5">
-    <w:abstractNumId w:val="2"/>
-  </w:num>
-  <w:num w:numId="6">
-    <w:abstractNumId w:val="3"/>
+  <w:num w:numId="11">
+    <w:abstractNumId w:val="8"/>
   </w:num>
 </w:numbering>
 </file>
 
 <file path=word/styles.xml><?xml version="1.0" encoding="utf-8"?>
-<w:styles xmlns:r="http://schemas.openxmlformats.org/officeDocument/2006/relationships" xmlns:w="http://schemas.openxmlformats.org/wordprocessingml/2006/main">
+<w:styles xmlns:mc="http://schemas.openxmlformats.org/markup-compatibility/2006" xmlns:r="http://schemas.openxmlformats.org/officeDocument/2006/relationships" xmlns:w="http://schemas.openxmlformats.org/wordprocessingml/2006/main" xmlns:w14="http://schemas.microsoft.com/office/word/2010/wordml" xmlns:w15="http://schemas.microsoft.com/office/word/2012/wordml" xmlns:w16se="http://schemas.microsoft.com/office/word/2015/wordml/symex" mc:Ignorable="w14 w15 w16se">
   <w:docDefaults>
     <w:rPrDefault>
       <w:rPr>
@@ -3196,146 +3964,380 @@
       </w:pPr>
     </w:pPrDefault>
   </w:docDefaults>
-  <w:latentStyles w:defLockedState="0" w:defUIPriority="99" w:defSemiHidden="1" w:defUnhideWhenUsed="1" w:defQFormat="0" w:count="267">
-    <w:lsdException w:name="Normal" w:semiHidden="0" w:uiPriority="0" w:unhideWhenUsed="0" w:qFormat="1"/>
-    <w:lsdException w:name="heading 1" w:semiHidden="0" w:uiPriority="9" w:unhideWhenUsed="0" w:qFormat="1"/>
-    <w:lsdException w:name="heading 2" w:uiPriority="9" w:qFormat="1"/>
-    <w:lsdException w:name="heading 3" w:uiPriority="9" w:qFormat="1"/>
-    <w:lsdException w:name="heading 4" w:uiPriority="9" w:qFormat="1"/>
-    <w:lsdException w:name="heading 5" w:uiPriority="9" w:qFormat="1"/>
-    <w:lsdException w:name="heading 6" w:uiPriority="9" w:qFormat="1"/>
-    <w:lsdException w:name="heading 7" w:uiPriority="9" w:qFormat="1"/>
-    <w:lsdException w:name="heading 8" w:uiPriority="9" w:qFormat="1"/>
-    <w:lsdException w:name="heading 9" w:uiPriority="9" w:qFormat="1"/>
-    <w:lsdException w:name="toc 1" w:uiPriority="39"/>
-    <w:lsdException w:name="toc 2" w:uiPriority="39"/>
-    <w:lsdException w:name="toc 3" w:uiPriority="39"/>
-    <w:lsdException w:name="toc 4" w:uiPriority="39"/>
-    <w:lsdException w:name="toc 5" w:uiPriority="39"/>
-    <w:lsdException w:name="toc 6" w:uiPriority="39"/>
-    <w:lsdException w:name="toc 7" w:uiPriority="39"/>
-    <w:lsdException w:name="toc 8" w:uiPriority="39"/>
-    <w:lsdException w:name="toc 9" w:uiPriority="39"/>
-    <w:lsdException w:name="caption" w:uiPriority="35" w:qFormat="1"/>
-    <w:lsdException w:name="Title" w:semiHidden="0" w:uiPriority="10" w:unhideWhenUsed="0" w:qFormat="1"/>
-    <w:lsdException w:name="Default Paragraph Font" w:uiPriority="1"/>
-    <w:lsdException w:name="Subtitle" w:semiHidden="0" w:uiPriority="11" w:unhideWhenUsed="0" w:qFormat="1"/>
-    <w:lsdException w:name="Strong" w:semiHidden="0" w:uiPriority="22" w:unhideWhenUsed="0" w:qFormat="1"/>
-    <w:lsdException w:name="Emphasis" w:semiHidden="0" w:uiPriority="20" w:unhideWhenUsed="0" w:qFormat="1"/>
-    <w:lsdException w:name="Table Grid" w:semiHidden="0" w:uiPriority="39" w:unhideWhenUsed="0"/>
-    <w:lsdException w:name="Placeholder Text" w:unhideWhenUsed="0"/>
-    <w:lsdException w:name="No Spacing" w:semiHidden="0" w:uiPriority="1" w:unhideWhenUsed="0" w:qFormat="1"/>
-    <w:lsdException w:name="Light Shading" w:semiHidden="0" w:uiPriority="60" w:unhideWhenUsed="0"/>
-    <w:lsdException w:name="Light List" w:semiHidden="0" w:uiPriority="61" w:unhideWhenUsed="0"/>
-    <w:lsdException w:name="Light Grid" w:semiHidden="0" w:uiPriority="62" w:unhideWhenUsed="0"/>
-    <w:lsdException w:name="Medium Shading 1" w:semiHidden="0" w:uiPriority="63" w:unhideWhenUsed="0"/>
-    <w:lsdException w:name="Medium Shading 2" w:semiHidden="0" w:uiPriority="64" w:unhideWhenUsed="0"/>
-    <w:lsdException w:name="Medium List 1" w:semiHidden="0" w:uiPriority="65" w:unhideWhenUsed="0"/>
-    <w:lsdException w:name="Medium List 2" w:semiHidden="0" w:uiPriority="66" w:unhideWhenUsed="0"/>
-    <w:lsdException w:name="Medium Grid 1" w:semiHidden="0" w:uiPriority="67" w:unhideWhenUsed="0"/>
-    <w:lsdException w:name="Medium Grid 2" w:semiHidden="0" w:uiPriority="68" w:unhideWhenUsed="0"/>
-    <w:lsdException w:name="Medium Grid 3" w:semiHidden="0" w:uiPriority="69" w:unhideWhenUsed="0"/>
-    <w:lsdException w:name="Dark List" w:semiHidden="0" w:uiPriority="70" w:unhideWhenUsed="0"/>
-    <w:lsdException w:name="Colorful Shading" w:semiHidden="0" w:uiPriority="71" w:unhideWhenUsed="0"/>
-    <w:lsdException w:name="Colorful List" w:semiHidden="0" w:uiPriority="72" w:unhideWhenUsed="0"/>
-    <w:lsdException w:name="Colorful Grid" w:semiHidden="0" w:uiPriority="73" w:unhideWhenUsed="0"/>
-    <w:lsdException w:name="Light Shading Accent 1" w:semiHidden="0" w:uiPriority="60" w:unhideWhenUsed="0"/>
-    <w:lsdException w:name="Light List Accent 1" w:semiHidden="0" w:uiPriority="61" w:unhideWhenUsed="0"/>
-    <w:lsdException w:name="Light Grid Accent 1" w:semiHidden="0" w:uiPriority="62" w:unhideWhenUsed="0"/>
-    <w:lsdException w:name="Medium Shading 1 Accent 1" w:semiHidden="0" w:uiPriority="63" w:unhideWhenUsed="0"/>
-    <w:lsdException w:name="Medium Shading 2 Accent 1" w:semiHidden="0" w:uiPriority="64" w:unhideWhenUsed="0"/>
-    <w:lsdException w:name="Medium List 1 Accent 1" w:semiHidden="0" w:uiPriority="65" w:unhideWhenUsed="0"/>
-    <w:lsdException w:name="Revision" w:unhideWhenUsed="0"/>
-    <w:lsdException w:name="List Paragraph" w:semiHidden="0" w:uiPriority="34" w:unhideWhenUsed="0" w:qFormat="1"/>
-    <w:lsdException w:name="Quote" w:semiHidden="0" w:uiPriority="29" w:unhideWhenUsed="0" w:qFormat="1"/>
-    <w:lsdException w:name="Intense Quote" w:semiHidden="0" w:uiPriority="30" w:unhideWhenUsed="0" w:qFormat="1"/>
-    <w:lsdException w:name="Medium List 2 Accent 1" w:semiHidden="0" w:uiPriority="66" w:unhideWhenUsed="0"/>
-    <w:lsdException w:name="Medium Grid 1 Accent 1" w:semiHidden="0" w:uiPriority="67" w:unhideWhenUsed="0"/>
-    <w:lsdException w:name="Medium Grid 2 Accent 1" w:semiHidden="0" w:uiPriority="68" w:unhideWhenUsed="0"/>
-    <w:lsdException w:name="Medium Grid 3 Accent 1" w:semiHidden="0" w:uiPriority="69" w:unhideWhenUsed="0"/>
-    <w:lsdException w:name="Dark List Accent 1" w:semiHidden="0" w:uiPriority="70" w:unhideWhenUsed="0"/>
-    <w:lsdException w:name="Colorful Shading Accent 1" w:semiHidden="0" w:uiPriority="71" w:unhideWhenUsed="0"/>
-    <w:lsdException w:name="Colorful List Accent 1" w:semiHidden="0" w:uiPriority="72" w:unhideWhenUsed="0"/>
-    <w:lsdException w:name="Colorful Grid Accent 1" w:semiHidden="0" w:uiPriority="73" w:unhideWhenUsed="0"/>
-    <w:lsdException w:name="Light Shading Accent 2" w:semiHidden="0" w:uiPriority="60" w:unhideWhenUsed="0"/>
-    <w:lsdException w:name="Light List Accent 2" w:semiHidden="0" w:uiPriority="61" w:unhideWhenUsed="0"/>
-    <w:lsdException w:name="Light Grid Accent 2" w:semiHidden="0" w:uiPriority="62" w:unhideWhenUsed="0"/>
-    <w:lsdException w:name="Medium Shading 1 Accent 2" w:semiHidden="0" w:uiPriority="63" w:unhideWhenUsed="0"/>
-    <w:lsdException w:name="Medium Shading 2 Accent 2" w:semiHidden="0" w:uiPriority="64" w:unhideWhenUsed="0"/>
-    <w:lsdException w:name="Medium List 1 Accent 2" w:semiHidden="0" w:uiPriority="65" w:unhideWhenUsed="0"/>
-    <w:lsdException w:name="Medium List 2 Accent 2" w:semiHidden="0" w:uiPriority="66" w:unhideWhenUsed="0"/>
-    <w:lsdException w:name="Medium Grid 1 Accent 2" w:semiHidden="0" w:uiPriority="67" w:unhideWhenUsed="0"/>
-    <w:lsdException w:name="Medium Grid 2 Accent 2" w:semiHidden="0" w:uiPriority="68" w:unhideWhenUsed="0"/>
-    <w:lsdException w:name="Medium Grid 3 Accent 2" w:semiHidden="0" w:uiPriority="69" w:unhideWhenUsed="0"/>
-    <w:lsdException w:name="Dark List Accent 2" w:semiHidden="0" w:uiPriority="70" w:unhideWhenUsed="0"/>
-    <w:lsdException w:name="Colorful Shading Accent 2" w:semiHidden="0" w:uiPriority="71" w:unhideWhenUsed="0"/>
-    <w:lsdException w:name="Colorful List Accent 2" w:semiHidden="0" w:uiPriority="72" w:unhideWhenUsed="0"/>
-    <w:lsdException w:name="Colorful Grid Accent 2" w:semiHidden="0" w:uiPriority="73" w:unhideWhenUsed="0"/>
-    <w:lsdException w:name="Light Shading Accent 3" w:semiHidden="0" w:uiPriority="60" w:unhideWhenUsed="0"/>
-    <w:lsdException w:name="Light List Accent 3" w:semiHidden="0" w:uiPriority="61" w:unhideWhenUsed="0"/>
-    <w:lsdException w:name="Light Grid Accent 3" w:semiHidden="0" w:uiPriority="62" w:unhideWhenUsed="0"/>
-    <w:lsdException w:name="Medium Shading 1 Accent 3" w:semiHidden="0" w:uiPriority="63" w:unhideWhenUsed="0"/>
-    <w:lsdException w:name="Medium Shading 2 Accent 3" w:semiHidden="0" w:uiPriority="64" w:unhideWhenUsed="0"/>
-    <w:lsdException w:name="Medium List 1 Accent 3" w:semiHidden="0" w:uiPriority="65" w:unhideWhenUsed="0"/>
-    <w:lsdException w:name="Medium List 2 Accent 3" w:semiHidden="0" w:uiPriority="66" w:unhideWhenUsed="0"/>
-    <w:lsdException w:name="Medium Grid 1 Accent 3" w:semiHidden="0" w:uiPriority="67" w:unhideWhenUsed="0"/>
-    <w:lsdException w:name="Medium Grid 2 Accent 3" w:semiHidden="0" w:uiPriority="68" w:unhideWhenUsed="0"/>
-    <w:lsdException w:name="Medium Grid 3 Accent 3" w:semiHidden="0" w:uiPriority="69" w:unhideWhenUsed="0"/>
-    <w:lsdException w:name="Dark List Accent 3" w:semiHidden="0" w:uiPriority="70" w:unhideWhenUsed="0"/>
-    <w:lsdException w:name="Colorful Shading Accent 3" w:semiHidden="0" w:uiPriority="71" w:unhideWhenUsed="0"/>
-    <w:lsdException w:name="Colorful List Accent 3" w:semiHidden="0" w:uiPriority="72" w:unhideWhenUsed="0"/>
-    <w:lsdException w:name="Colorful Grid Accent 3" w:semiHidden="0" w:uiPriority="73" w:unhideWhenUsed="0"/>
-    <w:lsdException w:name="Light Shading Accent 4" w:semiHidden="0" w:uiPriority="60" w:unhideWhenUsed="0"/>
-    <w:lsdException w:name="Light List Accent 4" w:semiHidden="0" w:uiPriority="61" w:unhideWhenUsed="0"/>
-    <w:lsdException w:name="Light Grid Accent 4" w:semiHidden="0" w:uiPriority="62" w:unhideWhenUsed="0"/>
-    <w:lsdException w:name="Medium Shading 1 Accent 4" w:semiHidden="0" w:uiPriority="63" w:unhideWhenUsed="0"/>
-    <w:lsdException w:name="Medium Shading 2 Accent 4" w:semiHidden="0" w:uiPriority="64" w:unhideWhenUsed="0"/>
-    <w:lsdException w:name="Medium List 1 Accent 4" w:semiHidden="0" w:uiPriority="65" w:unhideWhenUsed="0"/>
-    <w:lsdException w:name="Medium List 2 Accent 4" w:semiHidden="0" w:uiPriority="66" w:unhideWhenUsed="0"/>
-    <w:lsdException w:name="Medium Grid 1 Accent 4" w:semiHidden="0" w:uiPriority="67" w:unhideWhenUsed="0"/>
-    <w:lsdException w:name="Medium Grid 2 Accent 4" w:semiHidden="0" w:uiPriority="68" w:unhideWhenUsed="0"/>
-    <w:lsdException w:name="Medium Grid 3 Accent 4" w:semiHidden="0" w:uiPriority="69" w:unhideWhenUsed="0"/>
-    <w:lsdException w:name="Dark List Accent 4" w:semiHidden="0" w:uiPriority="70" w:unhideWhenUsed="0"/>
-    <w:lsdException w:name="Colorful Shading Accent 4" w:semiHidden="0" w:uiPriority="71" w:unhideWhenUsed="0"/>
-    <w:lsdException w:name="Colorful List Accent 4" w:semiHidden="0" w:uiPriority="72" w:unhideWhenUsed="0"/>
-    <w:lsdException w:name="Colorful Grid Accent 4" w:semiHidden="0" w:uiPriority="73" w:unhideWhenUsed="0"/>
-    <w:lsdException w:name="Light Shading Accent 5" w:semiHidden="0" w:uiPriority="60" w:unhideWhenUsed="0"/>
-    <w:lsdException w:name="Light List Accent 5" w:semiHidden="0" w:uiPriority="61" w:unhideWhenUsed="0"/>
-    <w:lsdException w:name="Light Grid Accent 5" w:semiHidden="0" w:uiPriority="62" w:unhideWhenUsed="0"/>
-    <w:lsdException w:name="Medium Shading 1 Accent 5" w:semiHidden="0" w:uiPriority="63" w:unhideWhenUsed="0"/>
-    <w:lsdException w:name="Medium Shading 2 Accent 5" w:semiHidden="0" w:uiPriority="64" w:unhideWhenUsed="0"/>
-    <w:lsdException w:name="Medium List 1 Accent 5" w:semiHidden="0" w:uiPriority="65" w:unhideWhenUsed="0"/>
-    <w:lsdException w:name="Medium List 2 Accent 5" w:semiHidden="0" w:uiPriority="66" w:unhideWhenUsed="0"/>
-    <w:lsdException w:name="Medium Grid 1 Accent 5" w:semiHidden="0" w:uiPriority="67" w:unhideWhenUsed="0"/>
-    <w:lsdException w:name="Medium Grid 2 Accent 5" w:semiHidden="0" w:uiPriority="68" w:unhideWhenUsed="0"/>
-    <w:lsdException w:name="Medium Grid 3 Accent 5" w:semiHidden="0" w:uiPriority="69" w:unhideWhenUsed="0"/>
-    <w:lsdException w:name="Dark List Accent 5" w:semiHidden="0" w:uiPriority="70" w:unhideWhenUsed="0"/>
-    <w:lsdException w:name="Colorful Shading Accent 5" w:semiHidden="0" w:uiPriority="71" w:unhideWhenUsed="0"/>
-    <w:lsdException w:name="Colorful List Accent 5" w:semiHidden="0" w:uiPriority="72" w:unhideWhenUsed="0"/>
-    <w:lsdException w:name="Colorful Grid Accent 5" w:semiHidden="0" w:uiPriority="73" w:unhideWhenUsed="0"/>
-    <w:lsdException w:name="Light Shading Accent 6" w:semiHidden="0" w:uiPriority="60" w:unhideWhenUsed="0"/>
-    <w:lsdException w:name="Light List Accent 6" w:semiHidden="0" w:uiPriority="61" w:unhideWhenUsed="0"/>
-    <w:lsdException w:name="Light Grid Accent 6" w:semiHidden="0" w:uiPriority="62" w:unhideWhenUsed="0"/>
-    <w:lsdException w:name="Medium Shading 1 Accent 6" w:semiHidden="0" w:uiPriority="63" w:unhideWhenUsed="0"/>
-    <w:lsdException w:name="Medium Shading 2 Accent 6" w:semiHidden="0" w:uiPriority="64" w:unhideWhenUsed="0"/>
-    <w:lsdException w:name="Medium List 1 Accent 6" w:semiHidden="0" w:uiPriority="65" w:unhideWhenUsed="0"/>
-    <w:lsdException w:name="Medium List 2 Accent 6" w:semiHidden="0" w:uiPriority="66" w:unhideWhenUsed="0"/>
-    <w:lsdException w:name="Medium Grid 1 Accent 6" w:semiHidden="0" w:uiPriority="67" w:unhideWhenUsed="0"/>
-    <w:lsdException w:name="Medium Grid 2 Accent 6" w:semiHidden="0" w:uiPriority="68" w:unhideWhenUsed="0"/>
-    <w:lsdException w:name="Medium Grid 3 Accent 6" w:semiHidden="0" w:uiPriority="69" w:unhideWhenUsed="0"/>
-    <w:lsdException w:name="Dark List Accent 6" w:semiHidden="0" w:uiPriority="70" w:unhideWhenUsed="0"/>
-    <w:lsdException w:name="Colorful Shading Accent 6" w:semiHidden="0" w:uiPriority="71" w:unhideWhenUsed="0"/>
-    <w:lsdException w:name="Colorful List Accent 6" w:semiHidden="0" w:uiPriority="72" w:unhideWhenUsed="0"/>
-    <w:lsdException w:name="Colorful Grid Accent 6" w:semiHidden="0" w:uiPriority="73" w:unhideWhenUsed="0"/>
-    <w:lsdException w:name="Subtle Emphasis" w:semiHidden="0" w:uiPriority="19" w:unhideWhenUsed="0" w:qFormat="1"/>
-    <w:lsdException w:name="Intense Emphasis" w:semiHidden="0" w:uiPriority="21" w:unhideWhenUsed="0" w:qFormat="1"/>
-    <w:lsdException w:name="Subtle Reference" w:semiHidden="0" w:uiPriority="31" w:unhideWhenUsed="0" w:qFormat="1"/>
-    <w:lsdException w:name="Intense Reference" w:semiHidden="0" w:uiPriority="32" w:unhideWhenUsed="0" w:qFormat="1"/>
-    <w:lsdException w:name="Book Title" w:semiHidden="0" w:uiPriority="33" w:unhideWhenUsed="0" w:qFormat="1"/>
-    <w:lsdException w:name="Bibliography" w:uiPriority="37"/>
-    <w:lsdException w:name="TOC Heading" w:uiPriority="39" w:qFormat="1"/>
+  <w:latentStyles w:defLockedState="0" w:defUIPriority="99" w:defSemiHidden="0" w:defUnhideWhenUsed="0" w:defQFormat="0" w:count="371">
+    <w:lsdException w:name="Normal" w:uiPriority="0" w:qFormat="1"/>
+    <w:lsdException w:name="heading 1" w:uiPriority="9" w:qFormat="1"/>
+    <w:lsdException w:name="heading 2" w:semiHidden="1" w:uiPriority="9" w:unhideWhenUsed="1" w:qFormat="1"/>
+    <w:lsdException w:name="heading 3" w:semiHidden="1" w:uiPriority="9" w:unhideWhenUsed="1" w:qFormat="1"/>
+    <w:lsdException w:name="heading 4" w:semiHidden="1" w:uiPriority="9" w:unhideWhenUsed="1" w:qFormat="1"/>
+    <w:lsdException w:name="heading 5" w:semiHidden="1" w:uiPriority="9" w:unhideWhenUsed="1" w:qFormat="1"/>
+    <w:lsdException w:name="heading 6" w:semiHidden="1" w:uiPriority="9" w:unhideWhenUsed="1" w:qFormat="1"/>
+    <w:lsdException w:name="heading 7" w:semiHidden="1" w:uiPriority="9" w:unhideWhenUsed="1" w:qFormat="1"/>
+    <w:lsdException w:name="heading 8" w:semiHidden="1" w:uiPriority="9" w:unhideWhenUsed="1" w:qFormat="1"/>
+    <w:lsdException w:name="heading 9" w:semiHidden="1" w:uiPriority="9" w:unhideWhenUsed="1" w:qFormat="1"/>
+    <w:lsdException w:name="index 1" w:semiHidden="1" w:unhideWhenUsed="1"/>
+    <w:lsdException w:name="index 2" w:semiHidden="1" w:unhideWhenUsed="1"/>
+    <w:lsdException w:name="index 3" w:semiHidden="1" w:unhideWhenUsed="1"/>
+    <w:lsdException w:name="index 4" w:semiHidden="1" w:unhideWhenUsed="1"/>
+    <w:lsdException w:name="index 5" w:semiHidden="1" w:unhideWhenUsed="1"/>
+    <w:lsdException w:name="index 6" w:semiHidden="1" w:unhideWhenUsed="1"/>
+    <w:lsdException w:name="index 7" w:semiHidden="1" w:unhideWhenUsed="1"/>
+    <w:lsdException w:name="index 8" w:semiHidden="1" w:unhideWhenUsed="1"/>
+    <w:lsdException w:name="index 9" w:semiHidden="1" w:unhideWhenUsed="1"/>
+    <w:lsdException w:name="toc 1" w:semiHidden="1" w:uiPriority="39" w:unhideWhenUsed="1"/>
+    <w:lsdException w:name="toc 2" w:semiHidden="1" w:uiPriority="39" w:unhideWhenUsed="1"/>
+    <w:lsdException w:name="toc 3" w:semiHidden="1" w:uiPriority="39" w:unhideWhenUsed="1"/>
+    <w:lsdException w:name="toc 4" w:semiHidden="1" w:uiPriority="39" w:unhideWhenUsed="1"/>
+    <w:lsdException w:name="toc 5" w:semiHidden="1" w:uiPriority="39" w:unhideWhenUsed="1"/>
+    <w:lsdException w:name="toc 6" w:semiHidden="1" w:uiPriority="39" w:unhideWhenUsed="1"/>
+    <w:lsdException w:name="toc 7" w:semiHidden="1" w:uiPriority="39" w:unhideWhenUsed="1"/>
+    <w:lsdException w:name="toc 8" w:semiHidden="1" w:uiPriority="39" w:unhideWhenUsed="1"/>
+    <w:lsdException w:name="toc 9" w:semiHidden="1" w:uiPriority="39" w:unhideWhenUsed="1"/>
+    <w:lsdException w:name="Normal Indent" w:semiHidden="1" w:unhideWhenUsed="1"/>
+    <w:lsdException w:name="footnote text" w:semiHidden="1" w:unhideWhenUsed="1"/>
+    <w:lsdException w:name="annotation text" w:semiHidden="1" w:unhideWhenUsed="1"/>
+    <w:lsdException w:name="header" w:semiHidden="1" w:unhideWhenUsed="1"/>
+    <w:lsdException w:name="footer" w:semiHidden="1" w:unhideWhenUsed="1"/>
+    <w:lsdException w:name="index heading" w:semiHidden="1" w:unhideWhenUsed="1"/>
+    <w:lsdException w:name="caption" w:semiHidden="1" w:uiPriority="35" w:unhideWhenUsed="1" w:qFormat="1"/>
+    <w:lsdException w:name="table of figures" w:semiHidden="1" w:unhideWhenUsed="1"/>
+    <w:lsdException w:name="envelope address" w:semiHidden="1" w:unhideWhenUsed="1"/>
+    <w:lsdException w:name="envelope return" w:semiHidden="1" w:unhideWhenUsed="1"/>
+    <w:lsdException w:name="footnote reference" w:semiHidden="1" w:unhideWhenUsed="1"/>
+    <w:lsdException w:name="annotation reference" w:semiHidden="1" w:unhideWhenUsed="1"/>
+    <w:lsdException w:name="line number" w:semiHidden="1" w:unhideWhenUsed="1"/>
+    <w:lsdException w:name="page number" w:semiHidden="1" w:unhideWhenUsed="1"/>
+    <w:lsdException w:name="endnote reference" w:semiHidden="1" w:unhideWhenUsed="1"/>
+    <w:lsdException w:name="endnote text" w:semiHidden="1" w:unhideWhenUsed="1"/>
+    <w:lsdException w:name="table of authorities" w:semiHidden="1" w:unhideWhenUsed="1"/>
+    <w:lsdException w:name="macro" w:semiHidden="1" w:unhideWhenUsed="1"/>
+    <w:lsdException w:name="toa heading" w:semiHidden="1" w:unhideWhenUsed="1"/>
+    <w:lsdException w:name="List" w:semiHidden="1" w:unhideWhenUsed="1"/>
+    <w:lsdException w:name="List Bullet" w:semiHidden="1" w:unhideWhenUsed="1"/>
+    <w:lsdException w:name="List Number" w:semiHidden="1" w:unhideWhenUsed="1"/>
+    <w:lsdException w:name="List 2" w:semiHidden="1" w:unhideWhenUsed="1"/>
+    <w:lsdException w:name="List 3" w:semiHidden="1" w:unhideWhenUsed="1"/>
+    <w:lsdException w:name="List 4" w:semiHidden="1" w:unhideWhenUsed="1"/>
+    <w:lsdException w:name="List 5" w:semiHidden="1" w:unhideWhenUsed="1"/>
+    <w:lsdException w:name="List Bullet 2" w:semiHidden="1" w:unhideWhenUsed="1"/>
+    <w:lsdException w:name="List Bullet 3" w:semiHidden="1" w:unhideWhenUsed="1"/>
+    <w:lsdException w:name="List Bullet 4" w:semiHidden="1" w:unhideWhenUsed="1"/>
+    <w:lsdException w:name="List Bullet 5" w:semiHidden="1" w:unhideWhenUsed="1"/>
+    <w:lsdException w:name="List Number 2" w:semiHidden="1" w:unhideWhenUsed="1"/>
+    <w:lsdException w:name="List Number 3" w:semiHidden="1" w:unhideWhenUsed="1"/>
+    <w:lsdException w:name="List Number 4" w:semiHidden="1" w:unhideWhenUsed="1"/>
+    <w:lsdException w:name="List Number 5" w:semiHidden="1" w:unhideWhenUsed="1"/>
+    <w:lsdException w:name="Title" w:uiPriority="10" w:qFormat="1"/>
+    <w:lsdException w:name="Closing" w:semiHidden="1" w:unhideWhenUsed="1"/>
+    <w:lsdException w:name="Signature" w:semiHidden="1" w:unhideWhenUsed="1"/>
+    <w:lsdException w:name="Default Paragraph Font" w:semiHidden="1" w:uiPriority="1" w:unhideWhenUsed="1"/>
+    <w:lsdException w:name="Body Text" w:semiHidden="1" w:unhideWhenUsed="1"/>
+    <w:lsdException w:name="Body Text Indent" w:semiHidden="1" w:unhideWhenUsed="1"/>
+    <w:lsdException w:name="List Continue" w:semiHidden="1" w:unhideWhenUsed="1"/>
+    <w:lsdException w:name="List Continue 2" w:semiHidden="1" w:unhideWhenUsed="1"/>
+    <w:lsdException w:name="List Continue 3" w:semiHidden="1" w:unhideWhenUsed="1"/>
+    <w:lsdException w:name="List Continue 4" w:semiHidden="1" w:unhideWhenUsed="1"/>
+    <w:lsdException w:name="List Continue 5" w:semiHidden="1" w:unhideWhenUsed="1"/>
+    <w:lsdException w:name="Message Header" w:semiHidden="1" w:unhideWhenUsed="1"/>
+    <w:lsdException w:name="Subtitle" w:uiPriority="11" w:qFormat="1"/>
+    <w:lsdException w:name="Salutation" w:semiHidden="1" w:unhideWhenUsed="1"/>
+    <w:lsdException w:name="Date" w:semiHidden="1" w:unhideWhenUsed="1"/>
+    <w:lsdException w:name="Body Text First Indent" w:semiHidden="1" w:unhideWhenUsed="1"/>
+    <w:lsdException w:name="Body Text First Indent 2" w:semiHidden="1" w:unhideWhenUsed="1"/>
+    <w:lsdException w:name="Note Heading" w:semiHidden="1" w:unhideWhenUsed="1"/>
+    <w:lsdException w:name="Body Text 2" w:semiHidden="1" w:unhideWhenUsed="1"/>
+    <w:lsdException w:name="Body Text 3" w:semiHidden="1" w:unhideWhenUsed="1"/>
+    <w:lsdException w:name="Body Text Indent 2" w:semiHidden="1" w:unhideWhenUsed="1"/>
+    <w:lsdException w:name="Body Text Indent 3" w:semiHidden="1" w:unhideWhenUsed="1"/>
+    <w:lsdException w:name="Block Text" w:semiHidden="1" w:unhideWhenUsed="1"/>
+    <w:lsdException w:name="Hyperlink" w:semiHidden="1" w:unhideWhenUsed="1"/>
+    <w:lsdException w:name="FollowedHyperlink" w:semiHidden="1" w:unhideWhenUsed="1"/>
+    <w:lsdException w:name="Strong" w:uiPriority="22" w:qFormat="1"/>
+    <w:lsdException w:name="Emphasis" w:uiPriority="20" w:qFormat="1"/>
+    <w:lsdException w:name="Document Map" w:semiHidden="1" w:unhideWhenUsed="1"/>
+    <w:lsdException w:name="Plain Text" w:semiHidden="1" w:unhideWhenUsed="1"/>
+    <w:lsdException w:name="E-mail Signature" w:semiHidden="1" w:unhideWhenUsed="1"/>
+    <w:lsdException w:name="HTML Top of Form" w:semiHidden="1" w:unhideWhenUsed="1"/>
+    <w:lsdException w:name="HTML Bottom of Form" w:semiHidden="1" w:unhideWhenUsed="1"/>
+    <w:lsdException w:name="Normal (Web)" w:semiHidden="1" w:unhideWhenUsed="1"/>
+    <w:lsdException w:name="HTML Acronym" w:semiHidden="1" w:unhideWhenUsed="1"/>
+    <w:lsdException w:name="HTML Address" w:semiHidden="1" w:unhideWhenUsed="1"/>
+    <w:lsdException w:name="HTML Cite" w:semiHidden="1" w:unhideWhenUsed="1"/>
+    <w:lsdException w:name="HTML Code" w:semiHidden="1" w:unhideWhenUsed="1"/>
+    <w:lsdException w:name="HTML Definition" w:semiHidden="1" w:unhideWhenUsed="1"/>
+    <w:lsdException w:name="HTML Keyboard" w:semiHidden="1" w:unhideWhenUsed="1"/>
+    <w:lsdException w:name="HTML Preformatted" w:semiHidden="1" w:unhideWhenUsed="1"/>
+    <w:lsdException w:name="HTML Sample" w:semiHidden="1" w:unhideWhenUsed="1"/>
+    <w:lsdException w:name="HTML Typewriter" w:semiHidden="1" w:unhideWhenUsed="1"/>
+    <w:lsdException w:name="HTML Variable" w:semiHidden="1" w:unhideWhenUsed="1"/>
+    <w:lsdException w:name="Normal Table" w:semiHidden="1" w:unhideWhenUsed="1"/>
+    <w:lsdException w:name="annotation subject" w:semiHidden="1" w:unhideWhenUsed="1"/>
+    <w:lsdException w:name="No List" w:semiHidden="1" w:unhideWhenUsed="1"/>
+    <w:lsdException w:name="Outline List 1" w:semiHidden="1" w:unhideWhenUsed="1"/>
+    <w:lsdException w:name="Outline List 2" w:semiHidden="1" w:unhideWhenUsed="1"/>
+    <w:lsdException w:name="Outline List 3" w:semiHidden="1" w:unhideWhenUsed="1"/>
+    <w:lsdException w:name="Table Simple 1" w:semiHidden="1" w:unhideWhenUsed="1"/>
+    <w:lsdException w:name="Table Simple 2" w:semiHidden="1" w:unhideWhenUsed="1"/>
+    <w:lsdException w:name="Table Simple 3" w:semiHidden="1" w:unhideWhenUsed="1"/>
+    <w:lsdException w:name="Table Classic 1" w:semiHidden="1" w:unhideWhenUsed="1"/>
+    <w:lsdException w:name="Table Classic 2" w:semiHidden="1" w:unhideWhenUsed="1"/>
+    <w:lsdException w:name="Table Classic 3" w:semiHidden="1" w:unhideWhenUsed="1"/>
+    <w:lsdException w:name="Table Classic 4" w:semiHidden="1" w:unhideWhenUsed="1"/>
+    <w:lsdException w:name="Table Colorful 1" w:semiHidden="1" w:unhideWhenUsed="1"/>
+    <w:lsdException w:name="Table Colorful 2" w:semiHidden="1" w:unhideWhenUsed="1"/>
+    <w:lsdException w:name="Table Colorful 3" w:semiHidden="1" w:unhideWhenUsed="1"/>
+    <w:lsdException w:name="Table Columns 1" w:semiHidden="1" w:unhideWhenUsed="1"/>
+    <w:lsdException w:name="Table Columns 2" w:semiHidden="1" w:unhideWhenUsed="1"/>
+    <w:lsdException w:name="Table Columns 3" w:semiHidden="1" w:unhideWhenUsed="1"/>
+    <w:lsdException w:name="Table Columns 4" w:semiHidden="1" w:unhideWhenUsed="1"/>
+    <w:lsdException w:name="Table Columns 5" w:semiHidden="1" w:unhideWhenUsed="1"/>
+    <w:lsdException w:name="Table Grid 1" w:semiHidden="1" w:unhideWhenUsed="1"/>
+    <w:lsdException w:name="Table Grid 2" w:semiHidden="1" w:unhideWhenUsed="1"/>
+    <w:lsdException w:name="Table Grid 3" w:semiHidden="1" w:unhideWhenUsed="1"/>
+    <w:lsdException w:name="Table Grid 4" w:semiHidden="1" w:unhideWhenUsed="1"/>
+    <w:lsdException w:name="Table Grid 5" w:semiHidden="1" w:unhideWhenUsed="1"/>
+    <w:lsdException w:name="Table Grid 6" w:semiHidden="1" w:unhideWhenUsed="1"/>
+    <w:lsdException w:name="Table Grid 7" w:semiHidden="1" w:unhideWhenUsed="1"/>
+    <w:lsdException w:name="Table Grid 8" w:semiHidden="1" w:unhideWhenUsed="1"/>
+    <w:lsdException w:name="Table List 1" w:semiHidden="1" w:unhideWhenUsed="1"/>
+    <w:lsdException w:name="Table List 2" w:semiHidden="1" w:unhideWhenUsed="1"/>
+    <w:lsdException w:name="Table List 3" w:semiHidden="1" w:unhideWhenUsed="1"/>
+    <w:lsdException w:name="Table List 4" w:semiHidden="1" w:unhideWhenUsed="1"/>
+    <w:lsdException w:name="Table List 5" w:semiHidden="1" w:unhideWhenUsed="1"/>
+    <w:lsdException w:name="Table List 6" w:semiHidden="1" w:unhideWhenUsed="1"/>
+    <w:lsdException w:name="Table List 7" w:semiHidden="1" w:unhideWhenUsed="1"/>
+    <w:lsdException w:name="Table List 8" w:semiHidden="1" w:unhideWhenUsed="1"/>
+    <w:lsdException w:name="Table 3D effects 1" w:semiHidden="1" w:unhideWhenUsed="1"/>
+    <w:lsdException w:name="Table 3D effects 2" w:semiHidden="1" w:unhideWhenUsed="1"/>
+    <w:lsdException w:name="Table 3D effects 3" w:semiHidden="1" w:unhideWhenUsed="1"/>
+    <w:lsdException w:name="Table Contemporary" w:semiHidden="1" w:unhideWhenUsed="1"/>
+    <w:lsdException w:name="Table Elegant" w:semiHidden="1" w:unhideWhenUsed="1"/>
+    <w:lsdException w:name="Table Professional" w:semiHidden="1" w:unhideWhenUsed="1"/>
+    <w:lsdException w:name="Table Subtle 1" w:semiHidden="1" w:unhideWhenUsed="1"/>
+    <w:lsdException w:name="Table Subtle 2" w:semiHidden="1" w:unhideWhenUsed="1"/>
+    <w:lsdException w:name="Table Web 1" w:semiHidden="1" w:unhideWhenUsed="1"/>
+    <w:lsdException w:name="Table Web 2" w:semiHidden="1" w:unhideWhenUsed="1"/>
+    <w:lsdException w:name="Table Web 3" w:semiHidden="1" w:unhideWhenUsed="1"/>
+    <w:lsdException w:name="Balloon Text" w:semiHidden="1" w:unhideWhenUsed="1"/>
+    <w:lsdException w:name="Table Grid" w:uiPriority="39"/>
+    <w:lsdException w:name="Table Theme" w:semiHidden="1" w:unhideWhenUsed="1"/>
+    <w:lsdException w:name="Placeholder Text" w:semiHidden="1"/>
+    <w:lsdException w:name="No Spacing" w:uiPriority="1" w:qFormat="1"/>
+    <w:lsdException w:name="Light Shading" w:uiPriority="60"/>
+    <w:lsdException w:name="Light List" w:uiPriority="61"/>
+    <w:lsdException w:name="Light Grid" w:uiPriority="62"/>
+    <w:lsdException w:name="Medium Shading 1" w:uiPriority="63"/>
+    <w:lsdException w:name="Medium Shading 2" w:uiPriority="64"/>
+    <w:lsdException w:name="Medium List 1" w:uiPriority="65"/>
+    <w:lsdException w:name="Medium List 2" w:uiPriority="66"/>
+    <w:lsdException w:name="Medium Grid 1" w:uiPriority="67"/>
+    <w:lsdException w:name="Medium Grid 2" w:uiPriority="68"/>
+    <w:lsdException w:name="Medium Grid 3" w:uiPriority="69"/>
+    <w:lsdException w:name="Dark List" w:uiPriority="70"/>
+    <w:lsdException w:name="Colorful Shading" w:uiPriority="71"/>
+    <w:lsdException w:name="Colorful List" w:uiPriority="72"/>
+    <w:lsdException w:name="Colorful Grid" w:uiPriority="73"/>
+    <w:lsdException w:name="Light Shading Accent 1" w:uiPriority="60"/>
+    <w:lsdException w:name="Light List Accent 1" w:uiPriority="61"/>
+    <w:lsdException w:name="Light Grid Accent 1" w:uiPriority="62"/>
+    <w:lsdException w:name="Medium Shading 1 Accent 1" w:uiPriority="63"/>
+    <w:lsdException w:name="Medium Shading 2 Accent 1" w:uiPriority="64"/>
+    <w:lsdException w:name="Medium List 1 Accent 1" w:uiPriority="65"/>
+    <w:lsdException w:name="Revision" w:semiHidden="1"/>
+    <w:lsdException w:name="List Paragraph" w:uiPriority="34" w:qFormat="1"/>
+    <w:lsdException w:name="Quote" w:uiPriority="29" w:qFormat="1"/>
+    <w:lsdException w:name="Intense Quote" w:uiPriority="30" w:qFormat="1"/>
+    <w:lsdException w:name="Medium List 2 Accent 1" w:uiPriority="66"/>
+    <w:lsdException w:name="Medium Grid 1 Accent 1" w:uiPriority="67"/>
+    <w:lsdException w:name="Medium Grid 2 Accent 1" w:uiPriority="68"/>
+    <w:lsdException w:name="Medium Grid 3 Accent 1" w:uiPriority="69"/>
+    <w:lsdException w:name="Dark List Accent 1" w:uiPriority="70"/>
+    <w:lsdException w:name="Colorful Shading Accent 1" w:uiPriority="71"/>
+    <w:lsdException w:name="Colorful List Accent 1" w:uiPriority="72"/>
+    <w:lsdException w:name="Colorful Grid Accent 1" w:uiPriority="73"/>
+    <w:lsdException w:name="Light Shading Accent 2" w:uiPriority="60"/>
+    <w:lsdException w:name="Light List Accent 2" w:uiPriority="61"/>
+    <w:lsdException w:name="Light Grid Accent 2" w:uiPriority="62"/>
+    <w:lsdException w:name="Medium Shading 1 Accent 2" w:uiPriority="63"/>
+    <w:lsdException w:name="Medium Shading 2 Accent 2" w:uiPriority="64"/>
+    <w:lsdException w:name="Medium List 1 Accent 2" w:uiPriority="65"/>
+    <w:lsdException w:name="Medium List 2 Accent 2" w:uiPriority="66"/>
+    <w:lsdException w:name="Medium Grid 1 Accent 2" w:uiPriority="67"/>
+    <w:lsdException w:name="Medium Grid 2 Accent 2" w:uiPriority="68"/>
+    <w:lsdException w:name="Medium Grid 3 Accent 2" w:uiPriority="69"/>
+    <w:lsdException w:name="Dark List Accent 2" w:uiPriority="70"/>
+    <w:lsdException w:name="Colorful Shading Accent 2" w:uiPriority="71"/>
+    <w:lsdException w:name="Colorful List Accent 2" w:uiPriority="72"/>
+    <w:lsdException w:name="Colorful Grid Accent 2" w:uiPriority="73"/>
+    <w:lsdException w:name="Light Shading Accent 3" w:uiPriority="60"/>
+    <w:lsdException w:name="Light List Accent 3" w:uiPriority="61"/>
+    <w:lsdException w:name="Light Grid Accent 3" w:uiPriority="62"/>
+    <w:lsdException w:name="Medium Shading 1 Accent 3" w:uiPriority="63"/>
+    <w:lsdException w:name="Medium Shading 2 Accent 3" w:uiPriority="64"/>
+    <w:lsdException w:name="Medium List 1 Accent 3" w:uiPriority="65"/>
+    <w:lsdException w:name="Medium List 2 Accent 3" w:uiPriority="66"/>
+    <w:lsdException w:name="Medium Grid 1 Accent 3" w:uiPriority="67"/>
+    <w:lsdException w:name="Medium Grid 2 Accent 3" w:uiPriority="68"/>
+    <w:lsdException w:name="Medium Grid 3 Accent 3" w:uiPriority="69"/>
+    <w:lsdException w:name="Dark List Accent 3" w:uiPriority="70"/>
+    <w:lsdException w:name="Colorful Shading Accent 3" w:uiPriority="71"/>
+    <w:lsdException w:name="Colorful List Accent 3" w:uiPriority="72"/>
+    <w:lsdException w:name="Colorful Grid Accent 3" w:uiPriority="73"/>
+    <w:lsdException w:name="Light Shading Accent 4" w:uiPriority="60"/>
+    <w:lsdException w:name="Light List Accent 4" w:uiPriority="61"/>
+    <w:lsdException w:name="Light Grid Accent 4" w:uiPriority="62"/>
+    <w:lsdException w:name="Medium Shading 1 Accent 4" w:uiPriority="63"/>
+    <w:lsdException w:name="Medium Shading 2 Accent 4" w:uiPriority="64"/>
+    <w:lsdException w:name="Medium List 1 Accent 4" w:uiPriority="65"/>
+    <w:lsdException w:name="Medium List 2 Accent 4" w:uiPriority="66"/>
+    <w:lsdException w:name="Medium Grid 1 Accent 4" w:uiPriority="67"/>
+    <w:lsdException w:name="Medium Grid 2 Accent 4" w:uiPriority="68"/>
+    <w:lsdException w:name="Medium Grid 3 Accent 4" w:uiPriority="69"/>
+    <w:lsdException w:name="Dark List Accent 4" w:uiPriority="70"/>
+    <w:lsdException w:name="Colorful Shading Accent 4" w:uiPriority="71"/>
+    <w:lsdException w:name="Colorful List Accent 4" w:uiPriority="72"/>
+    <w:lsdException w:name="Colorful Grid Accent 4" w:uiPriority="73"/>
+    <w:lsdException w:name="Light Shading Accent 5" w:uiPriority="60"/>
+    <w:lsdException w:name="Light List Accent 5" w:uiPriority="61"/>
+    <w:lsdException w:name="Light Grid Accent 5" w:uiPriority="62"/>
+    <w:lsdException w:name="Medium Shading 1 Accent 5" w:uiPriority="63"/>
+    <w:lsdException w:name="Medium Shading 2 Accent 5" w:uiPriority="64"/>
+    <w:lsdException w:name="Medium List 1 Accent 5" w:uiPriority="65"/>
+    <w:lsdException w:name="Medium List 2 Accent 5" w:uiPriority="66"/>
+    <w:lsdException w:name="Medium Grid 1 Accent 5" w:uiPriority="67"/>
+    <w:lsdException w:name="Medium Grid 2 Accent 5" w:uiPriority="68"/>
+    <w:lsdException w:name="Medium Grid 3 Accent 5" w:uiPriority="69"/>
+    <w:lsdException w:name="Dark List Accent 5" w:uiPriority="70"/>
+    <w:lsdException w:name="Colorful Shading Accent 5" w:uiPriority="71"/>
+    <w:lsdException w:name="Colorful List Accent 5" w:uiPriority="72"/>
+    <w:lsdException w:name="Colorful Grid Accent 5" w:uiPriority="73"/>
+    <w:lsdException w:name="Light Shading Accent 6" w:uiPriority="60"/>
+    <w:lsdException w:name="Light List Accent 6" w:uiPriority="61"/>
+    <w:lsdException w:name="Light Grid Accent 6" w:uiPriority="62"/>
+    <w:lsdException w:name="Medium Shading 1 Accent 6" w:uiPriority="63"/>
+    <w:lsdException w:name="Medium Shading 2 Accent 6" w:uiPriority="64"/>
+    <w:lsdException w:name="Medium List 1 Accent 6" w:uiPriority="65"/>
+    <w:lsdException w:name="Medium List 2 Accent 6" w:uiPriority="66"/>
+    <w:lsdException w:name="Medium Grid 1 Accent 6" w:uiPriority="67"/>
+    <w:lsdException w:name="Medium Grid 2 Accent 6" w:uiPriority="68"/>
+    <w:lsdException w:name="Medium Grid 3 Accent 6" w:uiPriority="69"/>
+    <w:lsdException w:name="Dark List Accent 6" w:uiPriority="70"/>
+    <w:lsdException w:name="Colorful Shading Accent 6" w:uiPriority="71"/>
+    <w:lsdException w:name="Colorful List Accent 6" w:uiPriority="72"/>
+    <w:lsdException w:name="Colorful Grid Accent 6" w:uiPriority="73"/>
+    <w:lsdException w:name="Subtle Emphasis" w:uiPriority="19" w:qFormat="1"/>
+    <w:lsdException w:name="Intense Emphasis" w:uiPriority="21" w:qFormat="1"/>
+    <w:lsdException w:name="Subtle Reference" w:uiPriority="31" w:qFormat="1"/>
+    <w:lsdException w:name="Intense Reference" w:uiPriority="32" w:qFormat="1"/>
+    <w:lsdException w:name="Book Title" w:uiPriority="33" w:qFormat="1"/>
+    <w:lsdException w:name="Bibliography" w:semiHidden="1" w:uiPriority="37" w:unhideWhenUsed="1"/>
+    <w:lsdException w:name="TOC Heading" w:semiHidden="1" w:uiPriority="39" w:unhideWhenUsed="1" w:qFormat="1"/>
+    <w:lsdException w:name="Plain Table 1" w:uiPriority="41"/>
+    <w:lsdException w:name="Plain Table 2" w:uiPriority="42"/>
+    <w:lsdException w:name="Plain Table 3" w:uiPriority="43"/>
+    <w:lsdException w:name="Plain Table 4" w:uiPriority="44"/>
+    <w:lsdException w:name="Plain Table 5" w:uiPriority="45"/>
+    <w:lsdException w:name="Grid Table Light" w:uiPriority="40"/>
+    <w:lsdException w:name="Grid Table 1 Light" w:uiPriority="46"/>
+    <w:lsdException w:name="Grid Table 2" w:uiPriority="47"/>
+    <w:lsdException w:name="Grid Table 3" w:uiPriority="48"/>
+    <w:lsdException w:name="Grid Table 4" w:uiPriority="49"/>
+    <w:lsdException w:name="Grid Table 5 Dark" w:uiPriority="50"/>
+    <w:lsdException w:name="Grid Table 6 Colorful" w:uiPriority="51"/>
+    <w:lsdException w:name="Grid Table 7 Colorful" w:uiPriority="52"/>
+    <w:lsdException w:name="Grid Table 1 Light Accent 1" w:uiPriority="46"/>
+    <w:lsdException w:name="Grid Table 2 Accent 1" w:uiPriority="47"/>
+    <w:lsdException w:name="Grid Table 3 Accent 1" w:uiPriority="48"/>
+    <w:lsdException w:name="Grid Table 4 Accent 1" w:uiPriority="49"/>
+    <w:lsdException w:name="Grid Table 5 Dark Accent 1" w:uiPriority="50"/>
+    <w:lsdException w:name="Grid Table 6 Colorful Accent 1" w:uiPriority="51"/>
+    <w:lsdException w:name="Grid Table 7 Colorful Accent 1" w:uiPriority="52"/>
+    <w:lsdException w:name="Grid Table 1 Light Accent 2" w:uiPriority="46"/>
+    <w:lsdException w:name="Grid Table 2 Accent 2" w:uiPriority="47"/>
+    <w:lsdException w:name="Grid Table 3 Accent 2" w:uiPriority="48"/>
+    <w:lsdException w:name="Grid Table 4 Accent 2" w:uiPriority="49"/>
+    <w:lsdException w:name="Grid Table 5 Dark Accent 2" w:uiPriority="50"/>
+    <w:lsdException w:name="Grid Table 6 Colorful Accent 2" w:uiPriority="51"/>
+    <w:lsdException w:name="Grid Table 7 Colorful Accent 2" w:uiPriority="52"/>
+    <w:lsdException w:name="Grid Table 1 Light Accent 3" w:uiPriority="46"/>
+    <w:lsdException w:name="Grid Table 2 Accent 3" w:uiPriority="47"/>
+    <w:lsdException w:name="Grid Table 3 Accent 3" w:uiPriority="48"/>
+    <w:lsdException w:name="Grid Table 4 Accent 3" w:uiPriority="49"/>
+    <w:lsdException w:name="Grid Table 5 Dark Accent 3" w:uiPriority="50"/>
+    <w:lsdException w:name="Grid Table 6 Colorful Accent 3" w:uiPriority="51"/>
+    <w:lsdException w:name="Grid Table 7 Colorful Accent 3" w:uiPriority="52"/>
+    <w:lsdException w:name="Grid Table 1 Light Accent 4" w:uiPriority="46"/>
+    <w:lsdException w:name="Grid Table 2 Accent 4" w:uiPriority="47"/>
+    <w:lsdException w:name="Grid Table 3 Accent 4" w:uiPriority="48"/>
+    <w:lsdException w:name="Grid Table 4 Accent 4" w:uiPriority="49"/>
+    <w:lsdException w:name="Grid Table 5 Dark Accent 4" w:uiPriority="50"/>
+    <w:lsdException w:name="Grid Table 6 Colorful Accent 4" w:uiPriority="51"/>
+    <w:lsdException w:name="Grid Table 7 Colorful Accent 4" w:uiPriority="52"/>
+    <w:lsdException w:name="Grid Table 1 Light Accent 5" w:uiPriority="46"/>
+    <w:lsdException w:name="Grid Table 2 Accent 5" w:uiPriority="47"/>
+    <w:lsdException w:name="Grid Table 3 Accent 5" w:uiPriority="48"/>
+    <w:lsdException w:name="Grid Table 4 Accent 5" w:uiPriority="49"/>
+    <w:lsdException w:name="Grid Table 5 Dark Accent 5" w:uiPriority="50"/>
+    <w:lsdException w:name="Grid Table 6 Colorful Accent 5" w:uiPriority="51"/>
+    <w:lsdException w:name="Grid Table 7 Colorful Accent 5" w:uiPriority="52"/>
+    <w:lsdException w:name="Grid Table 1 Light Accent 6" w:uiPriority="46"/>
+    <w:lsdException w:name="Grid Table 2 Accent 6" w:uiPriority="47"/>
+    <w:lsdException w:name="Grid Table 3 Accent 6" w:uiPriority="48"/>
+    <w:lsdException w:name="Grid Table 4 Accent 6" w:uiPriority="49"/>
+    <w:lsdException w:name="Grid Table 5 Dark Accent 6" w:uiPriority="50"/>
+    <w:lsdException w:name="Grid Table 6 Colorful Accent 6" w:uiPriority="51"/>
+    <w:lsdException w:name="Grid Table 7 Colorful Accent 6" w:uiPriority="52"/>
+    <w:lsdException w:name="List Table 1 Light" w:uiPriority="46"/>
+    <w:lsdException w:name="List Table 2" w:uiPriority="47"/>
+    <w:lsdException w:name="List Table 3" w:uiPriority="48"/>
+    <w:lsdException w:name="List Table 4" w:uiPriority="49"/>
+    <w:lsdException w:name="List Table 5 Dark" w:uiPriority="50"/>
+    <w:lsdException w:name="List Table 6 Colorful" w:uiPriority="51"/>
+    <w:lsdException w:name="List Table 7 Colorful" w:uiPriority="52"/>
+    <w:lsdException w:name="List Table 1 Light Accent 1" w:uiPriority="46"/>
+    <w:lsdException w:name="List Table 2 Accent 1" w:uiPriority="47"/>
+    <w:lsdException w:name="List Table 3 Accent 1" w:uiPriority="48"/>
+    <w:lsdException w:name="List Table 4 Accent 1" w:uiPriority="49"/>
+    <w:lsdException w:name="List Table 5 Dark Accent 1" w:uiPriority="50"/>
+    <w:lsdException w:name="List Table 6 Colorful Accent 1" w:uiPriority="51"/>
+    <w:lsdException w:name="List Table 7 Colorful Accent 1" w:uiPriority="52"/>
+    <w:lsdException w:name="List Table 1 Light Accent 2" w:uiPriority="46"/>
+    <w:lsdException w:name="List Table 2 Accent 2" w:uiPriority="47"/>
+    <w:lsdException w:name="List Table 3 Accent 2" w:uiPriority="48"/>
+    <w:lsdException w:name="List Table 4 Accent 2" w:uiPriority="49"/>
+    <w:lsdException w:name="List Table 5 Dark Accent 2" w:uiPriority="50"/>
+    <w:lsdException w:name="List Table 6 Colorful Accent 2" w:uiPriority="51"/>
+    <w:lsdException w:name="List Table 7 Colorful Accent 2" w:uiPriority="52"/>
+    <w:lsdException w:name="List Table 1 Light Accent 3" w:uiPriority="46"/>
+    <w:lsdException w:name="List Table 2 Accent 3" w:uiPriority="47"/>
+    <w:lsdException w:name="List Table 3 Accent 3" w:uiPriority="48"/>
+    <w:lsdException w:name="List Table 4 Accent 3" w:uiPriority="49"/>
+    <w:lsdException w:name="List Table 5 Dark Accent 3" w:uiPriority="50"/>
+    <w:lsdException w:name="List Table 6 Colorful Accent 3" w:uiPriority="51"/>
+    <w:lsdException w:name="List Table 7 Colorful Accent 3" w:uiPriority="52"/>
+    <w:lsdException w:name="List Table 1 Light Accent 4" w:uiPriority="46"/>
+    <w:lsdException w:name="List Table 2 Accent 4" w:uiPriority="47"/>
+    <w:lsdException w:name="List Table 3 Accent 4" w:uiPriority="48"/>
+    <w:lsdException w:name="List Table 4 Accent 4" w:uiPriority="49"/>
+    <w:lsdException w:name="List Table 5 Dark Accent 4" w:uiPriority="50"/>
+    <w:lsdException w:name="List Table 6 Colorful Accent 4" w:uiPriority="51"/>
+    <w:lsdException w:name="List Table 7 Colorful Accent 4" w:uiPriority="52"/>
+    <w:lsdException w:name="List Table 1 Light Accent 5" w:uiPriority="46"/>
+    <w:lsdException w:name="List Table 2 Accent 5" w:uiPriority="47"/>
+    <w:lsdException w:name="List Table 3 Accent 5" w:uiPriority="48"/>
+    <w:lsdException w:name="List Table 4 Accent 5" w:uiPriority="49"/>
+    <w:lsdException w:name="List Table 5 Dark Accent 5" w:uiPriority="50"/>
+    <w:lsdException w:name="List Table 6 Colorful Accent 5" w:uiPriority="51"/>
+    <w:lsdException w:name="List Table 7 Colorful Accent 5" w:uiPriority="52"/>
+    <w:lsdException w:name="List Table 1 Light Accent 6" w:uiPriority="46"/>
+    <w:lsdException w:name="List Table 2 Accent 6" w:uiPriority="47"/>
+    <w:lsdException w:name="List Table 3 Accent 6" w:uiPriority="48"/>
+    <w:lsdException w:name="List Table 4 Accent 6" w:uiPriority="49"/>
+    <w:lsdException w:name="List Table 5 Dark Accent 6" w:uiPriority="50"/>
+    <w:lsdException w:name="List Table 6 Colorful Accent 6" w:uiPriority="51"/>
+    <w:lsdException w:name="List Table 7 Colorful Accent 6" w:uiPriority="52"/>
   </w:latentStyles>
-  <w:style w:type="paragraph" w:default="1" w:styleId="Normal">
+  <w:style w:type="paragraph" w:default="1" w:styleId="a">
     <w:name w:val="Normal"/>
     <w:qFormat/>
     <w:rsid w:val="000F2B7C"/>
@@ -3344,17 +4346,38 @@
       <w:lang w:val="en-US"/>
     </w:rPr>
   </w:style>
-  <w:style w:type="character" w:default="1" w:styleId="DefaultParagraphFont">
+  <w:style w:type="paragraph" w:styleId="1">
+    <w:name w:val="heading 1"/>
+    <w:basedOn w:val="a"/>
+    <w:next w:val="a"/>
+    <w:link w:val="10"/>
+    <w:uiPriority w:val="9"/>
+    <w:qFormat/>
+    <w:rsid w:val="00AE1C7F"/>
+    <w:pPr>
+      <w:keepNext/>
+      <w:keepLines/>
+      <w:spacing w:before="240" w:after="0"/>
+      <w:outlineLvl w:val="0"/>
+    </w:pPr>
+    <w:rPr>
+      <w:rFonts w:asciiTheme="majorHAnsi" w:eastAsiaTheme="majorEastAsia" w:hAnsiTheme="majorHAnsi" w:cstheme="majorBidi"/>
+      <w:color w:val="2F5496" w:themeColor="accent1" w:themeShade="BF"/>
+      <w:sz w:val="32"/>
+      <w:szCs w:val="32"/>
+    </w:rPr>
+  </w:style>
+  <w:style w:type="character" w:default="1" w:styleId="a0">
     <w:name w:val="Default Paragraph Font"/>
     <w:uiPriority w:val="1"/>
+    <w:semiHidden/>
     <w:unhideWhenUsed/>
   </w:style>
-  <w:style w:type="table" w:default="1" w:styleId="TableNormal">
+  <w:style w:type="table" w:default="1" w:styleId="a1">
     <w:name w:val="Normal Table"/>
     <w:uiPriority w:val="99"/>
     <w:semiHidden/>
     <w:unhideWhenUsed/>
-    <w:qFormat/>
     <w:tblPr>
       <w:tblInd w:w="0" w:type="dxa"/>
       <w:tblCellMar>
@@ -3365,16 +4388,16 @@
       </w:tblCellMar>
     </w:tblPr>
   </w:style>
-  <w:style w:type="numbering" w:default="1" w:styleId="NoList">
+  <w:style w:type="numbering" w:default="1" w:styleId="a2">
     <w:name w:val="No List"/>
     <w:uiPriority w:val="99"/>
     <w:semiHidden/>
     <w:unhideWhenUsed/>
   </w:style>
-  <w:style w:type="paragraph" w:styleId="Header">
+  <w:style w:type="paragraph" w:styleId="a3">
     <w:name w:val="header"/>
-    <w:basedOn w:val="Normal"/>
-    <w:link w:val="HeaderChar"/>
+    <w:basedOn w:val="a"/>
+    <w:link w:val="a4"/>
     <w:uiPriority w:val="99"/>
     <w:unhideWhenUsed/>
     <w:rsid w:val="00585A73"/>
@@ -3386,10 +4409,10 @@
       <w:spacing w:after="0" w:line="240" w:lineRule="auto"/>
     </w:pPr>
   </w:style>
-  <w:style w:type="character" w:customStyle="1" w:styleId="HeaderChar">
-    <w:name w:val="Header Char"/>
-    <w:basedOn w:val="DefaultParagraphFont"/>
-    <w:link w:val="Header"/>
+  <w:style w:type="character" w:customStyle="1" w:styleId="a4">
+    <w:name w:val="Верхний колонтитул Знак"/>
+    <w:basedOn w:val="a0"/>
+    <w:link w:val="a3"/>
     <w:uiPriority w:val="99"/>
     <w:rsid w:val="00585A73"/>
     <w:rPr>
@@ -3397,10 +4420,10 @@
       <w:lang w:val="en-US"/>
     </w:rPr>
   </w:style>
-  <w:style w:type="paragraph" w:styleId="Footer">
+  <w:style w:type="paragraph" w:styleId="a5">
     <w:name w:val="footer"/>
-    <w:basedOn w:val="Normal"/>
-    <w:link w:val="FooterChar"/>
+    <w:basedOn w:val="a"/>
+    <w:link w:val="a6"/>
     <w:uiPriority w:val="99"/>
     <w:unhideWhenUsed/>
     <w:rsid w:val="00585A73"/>
@@ -3412,10 +4435,10 @@
       <w:spacing w:after="0" w:line="240" w:lineRule="auto"/>
     </w:pPr>
   </w:style>
-  <w:style w:type="character" w:customStyle="1" w:styleId="FooterChar">
-    <w:name w:val="Footer Char"/>
-    <w:basedOn w:val="DefaultParagraphFont"/>
-    <w:link w:val="Footer"/>
+  <w:style w:type="character" w:customStyle="1" w:styleId="a6">
+    <w:name w:val="Нижний колонтитул Знак"/>
+    <w:basedOn w:val="a0"/>
+    <w:link w:val="a5"/>
     <w:uiPriority w:val="99"/>
     <w:rsid w:val="00585A73"/>
     <w:rPr>
@@ -3423,9 +4446,9 @@
       <w:lang w:val="en-US"/>
     </w:rPr>
   </w:style>
-  <w:style w:type="paragraph" w:styleId="ListParagraph">
+  <w:style w:type="paragraph" w:styleId="a7">
     <w:name w:val="List Paragraph"/>
-    <w:basedOn w:val="Normal"/>
+    <w:basedOn w:val="a"/>
     <w:uiPriority w:val="34"/>
     <w:qFormat/>
     <w:rsid w:val="003F227A"/>
@@ -3434,9 +4457,9 @@
       <w:contextualSpacing/>
     </w:pPr>
   </w:style>
-  <w:style w:type="character" w:styleId="Hyperlink">
+  <w:style w:type="character" w:styleId="a8">
     <w:name w:val="Hyperlink"/>
-    <w:basedOn w:val="DefaultParagraphFont"/>
+    <w:basedOn w:val="a0"/>
     <w:uiPriority w:val="99"/>
     <w:unhideWhenUsed/>
     <w:rsid w:val="00D11C96"/>
@@ -3447,7 +4470,7 @@
   </w:style>
   <w:style w:type="character" w:customStyle="1" w:styleId="UnresolvedMention">
     <w:name w:val="Unresolved Mention"/>
-    <w:basedOn w:val="DefaultParagraphFont"/>
+    <w:basedOn w:val="a0"/>
     <w:uiPriority w:val="99"/>
     <w:semiHidden/>
     <w:unhideWhenUsed/>
@@ -3457,10 +4480,10 @@
       <w:shd w:val="clear" w:color="auto" w:fill="E1DFDD"/>
     </w:rPr>
   </w:style>
-  <w:style w:type="paragraph" w:styleId="BalloonText">
+  <w:style w:type="paragraph" w:styleId="a9">
     <w:name w:val="Balloon Text"/>
-    <w:basedOn w:val="Normal"/>
-    <w:link w:val="BalloonTextChar"/>
+    <w:basedOn w:val="a"/>
+    <w:link w:val="aa"/>
     <w:uiPriority w:val="99"/>
     <w:semiHidden/>
     <w:unhideWhenUsed/>
@@ -3474,10 +4497,10 @@
       <w:szCs w:val="16"/>
     </w:rPr>
   </w:style>
-  <w:style w:type="character" w:customStyle="1" w:styleId="BalloonTextChar">
-    <w:name w:val="Balloon Text Char"/>
-    <w:basedOn w:val="DefaultParagraphFont"/>
-    <w:link w:val="BalloonText"/>
+  <w:style w:type="character" w:customStyle="1" w:styleId="aa">
+    <w:name w:val="Текст выноски Знак"/>
+    <w:basedOn w:val="a0"/>
+    <w:link w:val="a9"/>
     <w:uiPriority w:val="99"/>
     <w:semiHidden/>
     <w:rsid w:val="0047054E"/>
@@ -3491,7 +4514,7 @@
   </w:style>
   <w:style w:type="paragraph" w:customStyle="1" w:styleId="Textdebaza">
     <w:name w:val="Text de baza"/>
-    <w:basedOn w:val="Normal"/>
+    <w:basedOn w:val="a"/>
     <w:qFormat/>
     <w:rsid w:val="00070DFF"/>
     <w:pPr>
@@ -3503,6 +4526,50 @@
       <w:rFonts w:ascii="Times New Roman" w:hAnsi="Times New Roman" w:cs="Times New Roman"/>
       <w:sz w:val="24"/>
       <w:szCs w:val="24"/>
+    </w:rPr>
+  </w:style>
+  <w:style w:type="paragraph" w:styleId="ab">
+    <w:name w:val="No Spacing"/>
+    <w:uiPriority w:val="1"/>
+    <w:qFormat/>
+    <w:rsid w:val="00502976"/>
+    <w:pPr>
+      <w:spacing w:after="0" w:line="240" w:lineRule="auto"/>
+    </w:pPr>
+    <w:rPr>
+      <w:noProof/>
+      <w:lang w:val="en-US"/>
+    </w:rPr>
+  </w:style>
+  <w:style w:type="character" w:customStyle="1" w:styleId="10">
+    <w:name w:val="Заголовок 1 Знак"/>
+    <w:basedOn w:val="a0"/>
+    <w:link w:val="1"/>
+    <w:uiPriority w:val="9"/>
+    <w:rsid w:val="00AE1C7F"/>
+    <w:rPr>
+      <w:rFonts w:asciiTheme="majorHAnsi" w:eastAsiaTheme="majorEastAsia" w:hAnsiTheme="majorHAnsi" w:cstheme="majorBidi"/>
+      <w:noProof/>
+      <w:color w:val="2F5496" w:themeColor="accent1" w:themeShade="BF"/>
+      <w:sz w:val="32"/>
+      <w:szCs w:val="32"/>
+      <w:lang w:val="en-US"/>
+    </w:rPr>
+  </w:style>
+  <w:style w:type="paragraph" w:styleId="ac">
+    <w:name w:val="TOC Heading"/>
+    <w:basedOn w:val="1"/>
+    <w:next w:val="a"/>
+    <w:uiPriority w:val="39"/>
+    <w:unhideWhenUsed/>
+    <w:qFormat/>
+    <w:rsid w:val="00AE1C7F"/>
+    <w:pPr>
+      <w:outlineLvl w:val="9"/>
+    </w:pPr>
+    <w:rPr>
+      <w:noProof w:val="0"/>
+      <w:lang w:val="ru-RU" w:eastAsia="ru-RU"/>
     </w:rPr>
   </w:style>
 </w:styles>
@@ -3797,7 +4864,7 @@
   <a:extraClrSchemeLst/>
   <a:extLst>
     <a:ext uri="{05A4C25C-085E-4340-85A3-A5531E510DB2}">
-      <thm15:themeFamily xmlns:thm15="http://schemas.microsoft.com/office/thememl/2012/main" xmlns="" name="Office Theme" id="{62F939B6-93AF-4DB8-9C6B-D6C7DFDC589F}" vid="{4A3C46E8-61CC-4603-A589-7422A47A8E4A}"/>
+      <thm15:themeFamily xmlns:thm15="http://schemas.microsoft.com/office/thememl/2012/main" name="Office Theme" id="{62F939B6-93AF-4DB8-9C6B-D6C7DFDC589F}" vid="{4A3C46E8-61CC-4603-A589-7422A47A8E4A}"/>
     </a:ext>
   </a:extLst>
 </a:theme>
@@ -3808,7 +4875,7 @@
 </file>
 
 <file path=customXml/itemProps1.xml><?xml version="1.0" encoding="utf-8"?>
-<ds:datastoreItem xmlns:ds="http://schemas.openxmlformats.org/officeDocument/2006/customXml" ds:itemID="{CCCBF39E-299C-492E-8D82-0DA8BE4FBA96}">
+<ds:datastoreItem xmlns:ds="http://schemas.openxmlformats.org/officeDocument/2006/customXml" ds:itemID="{47F30ABA-A838-4528-95E7-6D99D584ADF2}">
   <ds:schemaRefs>
     <ds:schemaRef ds:uri="http://schemas.openxmlformats.org/officeDocument/2006/bibliography"/>
   </ds:schemaRefs>

</xml_diff>